<commit_message>
More documentation and gfx tweak
</commit_message>
<xml_diff>
--- a/Documentation/Underground Game Specification.docx
+++ b/Documentation/Underground Game Specification.docx
@@ -4,6 +4,7 @@
   <w:body>
     <w:p>
       <w:pPr>
+        <w:jc w:val="center"/>
         <w:rPr>
           <w:b/>
           <w:u w:val="single"/>
@@ -19,15 +20,7 @@
     </w:p>
     <w:p>
       <w:r>
-        <w:t xml:space="preserve">This document specifies the game for the </w:t>
-      </w:r>
-      <w:proofErr w:type="spellStart"/>
-      <w:r>
-        <w:t>Scirra</w:t>
-      </w:r>
-      <w:proofErr w:type="spellEnd"/>
-      <w:r>
-        <w:t xml:space="preserve"> Underground Jam August/September 2015.</w:t>
+        <w:t>This document specifies the game for the Scirra Underground Jam August/September 2015.</w:t>
       </w:r>
     </w:p>
     <w:p>
@@ -49,6 +42,41 @@
       </w:r>
     </w:p>
     <w:p>
+      <w:r>
+        <w:t>The game is rather like Lemmings in some respects ; objects are sent to a specific position and then they do their thing.</w:t>
+      </w:r>
+    </w:p>
+    <w:p>
+      <w:r>
+        <w:t>Unlike Lemmings, when they are finished (various definitions !) they return to a queue of objects to be “dispatched”.</w:t>
+      </w:r>
+    </w:p>
+    <w:p>
+      <w:r>
+        <w:t>Dispatching is done by clicking on the target square then clicking on the object in the queue front window. There is a smaller button that can be clicked instead of a target square, clicking this pushes the current object at the front to the back of the object queue.</w:t>
+      </w:r>
+    </w:p>
+    <w:p>
+      <w:r>
+        <w:t xml:space="preserve">The target square must be (i) visible and (ii) open (e.g. an open area with or without coal, a rail area, or a </w:t>
+      </w:r>
+      <w:r>
+        <w:t>shaft.</w:t>
+      </w:r>
+    </w:p>
+    <w:p>
+      <w:r>
+        <w:t>The initial movement direction is given by whether the start position is to the right or left of the shaft centreline.</w:t>
+      </w:r>
+      <w:bookmarkStart w:id="0" w:name="_GoBack"/>
+      <w:bookmarkEnd w:id="0"/>
+    </w:p>
+    <w:p>
+      <w:r>
+        <w:t>Moving the window is done via clicking and dragging ; however touching the top line automatically “homes the cursor” so the initial shaft is top and centre.</w:t>
+      </w:r>
+    </w:p>
+    <w:p>
       <w:pPr>
         <w:rPr>
           <w:u w:val="single"/>
@@ -63,27 +91,44 @@
     </w:p>
     <w:p>
       <w:r>
-        <w:t xml:space="preserve">The game takes place on a grid of indeterminate size each of which is 48 x 48 pixels (thus fits 13 x 20 squares in a 640 x 960 display). Each square represents an area of the ground. The top line of the grid is grass covered and cannot be mined. Initially a shaft of xxx depth is </w:t>
-      </w:r>
-      <w:proofErr w:type="spellStart"/>
-      <w:r>
-        <w:t>predug</w:t>
-      </w:r>
-      <w:proofErr w:type="spellEnd"/>
-      <w:r>
-        <w:t xml:space="preserve"> at the horizontal </w:t>
-      </w:r>
-      <w:proofErr w:type="spellStart"/>
-      <w:r>
-        <w:t>mid point</w:t>
-      </w:r>
-      <w:proofErr w:type="spellEnd"/>
-      <w:r>
-        <w:t xml:space="preserve"> of the area (from the top).</w:t>
+        <w:t xml:space="preserve">The game takes place on a grid of indeterminate size each of which is 48 x 48 pixels (thus fits 13 x 20 squares in a 640 x 960 display). Each square represents an area of the ground. The top line of the grid is grass covered and cannot be mined. </w:t>
       </w:r>
     </w:p>
     <w:p>
       <w:r>
+        <w:t>Initially a shaft of</w:t>
+      </w:r>
+      <w:r>
+        <w:t xml:space="preserve"> depth </w:t>
+      </w:r>
+      <w:r>
+        <w:t xml:space="preserve">10 </w:t>
+      </w:r>
+      <w:r>
+        <w:t>is predug at the horizontal mid p</w:t>
+      </w:r>
+      <w:r>
+        <w:t>oint of the area (from the top), and the area around this is opened up 3x3 for visibility.</w:t>
+      </w:r>
+    </w:p>
+    <w:p>
+      <w:r>
+        <w:t xml:space="preserve">Coal occurs in clumps, Silver and Gold occur in horizontal groups. Diamond occurs singly. </w:t>
+      </w:r>
+    </w:p>
+    <w:p>
+      <w:r>
+        <w:t>Mapped on top of this is a ‘visibilty’ tilemap which allows unvisited parts of the mine to be hidden from view, which uses tiles 33 – 38.</w:t>
+      </w:r>
+    </w:p>
+    <w:p>
+      <w:r>
+        <w:br w:type="page"/>
+      </w:r>
+    </w:p>
+    <w:p>
+      <w:r>
+        <w:lastRenderedPageBreak/>
         <w:t>The following things can be part of the grid</w:t>
       </w:r>
       <w:r>
@@ -155,6 +200,7 @@
           <w:tcPr>
             <w:cnfStyle w:val="001000000000" w:firstRow="0" w:lastRow="0" w:firstColumn="1" w:lastColumn="0" w:oddVBand="0" w:evenVBand="0" w:oddHBand="0" w:evenHBand="0" w:firstRowFirstColumn="0" w:firstRowLastColumn="0" w:lastRowFirstColumn="0" w:lastRowLastColumn="0"/>
             <w:tcW w:w="1129" w:type="dxa"/>
+            <w:vAlign w:val="center"/>
           </w:tcPr>
           <w:p>
             <w:pPr>
@@ -250,6 +296,7 @@
           <w:tcPr>
             <w:cnfStyle w:val="001000000000" w:firstRow="0" w:lastRow="0" w:firstColumn="1" w:lastColumn="0" w:oddVBand="0" w:evenVBand="0" w:oddHBand="0" w:evenHBand="0" w:firstRowFirstColumn="0" w:firstRowLastColumn="0" w:lastRowFirstColumn="0" w:lastRowLastColumn="0"/>
             <w:tcW w:w="1129" w:type="dxa"/>
+            <w:vAlign w:val="center"/>
           </w:tcPr>
           <w:p>
             <w:pPr>
@@ -348,6 +395,7 @@
           <w:tcPr>
             <w:cnfStyle w:val="001000000000" w:firstRow="0" w:lastRow="0" w:firstColumn="1" w:lastColumn="0" w:oddVBand="0" w:evenVBand="0" w:oddHBand="0" w:evenHBand="0" w:firstRowFirstColumn="0" w:firstRowLastColumn="0" w:lastRowFirstColumn="0" w:lastRowLastColumn="0"/>
             <w:tcW w:w="1129" w:type="dxa"/>
+            <w:vAlign w:val="center"/>
           </w:tcPr>
           <w:p>
             <w:pPr>
@@ -443,6 +491,7 @@
           <w:tcPr>
             <w:cnfStyle w:val="001000000000" w:firstRow="0" w:lastRow="0" w:firstColumn="1" w:lastColumn="0" w:oddVBand="0" w:evenVBand="0" w:oddHBand="0" w:evenHBand="0" w:firstRowFirstColumn="0" w:firstRowLastColumn="0" w:lastRowFirstColumn="0" w:lastRowLastColumn="0"/>
             <w:tcW w:w="1129" w:type="dxa"/>
+            <w:vAlign w:val="center"/>
           </w:tcPr>
           <w:p>
             <w:pPr>
@@ -541,6 +590,7 @@
           <w:tcPr>
             <w:cnfStyle w:val="001000000000" w:firstRow="0" w:lastRow="0" w:firstColumn="1" w:lastColumn="0" w:oddVBand="0" w:evenVBand="0" w:oddHBand="0" w:evenHBand="0" w:firstRowFirstColumn="0" w:firstRowLastColumn="0" w:lastRowFirstColumn="0" w:lastRowLastColumn="0"/>
             <w:tcW w:w="1129" w:type="dxa"/>
+            <w:vAlign w:val="center"/>
           </w:tcPr>
           <w:p>
             <w:pPr>
@@ -560,8 +610,6 @@
               <w:jc w:val="center"/>
               <w:cnfStyle w:val="000000100000" w:firstRow="0" w:lastRow="0" w:firstColumn="0" w:lastColumn="0" w:oddVBand="0" w:evenVBand="0" w:oddHBand="1" w:evenHBand="0" w:firstRowFirstColumn="0" w:firstRowLastColumn="0" w:lastRowFirstColumn="0" w:lastRowLastColumn="0"/>
             </w:pPr>
-            <w:bookmarkStart w:id="0" w:name="_GoBack"/>
-            <w:bookmarkEnd w:id="0"/>
             <w:r>
               <w:rPr>
                 <w:noProof/>
@@ -628,7 +676,7 @@
               <w:cnfStyle w:val="000000100000" w:firstRow="0" w:lastRow="0" w:firstColumn="0" w:lastColumn="0" w:oddVBand="0" w:evenVBand="0" w:oddHBand="1" w:evenHBand="0" w:firstRowFirstColumn="0" w:firstRowLastColumn="0" w:lastRowFirstColumn="0" w:lastRowLastColumn="0"/>
             </w:pPr>
             <w:r>
-              <w:t>Vertically dug shaft.</w:t>
+              <w:t>Vertically dug shaft (Chain)</w:t>
             </w:r>
           </w:p>
         </w:tc>
@@ -638,6 +686,7 @@
           <w:tcPr>
             <w:cnfStyle w:val="001000000000" w:firstRow="0" w:lastRow="0" w:firstColumn="1" w:lastColumn="0" w:oddVBand="0" w:evenVBand="0" w:oddHBand="0" w:evenHBand="0" w:firstRowFirstColumn="0" w:firstRowLastColumn="0" w:lastRowFirstColumn="0" w:lastRowLastColumn="0"/>
             <w:tcW w:w="1129" w:type="dxa"/>
+            <w:vAlign w:val="center"/>
           </w:tcPr>
           <w:p>
             <w:pPr>
@@ -736,6 +785,7 @@
           <w:tcPr>
             <w:cnfStyle w:val="001000000000" w:firstRow="0" w:lastRow="0" w:firstColumn="1" w:lastColumn="0" w:oddVBand="0" w:evenVBand="0" w:oddHBand="0" w:evenHBand="0" w:firstRowFirstColumn="0" w:firstRowLastColumn="0" w:lastRowFirstColumn="0" w:lastRowLastColumn="0"/>
             <w:tcW w:w="1129" w:type="dxa"/>
+            <w:vAlign w:val="center"/>
           </w:tcPr>
           <w:p>
             <w:pPr>
@@ -831,6 +881,7 @@
           <w:tcPr>
             <w:cnfStyle w:val="001000000000" w:firstRow="0" w:lastRow="0" w:firstColumn="1" w:lastColumn="0" w:oddVBand="0" w:evenVBand="0" w:oddHBand="0" w:evenHBand="0" w:firstRowFirstColumn="0" w:firstRowLastColumn="0" w:lastRowFirstColumn="0" w:lastRowLastColumn="0"/>
             <w:tcW w:w="1129" w:type="dxa"/>
+            <w:vAlign w:val="center"/>
           </w:tcPr>
           <w:p>
             <w:pPr>
@@ -929,6 +980,7 @@
           <w:tcPr>
             <w:cnfStyle w:val="001000000000" w:firstRow="0" w:lastRow="0" w:firstColumn="1" w:lastColumn="0" w:oddVBand="0" w:evenVBand="0" w:oddHBand="0" w:evenHBand="0" w:firstRowFirstColumn="0" w:firstRowLastColumn="0" w:lastRowFirstColumn="0" w:lastRowLastColumn="0"/>
             <w:tcW w:w="1129" w:type="dxa"/>
+            <w:vAlign w:val="center"/>
           </w:tcPr>
           <w:p>
             <w:pPr>
@@ -1024,6 +1076,7 @@
           <w:tcPr>
             <w:cnfStyle w:val="001000000000" w:firstRow="0" w:lastRow="0" w:firstColumn="1" w:lastColumn="0" w:oddVBand="0" w:evenVBand="0" w:oddHBand="0" w:evenHBand="0" w:firstRowFirstColumn="0" w:firstRowLastColumn="0" w:lastRowFirstColumn="0" w:lastRowLastColumn="0"/>
             <w:tcW w:w="1129" w:type="dxa"/>
+            <w:vAlign w:val="center"/>
           </w:tcPr>
           <w:p>
             <w:pPr>
@@ -1122,6 +1175,7 @@
           <w:tcPr>
             <w:cnfStyle w:val="001000000000" w:firstRow="0" w:lastRow="0" w:firstColumn="1" w:lastColumn="0" w:oddVBand="0" w:evenVBand="0" w:oddHBand="0" w:evenHBand="0" w:firstRowFirstColumn="0" w:firstRowLastColumn="0" w:lastRowFirstColumn="0" w:lastRowLastColumn="0"/>
             <w:tcW w:w="1129" w:type="dxa"/>
+            <w:vAlign w:val="center"/>
           </w:tcPr>
           <w:p>
             <w:pPr>
@@ -1221,6 +1275,7 @@
           <w:tcPr>
             <w:cnfStyle w:val="001000000000" w:firstRow="0" w:lastRow="0" w:firstColumn="1" w:lastColumn="0" w:oddVBand="0" w:evenVBand="0" w:oddHBand="0" w:evenHBand="0" w:firstRowFirstColumn="0" w:firstRowLastColumn="0" w:lastRowFirstColumn="0" w:lastRowLastColumn="0"/>
             <w:tcW w:w="1129" w:type="dxa"/>
+            <w:vAlign w:val="center"/>
           </w:tcPr>
           <w:p>
             <w:pPr>
@@ -1323,13 +1378,13 @@
           <w:tcPr>
             <w:cnfStyle w:val="001000000000" w:firstRow="0" w:lastRow="0" w:firstColumn="1" w:lastColumn="0" w:oddVBand="0" w:evenVBand="0" w:oddHBand="0" w:evenHBand="0" w:firstRowFirstColumn="0" w:firstRowLastColumn="0" w:lastRowFirstColumn="0" w:lastRowLastColumn="0"/>
             <w:tcW w:w="1129" w:type="dxa"/>
-          </w:tcPr>
-          <w:p>
-            <w:pPr>
-              <w:jc w:val="center"/>
-            </w:pPr>
-            <w:r>
-              <w:lastRenderedPageBreak/>
+            <w:vAlign w:val="center"/>
+          </w:tcPr>
+          <w:p>
+            <w:pPr>
+              <w:jc w:val="center"/>
+            </w:pPr>
+            <w:r>
               <w:t>34</w:t>
             </w:r>
           </w:p>
@@ -1423,6 +1478,7 @@
           <w:tcPr>
             <w:cnfStyle w:val="001000000000" w:firstRow="0" w:lastRow="0" w:firstColumn="1" w:lastColumn="0" w:oddVBand="0" w:evenVBand="0" w:oddHBand="0" w:evenHBand="0" w:firstRowFirstColumn="0" w:firstRowLastColumn="0" w:lastRowFirstColumn="0" w:lastRowLastColumn="0"/>
             <w:tcW w:w="1129" w:type="dxa"/>
+            <w:vAlign w:val="center"/>
           </w:tcPr>
           <w:p>
             <w:pPr>
@@ -1525,6 +1581,7 @@
           <w:tcPr>
             <w:cnfStyle w:val="001000000000" w:firstRow="0" w:lastRow="0" w:firstColumn="1" w:lastColumn="0" w:oddVBand="0" w:evenVBand="0" w:oddHBand="0" w:evenHBand="0" w:firstRowFirstColumn="0" w:firstRowLastColumn="0" w:lastRowFirstColumn="0" w:lastRowLastColumn="0"/>
             <w:tcW w:w="1129" w:type="dxa"/>
+            <w:vAlign w:val="center"/>
           </w:tcPr>
           <w:p>
             <w:pPr>
@@ -1624,6 +1681,7 @@
           <w:tcPr>
             <w:cnfStyle w:val="001000000000" w:firstRow="0" w:lastRow="0" w:firstColumn="1" w:lastColumn="0" w:oddVBand="0" w:evenVBand="0" w:oddHBand="0" w:evenHBand="0" w:firstRowFirstColumn="0" w:firstRowLastColumn="0" w:lastRowFirstColumn="0" w:lastRowLastColumn="0"/>
             <w:tcW w:w="1129" w:type="dxa"/>
+            <w:vAlign w:val="center"/>
           </w:tcPr>
           <w:p>
             <w:pPr>
@@ -1726,6 +1784,7 @@
           <w:tcPr>
             <w:cnfStyle w:val="001000000000" w:firstRow="0" w:lastRow="0" w:firstColumn="1" w:lastColumn="0" w:oddVBand="0" w:evenVBand="0" w:oddHBand="0" w:evenHBand="0" w:firstRowFirstColumn="0" w:firstRowLastColumn="0" w:lastRowFirstColumn="0" w:lastRowLastColumn="0"/>
             <w:tcW w:w="1129" w:type="dxa"/>
+            <w:vAlign w:val="center"/>
           </w:tcPr>
           <w:p>
             <w:pPr>
@@ -1823,34 +1882,686 @@
     </w:tbl>
     <w:p/>
     <w:p>
+      <w:pPr>
+        <w:rPr>
+          <w:u w:val="single"/>
+        </w:rPr>
+      </w:pPr>
       <w:r>
-        <w:t xml:space="preserve">Coal occurs in clumps, Silver and Gold occur in horizontal groups. Diamond occurs singly. </w:t>
+        <w:rPr>
+          <w:u w:val="single"/>
+        </w:rPr>
+        <w:lastRenderedPageBreak/>
+        <w:t>Autonomous Vehicles</w:t>
       </w:r>
     </w:p>
     <w:p>
       <w:r>
-        <w:t>Mapped on top of this is a ‘</w:t>
-      </w:r>
-      <w:proofErr w:type="spellStart"/>
-      <w:r>
-        <w:t>visibilty</w:t>
-      </w:r>
-      <w:proofErr w:type="spellEnd"/>
-      <w:r>
-        <w:t xml:space="preserve">’ </w:t>
-      </w:r>
-      <w:proofErr w:type="spellStart"/>
-      <w:r>
-        <w:t>tilemap</w:t>
-      </w:r>
-      <w:proofErr w:type="spellEnd"/>
-      <w:r>
-        <w:t xml:space="preserve"> which allows unvisited parts of t</w:t>
-      </w:r>
-      <w:r>
-        <w:t>he mine to be hidden from view, which uses tiles 33 – 38.</w:t>
+        <w:t>This is a summary of the AVs in the game</w:t>
       </w:r>
     </w:p>
+    <w:tbl>
+      <w:tblPr>
+        <w:tblStyle w:val="GridTable4"/>
+        <w:tblW w:w="0" w:type="auto"/>
+        <w:tblLook w:val="04A0" w:firstRow="1" w:lastRow="0" w:firstColumn="1" w:lastColumn="0" w:noHBand="0" w:noVBand="1"/>
+      </w:tblPr>
+      <w:tblGrid>
+        <w:gridCol w:w="1555"/>
+        <w:gridCol w:w="1701"/>
+        <w:gridCol w:w="5760"/>
+      </w:tblGrid>
+      <w:tr>
+        <w:trPr>
+          <w:cnfStyle w:val="100000000000" w:firstRow="1" w:lastRow="0" w:firstColumn="0" w:lastColumn="0" w:oddVBand="0" w:evenVBand="0" w:oddHBand="0" w:evenHBand="0" w:firstRowFirstColumn="0" w:firstRowLastColumn="0" w:lastRowFirstColumn="0" w:lastRowLastColumn="0"/>
+        </w:trPr>
+        <w:tc>
+          <w:tcPr>
+            <w:cnfStyle w:val="001000000000" w:firstRow="0" w:lastRow="0" w:firstColumn="1" w:lastColumn="0" w:oddVBand="0" w:evenVBand="0" w:oddHBand="0" w:evenHBand="0" w:firstRowFirstColumn="0" w:firstRowLastColumn="0" w:lastRowFirstColumn="0" w:lastRowLastColumn="0"/>
+            <w:tcW w:w="1555" w:type="dxa"/>
+          </w:tcPr>
+          <w:p>
+            <w:pPr>
+              <w:jc w:val="center"/>
+            </w:pPr>
+            <w:r>
+              <w:t>Name</w:t>
+            </w:r>
+          </w:p>
+        </w:tc>
+        <w:tc>
+          <w:tcPr>
+            <w:tcW w:w="1701" w:type="dxa"/>
+          </w:tcPr>
+          <w:p>
+            <w:pPr>
+              <w:jc w:val="center"/>
+              <w:cnfStyle w:val="100000000000" w:firstRow="1" w:lastRow="0" w:firstColumn="0" w:lastColumn="0" w:oddVBand="0" w:evenVBand="0" w:oddHBand="0" w:evenHBand="0" w:firstRowFirstColumn="0" w:firstRowLastColumn="0" w:lastRowFirstColumn="0" w:lastRowLastColumn="0"/>
+            </w:pPr>
+            <w:r>
+              <w:t>Image</w:t>
+            </w:r>
+          </w:p>
+        </w:tc>
+        <w:tc>
+          <w:tcPr>
+            <w:tcW w:w="5760" w:type="dxa"/>
+          </w:tcPr>
+          <w:p>
+            <w:pPr>
+              <w:cnfStyle w:val="100000000000" w:firstRow="1" w:lastRow="0" w:firstColumn="0" w:lastColumn="0" w:oddVBand="0" w:evenVBand="0" w:oddHBand="0" w:evenHBand="0" w:firstRowFirstColumn="0" w:firstRowLastColumn="0" w:lastRowFirstColumn="0" w:lastRowLastColumn="0"/>
+            </w:pPr>
+            <w:r>
+              <w:t>Notes</w:t>
+            </w:r>
+          </w:p>
+        </w:tc>
+      </w:tr>
+      <w:tr>
+        <w:trPr>
+          <w:cnfStyle w:val="000000100000" w:firstRow="0" w:lastRow="0" w:firstColumn="0" w:lastColumn="0" w:oddVBand="0" w:evenVBand="0" w:oddHBand="1" w:evenHBand="0" w:firstRowFirstColumn="0" w:firstRowLastColumn="0" w:lastRowFirstColumn="0" w:lastRowLastColumn="0"/>
+        </w:trPr>
+        <w:tc>
+          <w:tcPr>
+            <w:cnfStyle w:val="001000000000" w:firstRow="0" w:lastRow="0" w:firstColumn="1" w:lastColumn="0" w:oddVBand="0" w:evenVBand="0" w:oddHBand="0" w:evenHBand="0" w:firstRowFirstColumn="0" w:firstRowLastColumn="0" w:lastRowFirstColumn="0" w:lastRowLastColumn="0"/>
+            <w:tcW w:w="1555" w:type="dxa"/>
+            <w:vAlign w:val="center"/>
+          </w:tcPr>
+          <w:p>
+            <w:pPr>
+              <w:jc w:val="center"/>
+            </w:pPr>
+            <w:r>
+              <w:t>Explorer</w:t>
+            </w:r>
+          </w:p>
+        </w:tc>
+        <w:tc>
+          <w:tcPr>
+            <w:tcW w:w="1701" w:type="dxa"/>
+          </w:tcPr>
+          <w:p>
+            <w:pPr>
+              <w:jc w:val="center"/>
+              <w:cnfStyle w:val="000000100000" w:firstRow="0" w:lastRow="0" w:firstColumn="0" w:lastColumn="0" w:oddVBand="0" w:evenVBand="0" w:oddHBand="1" w:evenHBand="0" w:firstRowFirstColumn="0" w:firstRowLastColumn="0" w:lastRowFirstColumn="0" w:lastRowLastColumn="0"/>
+            </w:pPr>
+            <w:r>
+              <w:rPr>
+                <w:noProof/>
+                <w:lang w:eastAsia="en-GB"/>
+              </w:rPr>
+              <w:drawing>
+                <wp:inline distT="0" distB="0" distL="0" distR="0">
+                  <wp:extent cx="609600" cy="609600"/>
+                  <wp:effectExtent l="0" t="0" r="0" b="0"/>
+                  <wp:docPr id="9" name="Picture 9" descr="C:\Users\Paul\AppData\Local\Microsoft\Windows\INetCache\Content.Word\explorer.png"/>
+                  <wp:cNvGraphicFramePr>
+                    <a:graphicFrameLocks xmlns:a="http://schemas.openxmlformats.org/drawingml/2006/main" noChangeAspect="1"/>
+                  </wp:cNvGraphicFramePr>
+                  <a:graphic xmlns:a="http://schemas.openxmlformats.org/drawingml/2006/main">
+                    <a:graphicData uri="http://schemas.openxmlformats.org/drawingml/2006/picture">
+                      <pic:pic xmlns:pic="http://schemas.openxmlformats.org/drawingml/2006/picture">
+                        <pic:nvPicPr>
+                          <pic:cNvPr id="0" name="Picture 3" descr="C:\Users\Paul\AppData\Local\Microsoft\Windows\INetCache\Content.Word\explorer.png"/>
+                          <pic:cNvPicPr>
+                            <a:picLocks noChangeAspect="1" noChangeArrowheads="1"/>
+                          </pic:cNvPicPr>
+                        </pic:nvPicPr>
+                        <pic:blipFill>
+                          <a:blip r:embed="rId21">
+                            <a:extLst>
+                              <a:ext uri="{28A0092B-C50C-407E-A947-70E740481C1C}">
+                                <a14:useLocalDpi xmlns:a14="http://schemas.microsoft.com/office/drawing/2010/main" val="0"/>
+                              </a:ext>
+                            </a:extLst>
+                          </a:blip>
+                          <a:srcRect/>
+                          <a:stretch>
+                            <a:fillRect/>
+                          </a:stretch>
+                        </pic:blipFill>
+                        <pic:spPr bwMode="auto">
+                          <a:xfrm>
+                            <a:off x="0" y="0"/>
+                            <a:ext cx="609600" cy="609600"/>
+                          </a:xfrm>
+                          <a:prstGeom prst="rect">
+                            <a:avLst/>
+                          </a:prstGeom>
+                          <a:noFill/>
+                          <a:ln>
+                            <a:noFill/>
+                          </a:ln>
+                        </pic:spPr>
+                      </pic:pic>
+                    </a:graphicData>
+                  </a:graphic>
+                </wp:inline>
+              </w:drawing>
+            </w:r>
+          </w:p>
+        </w:tc>
+        <w:tc>
+          <w:tcPr>
+            <w:tcW w:w="5760" w:type="dxa"/>
+          </w:tcPr>
+          <w:p>
+            <w:pPr>
+              <w:cnfStyle w:val="000000100000" w:firstRow="0" w:lastRow="0" w:firstColumn="0" w:lastColumn="0" w:oddVBand="0" w:evenVBand="0" w:oddHBand="1" w:evenHBand="0" w:firstRowFirstColumn="0" w:firstRowLastColumn="0" w:lastRowFirstColumn="0" w:lastRowLastColumn="0"/>
+            </w:pPr>
+            <w:r>
+              <w:t>Travels horizontally, reasonably quickly, cannot penetrate anything other than standard earth. Opens 5x5 visual grid rather than 3x3.</w:t>
+            </w:r>
+          </w:p>
+        </w:tc>
+      </w:tr>
+      <w:tr>
+        <w:tc>
+          <w:tcPr>
+            <w:cnfStyle w:val="001000000000" w:firstRow="0" w:lastRow="0" w:firstColumn="1" w:lastColumn="0" w:oddVBand="0" w:evenVBand="0" w:oddHBand="0" w:evenHBand="0" w:firstRowFirstColumn="0" w:firstRowLastColumn="0" w:lastRowFirstColumn="0" w:lastRowLastColumn="0"/>
+            <w:tcW w:w="1555" w:type="dxa"/>
+            <w:vAlign w:val="center"/>
+          </w:tcPr>
+          <w:p>
+            <w:pPr>
+              <w:jc w:val="center"/>
+            </w:pPr>
+            <w:r>
+              <w:t>Miner</w:t>
+            </w:r>
+          </w:p>
+        </w:tc>
+        <w:tc>
+          <w:tcPr>
+            <w:tcW w:w="1701" w:type="dxa"/>
+          </w:tcPr>
+          <w:p>
+            <w:pPr>
+              <w:jc w:val="center"/>
+              <w:cnfStyle w:val="000000000000" w:firstRow="0" w:lastRow="0" w:firstColumn="0" w:lastColumn="0" w:oddVBand="0" w:evenVBand="0" w:oddHBand="0" w:evenHBand="0" w:firstRowFirstColumn="0" w:firstRowLastColumn="0" w:lastRowFirstColumn="0" w:lastRowLastColumn="0"/>
+            </w:pPr>
+            <w:r>
+              <w:rPr>
+                <w:noProof/>
+                <w:lang w:eastAsia="en-GB"/>
+              </w:rPr>
+              <w:drawing>
+                <wp:inline distT="0" distB="0" distL="0" distR="0">
+                  <wp:extent cx="609600" cy="609600"/>
+                  <wp:effectExtent l="0" t="0" r="0" b="0"/>
+                  <wp:docPr id="19" name="Picture 19" descr="C:\Construct2\Underground\Graphics\digger.png"/>
+                  <wp:cNvGraphicFramePr>
+                    <a:graphicFrameLocks xmlns:a="http://schemas.openxmlformats.org/drawingml/2006/main" noChangeAspect="1"/>
+                  </wp:cNvGraphicFramePr>
+                  <a:graphic xmlns:a="http://schemas.openxmlformats.org/drawingml/2006/main">
+                    <a:graphicData uri="http://schemas.openxmlformats.org/drawingml/2006/picture">
+                      <pic:pic xmlns:pic="http://schemas.openxmlformats.org/drawingml/2006/picture">
+                        <pic:nvPicPr>
+                          <pic:cNvPr id="0" name="Picture 4" descr="C:\Construct2\Underground\Graphics\digger.png"/>
+                          <pic:cNvPicPr>
+                            <a:picLocks noChangeAspect="1" noChangeArrowheads="1"/>
+                          </pic:cNvPicPr>
+                        </pic:nvPicPr>
+                        <pic:blipFill>
+                          <a:blip r:embed="rId22">
+                            <a:extLst>
+                              <a:ext uri="{28A0092B-C50C-407E-A947-70E740481C1C}">
+                                <a14:useLocalDpi xmlns:a14="http://schemas.microsoft.com/office/drawing/2010/main" val="0"/>
+                              </a:ext>
+                            </a:extLst>
+                          </a:blip>
+                          <a:srcRect/>
+                          <a:stretch>
+                            <a:fillRect/>
+                          </a:stretch>
+                        </pic:blipFill>
+                        <pic:spPr bwMode="auto">
+                          <a:xfrm>
+                            <a:off x="0" y="0"/>
+                            <a:ext cx="609600" cy="609600"/>
+                          </a:xfrm>
+                          <a:prstGeom prst="rect">
+                            <a:avLst/>
+                          </a:prstGeom>
+                          <a:noFill/>
+                          <a:ln>
+                            <a:noFill/>
+                          </a:ln>
+                        </pic:spPr>
+                      </pic:pic>
+                    </a:graphicData>
+                  </a:graphic>
+                </wp:inline>
+              </w:drawing>
+            </w:r>
+          </w:p>
+        </w:tc>
+        <w:tc>
+          <w:tcPr>
+            <w:tcW w:w="5760" w:type="dxa"/>
+          </w:tcPr>
+          <w:p>
+            <w:pPr>
+              <w:cnfStyle w:val="000000000000" w:firstRow="0" w:lastRow="0" w:firstColumn="0" w:lastColumn="0" w:oddVBand="0" w:evenVBand="0" w:oddHBand="0" w:evenHBand="0" w:firstRowFirstColumn="0" w:firstRowLastColumn="0" w:lastRowFirstColumn="0" w:lastRowLastColumn="0"/>
+            </w:pPr>
+            <w:r>
+              <w:t>Mines coal, diamonds, gold and silver from adjacent block. When finished moves on to the next block. Cannot penetrate rock. Stores Precious metals and stones but leaves coal on the floor.</w:t>
+            </w:r>
+          </w:p>
+        </w:tc>
+      </w:tr>
+      <w:tr>
+        <w:trPr>
+          <w:cnfStyle w:val="000000100000" w:firstRow="0" w:lastRow="0" w:firstColumn="0" w:lastColumn="0" w:oddVBand="0" w:evenVBand="0" w:oddHBand="1" w:evenHBand="0" w:firstRowFirstColumn="0" w:firstRowLastColumn="0" w:lastRowFirstColumn="0" w:lastRowLastColumn="0"/>
+        </w:trPr>
+        <w:tc>
+          <w:tcPr>
+            <w:cnfStyle w:val="001000000000" w:firstRow="0" w:lastRow="0" w:firstColumn="1" w:lastColumn="0" w:oddVBand="0" w:evenVBand="0" w:oddHBand="0" w:evenHBand="0" w:firstRowFirstColumn="0" w:firstRowLastColumn="0" w:lastRowFirstColumn="0" w:lastRowLastColumn="0"/>
+            <w:tcW w:w="1555" w:type="dxa"/>
+            <w:vAlign w:val="center"/>
+          </w:tcPr>
+          <w:p>
+            <w:pPr>
+              <w:jc w:val="center"/>
+            </w:pPr>
+            <w:r>
+              <w:t>Driller</w:t>
+            </w:r>
+          </w:p>
+        </w:tc>
+        <w:tc>
+          <w:tcPr>
+            <w:tcW w:w="1701" w:type="dxa"/>
+          </w:tcPr>
+          <w:p>
+            <w:pPr>
+              <w:jc w:val="center"/>
+              <w:cnfStyle w:val="000000100000" w:firstRow="0" w:lastRow="0" w:firstColumn="0" w:lastColumn="0" w:oddVBand="0" w:evenVBand="0" w:oddHBand="1" w:evenHBand="0" w:firstRowFirstColumn="0" w:firstRowLastColumn="0" w:lastRowFirstColumn="0" w:lastRowLastColumn="0"/>
+            </w:pPr>
+            <w:r>
+              <w:rPr>
+                <w:noProof/>
+                <w:lang w:eastAsia="en-GB"/>
+              </w:rPr>
+              <w:drawing>
+                <wp:inline distT="0" distB="0" distL="0" distR="0">
+                  <wp:extent cx="609600" cy="609600"/>
+                  <wp:effectExtent l="0" t="0" r="0" b="0"/>
+                  <wp:docPr id="24" name="Picture 24" descr="C:\Construct2\Underground\Graphics\driller.png"/>
+                  <wp:cNvGraphicFramePr>
+                    <a:graphicFrameLocks xmlns:a="http://schemas.openxmlformats.org/drawingml/2006/main" noChangeAspect="1"/>
+                  </wp:cNvGraphicFramePr>
+                  <a:graphic xmlns:a="http://schemas.openxmlformats.org/drawingml/2006/main">
+                    <a:graphicData uri="http://schemas.openxmlformats.org/drawingml/2006/picture">
+                      <pic:pic xmlns:pic="http://schemas.openxmlformats.org/drawingml/2006/picture">
+                        <pic:nvPicPr>
+                          <pic:cNvPr id="0" name="Picture 9" descr="C:\Construct2\Underground\Graphics\driller.png"/>
+                          <pic:cNvPicPr>
+                            <a:picLocks noChangeAspect="1" noChangeArrowheads="1"/>
+                          </pic:cNvPicPr>
+                        </pic:nvPicPr>
+                        <pic:blipFill>
+                          <a:blip r:embed="rId23">
+                            <a:extLst>
+                              <a:ext uri="{28A0092B-C50C-407E-A947-70E740481C1C}">
+                                <a14:useLocalDpi xmlns:a14="http://schemas.microsoft.com/office/drawing/2010/main" val="0"/>
+                              </a:ext>
+                            </a:extLst>
+                          </a:blip>
+                          <a:srcRect/>
+                          <a:stretch>
+                            <a:fillRect/>
+                          </a:stretch>
+                        </pic:blipFill>
+                        <pic:spPr bwMode="auto">
+                          <a:xfrm>
+                            <a:off x="0" y="0"/>
+                            <a:ext cx="609600" cy="609600"/>
+                          </a:xfrm>
+                          <a:prstGeom prst="rect">
+                            <a:avLst/>
+                          </a:prstGeom>
+                          <a:noFill/>
+                          <a:ln>
+                            <a:noFill/>
+                          </a:ln>
+                        </pic:spPr>
+                      </pic:pic>
+                    </a:graphicData>
+                  </a:graphic>
+                </wp:inline>
+              </w:drawing>
+            </w:r>
+          </w:p>
+        </w:tc>
+        <w:tc>
+          <w:tcPr>
+            <w:tcW w:w="5760" w:type="dxa"/>
+          </w:tcPr>
+          <w:p>
+            <w:pPr>
+              <w:cnfStyle w:val="000000100000" w:firstRow="0" w:lastRow="0" w:firstColumn="0" w:lastColumn="0" w:oddVBand="0" w:evenVBand="0" w:oddHBand="1" w:evenHBand="0" w:firstRowFirstColumn="0" w:firstRowLastColumn="0" w:lastRowFirstColumn="0" w:lastRowLastColumn="0"/>
+            </w:pPr>
+            <w:r>
+              <w:t xml:space="preserve">Drills vertically down from the place given.  Drills a maximum depth of six squares. Single use only, though can be returned </w:t>
+            </w:r>
+            <w:r>
+              <w:rPr>
+                <w:i/>
+              </w:rPr>
+              <w:t>before</w:t>
+            </w:r>
+            <w:r>
+              <w:t xml:space="preserve"> drilling has started. Cannot penetrate rock vertically. Anything penetrated is lost and replaced by the chain.</w:t>
+            </w:r>
+          </w:p>
+        </w:tc>
+      </w:tr>
+      <w:tr>
+        <w:tc>
+          <w:tcPr>
+            <w:cnfStyle w:val="001000000000" w:firstRow="0" w:lastRow="0" w:firstColumn="1" w:lastColumn="0" w:oddVBand="0" w:evenVBand="0" w:oddHBand="0" w:evenHBand="0" w:firstRowFirstColumn="0" w:firstRowLastColumn="0" w:lastRowFirstColumn="0" w:lastRowLastColumn="0"/>
+            <w:tcW w:w="1555" w:type="dxa"/>
+            <w:vAlign w:val="center"/>
+          </w:tcPr>
+          <w:p>
+            <w:pPr>
+              <w:jc w:val="center"/>
+            </w:pPr>
+            <w:r>
+              <w:t>Collector</w:t>
+            </w:r>
+          </w:p>
+        </w:tc>
+        <w:tc>
+          <w:tcPr>
+            <w:tcW w:w="1701" w:type="dxa"/>
+          </w:tcPr>
+          <w:p>
+            <w:pPr>
+              <w:jc w:val="center"/>
+              <w:cnfStyle w:val="000000000000" w:firstRow="0" w:lastRow="0" w:firstColumn="0" w:lastColumn="0" w:oddVBand="0" w:evenVBand="0" w:oddHBand="0" w:evenHBand="0" w:firstRowFirstColumn="0" w:firstRowLastColumn="0" w:lastRowFirstColumn="0" w:lastRowLastColumn="0"/>
+            </w:pPr>
+            <w:r>
+              <w:rPr>
+                <w:noProof/>
+                <w:lang w:eastAsia="en-GB"/>
+              </w:rPr>
+              <w:drawing>
+                <wp:inline distT="0" distB="0" distL="0" distR="0">
+                  <wp:extent cx="609600" cy="609600"/>
+                  <wp:effectExtent l="0" t="0" r="0" b="0"/>
+                  <wp:docPr id="21" name="Picture 21" descr="C:\Construct2\Underground\Graphics\collect0.png"/>
+                  <wp:cNvGraphicFramePr>
+                    <a:graphicFrameLocks xmlns:a="http://schemas.openxmlformats.org/drawingml/2006/main" noChangeAspect="1"/>
+                  </wp:cNvGraphicFramePr>
+                  <a:graphic xmlns:a="http://schemas.openxmlformats.org/drawingml/2006/main">
+                    <a:graphicData uri="http://schemas.openxmlformats.org/drawingml/2006/picture">
+                      <pic:pic xmlns:pic="http://schemas.openxmlformats.org/drawingml/2006/picture">
+                        <pic:nvPicPr>
+                          <pic:cNvPr id="0" name="Picture 6" descr="C:\Construct2\Underground\Graphics\collect0.png"/>
+                          <pic:cNvPicPr>
+                            <a:picLocks noChangeAspect="1" noChangeArrowheads="1"/>
+                          </pic:cNvPicPr>
+                        </pic:nvPicPr>
+                        <pic:blipFill>
+                          <a:blip r:embed="rId24">
+                            <a:extLst>
+                              <a:ext uri="{28A0092B-C50C-407E-A947-70E740481C1C}">
+                                <a14:useLocalDpi xmlns:a14="http://schemas.microsoft.com/office/drawing/2010/main" val="0"/>
+                              </a:ext>
+                            </a:extLst>
+                          </a:blip>
+                          <a:srcRect/>
+                          <a:stretch>
+                            <a:fillRect/>
+                          </a:stretch>
+                        </pic:blipFill>
+                        <pic:spPr bwMode="auto">
+                          <a:xfrm>
+                            <a:off x="0" y="0"/>
+                            <a:ext cx="609600" cy="609600"/>
+                          </a:xfrm>
+                          <a:prstGeom prst="rect">
+                            <a:avLst/>
+                          </a:prstGeom>
+                          <a:noFill/>
+                          <a:ln>
+                            <a:noFill/>
+                          </a:ln>
+                        </pic:spPr>
+                      </pic:pic>
+                    </a:graphicData>
+                  </a:graphic>
+                </wp:inline>
+              </w:drawing>
+            </w:r>
+          </w:p>
+        </w:tc>
+        <w:tc>
+          <w:tcPr>
+            <w:tcW w:w="5760" w:type="dxa"/>
+          </w:tcPr>
+          <w:p>
+            <w:pPr>
+              <w:cnfStyle w:val="000000000000" w:firstRow="0" w:lastRow="0" w:firstColumn="0" w:lastColumn="0" w:oddVBand="0" w:evenVBand="0" w:oddHBand="0" w:evenHBand="0" w:firstRowFirstColumn="0" w:firstRowLastColumn="0" w:lastRowFirstColumn="0" w:lastRowLastColumn="0"/>
+            </w:pPr>
+            <w:r>
+              <w:t>Picks up any coal that is lying about on the ground. Cannot penetrate anything. Automatically returns when the cart is full.</w:t>
+            </w:r>
+            <w:r>
+              <w:t xml:space="preserve"> The amount of coal carried can be seen visually.</w:t>
+            </w:r>
+          </w:p>
+        </w:tc>
+      </w:tr>
+      <w:tr>
+        <w:trPr>
+          <w:cnfStyle w:val="000000100000" w:firstRow="0" w:lastRow="0" w:firstColumn="0" w:lastColumn="0" w:oddVBand="0" w:evenVBand="0" w:oddHBand="1" w:evenHBand="0" w:firstRowFirstColumn="0" w:firstRowLastColumn="0" w:lastRowFirstColumn="0" w:lastRowLastColumn="0"/>
+        </w:trPr>
+        <w:tc>
+          <w:tcPr>
+            <w:cnfStyle w:val="001000000000" w:firstRow="0" w:lastRow="0" w:firstColumn="1" w:lastColumn="0" w:oddVBand="0" w:evenVBand="0" w:oddHBand="0" w:evenHBand="0" w:firstRowFirstColumn="0" w:firstRowLastColumn="0" w:lastRowFirstColumn="0" w:lastRowLastColumn="0"/>
+            <w:tcW w:w="1555" w:type="dxa"/>
+            <w:vAlign w:val="center"/>
+          </w:tcPr>
+          <w:p>
+            <w:pPr>
+              <w:jc w:val="center"/>
+            </w:pPr>
+            <w:r>
+              <w:t>Layer</w:t>
+            </w:r>
+          </w:p>
+        </w:tc>
+        <w:tc>
+          <w:tcPr>
+            <w:tcW w:w="1701" w:type="dxa"/>
+          </w:tcPr>
+          <w:p>
+            <w:pPr>
+              <w:jc w:val="center"/>
+              <w:cnfStyle w:val="000000100000" w:firstRow="0" w:lastRow="0" w:firstColumn="0" w:lastColumn="0" w:oddVBand="0" w:evenVBand="0" w:oddHBand="1" w:evenHBand="0" w:firstRowFirstColumn="0" w:firstRowLastColumn="0" w:lastRowFirstColumn="0" w:lastRowLastColumn="0"/>
+            </w:pPr>
+            <w:r>
+              <w:rPr>
+                <w:noProof/>
+                <w:lang w:eastAsia="en-GB"/>
+              </w:rPr>
+              <w:drawing>
+                <wp:inline distT="0" distB="0" distL="0" distR="0">
+                  <wp:extent cx="609600" cy="609600"/>
+                  <wp:effectExtent l="0" t="0" r="0" b="0"/>
+                  <wp:docPr id="22" name="Picture 22" descr="C:\Construct2\Underground\Graphics\layer.png"/>
+                  <wp:cNvGraphicFramePr>
+                    <a:graphicFrameLocks xmlns:a="http://schemas.openxmlformats.org/drawingml/2006/main" noChangeAspect="1"/>
+                  </wp:cNvGraphicFramePr>
+                  <a:graphic xmlns:a="http://schemas.openxmlformats.org/drawingml/2006/main">
+                    <a:graphicData uri="http://schemas.openxmlformats.org/drawingml/2006/picture">
+                      <pic:pic xmlns:pic="http://schemas.openxmlformats.org/drawingml/2006/picture">
+                        <pic:nvPicPr>
+                          <pic:cNvPr id="0" name="Picture 7" descr="C:\Construct2\Underground\Graphics\layer.png"/>
+                          <pic:cNvPicPr>
+                            <a:picLocks noChangeAspect="1" noChangeArrowheads="1"/>
+                          </pic:cNvPicPr>
+                        </pic:nvPicPr>
+                        <pic:blipFill>
+                          <a:blip r:embed="rId25">
+                            <a:extLst>
+                              <a:ext uri="{28A0092B-C50C-407E-A947-70E740481C1C}">
+                                <a14:useLocalDpi xmlns:a14="http://schemas.microsoft.com/office/drawing/2010/main" val="0"/>
+                              </a:ext>
+                            </a:extLst>
+                          </a:blip>
+                          <a:srcRect/>
+                          <a:stretch>
+                            <a:fillRect/>
+                          </a:stretch>
+                        </pic:blipFill>
+                        <pic:spPr bwMode="auto">
+                          <a:xfrm>
+                            <a:off x="0" y="0"/>
+                            <a:ext cx="609600" cy="609600"/>
+                          </a:xfrm>
+                          <a:prstGeom prst="rect">
+                            <a:avLst/>
+                          </a:prstGeom>
+                          <a:noFill/>
+                          <a:ln>
+                            <a:noFill/>
+                          </a:ln>
+                        </pic:spPr>
+                      </pic:pic>
+                    </a:graphicData>
+                  </a:graphic>
+                </wp:inline>
+              </w:drawing>
+            </w:r>
+          </w:p>
+        </w:tc>
+        <w:tc>
+          <w:tcPr>
+            <w:tcW w:w="5760" w:type="dxa"/>
+          </w:tcPr>
+          <w:p>
+            <w:pPr>
+              <w:cnfStyle w:val="000000100000" w:firstRow="0" w:lastRow="0" w:firstColumn="0" w:lastColumn="0" w:oddVBand="0" w:evenVBand="0" w:oddHBand="1" w:evenHBand="0" w:firstRowFirstColumn="0" w:firstRowLastColumn="0" w:lastRowFirstColumn="0" w:lastRowLastColumn="0"/>
+            </w:pPr>
+            <w:r>
+              <w:t>Lays railway tracks horizontally till it reaches a shaft or wall, cannot penetrate anything. Speed is quadrupled on rails, without rails there is a 75% speed penalty when two carts overlap.</w:t>
+            </w:r>
+          </w:p>
+        </w:tc>
+      </w:tr>
+      <w:tr>
+        <w:tc>
+          <w:tcPr>
+            <w:cnfStyle w:val="001000000000" w:firstRow="0" w:lastRow="0" w:firstColumn="1" w:lastColumn="0" w:oddVBand="0" w:evenVBand="0" w:oddHBand="0" w:evenHBand="0" w:firstRowFirstColumn="0" w:firstRowLastColumn="0" w:lastRowFirstColumn="0" w:lastRowLastColumn="0"/>
+            <w:tcW w:w="1555" w:type="dxa"/>
+            <w:vAlign w:val="center"/>
+          </w:tcPr>
+          <w:p>
+            <w:pPr>
+              <w:jc w:val="center"/>
+            </w:pPr>
+            <w:r>
+              <w:t>Exploder</w:t>
+            </w:r>
+          </w:p>
+        </w:tc>
+        <w:tc>
+          <w:tcPr>
+            <w:tcW w:w="1701" w:type="dxa"/>
+          </w:tcPr>
+          <w:p>
+            <w:pPr>
+              <w:jc w:val="center"/>
+              <w:cnfStyle w:val="000000000000" w:firstRow="0" w:lastRow="0" w:firstColumn="0" w:lastColumn="0" w:oddVBand="0" w:evenVBand="0" w:oddHBand="0" w:evenHBand="0" w:firstRowFirstColumn="0" w:firstRowLastColumn="0" w:lastRowFirstColumn="0" w:lastRowLastColumn="0"/>
+            </w:pPr>
+            <w:r>
+              <w:rPr>
+                <w:noProof/>
+                <w:lang w:eastAsia="en-GB"/>
+              </w:rPr>
+              <w:drawing>
+                <wp:inline distT="0" distB="0" distL="0" distR="0">
+                  <wp:extent cx="609600" cy="609600"/>
+                  <wp:effectExtent l="0" t="0" r="0" b="0"/>
+                  <wp:docPr id="23" name="Picture 23" descr="C:\Construct2\Underground\Graphics\exploder.png"/>
+                  <wp:cNvGraphicFramePr>
+                    <a:graphicFrameLocks xmlns:a="http://schemas.openxmlformats.org/drawingml/2006/main" noChangeAspect="1"/>
+                  </wp:cNvGraphicFramePr>
+                  <a:graphic xmlns:a="http://schemas.openxmlformats.org/drawingml/2006/main">
+                    <a:graphicData uri="http://schemas.openxmlformats.org/drawingml/2006/picture">
+                      <pic:pic xmlns:pic="http://schemas.openxmlformats.org/drawingml/2006/picture">
+                        <pic:nvPicPr>
+                          <pic:cNvPr id="0" name="Picture 8" descr="C:\Construct2\Underground\Graphics\exploder.png"/>
+                          <pic:cNvPicPr>
+                            <a:picLocks noChangeAspect="1" noChangeArrowheads="1"/>
+                          </pic:cNvPicPr>
+                        </pic:nvPicPr>
+                        <pic:blipFill>
+                          <a:blip r:embed="rId26">
+                            <a:extLst>
+                              <a:ext uri="{28A0092B-C50C-407E-A947-70E740481C1C}">
+                                <a14:useLocalDpi xmlns:a14="http://schemas.microsoft.com/office/drawing/2010/main" val="0"/>
+                              </a:ext>
+                            </a:extLst>
+                          </a:blip>
+                          <a:srcRect/>
+                          <a:stretch>
+                            <a:fillRect/>
+                          </a:stretch>
+                        </pic:blipFill>
+                        <pic:spPr bwMode="auto">
+                          <a:xfrm>
+                            <a:off x="0" y="0"/>
+                            <a:ext cx="609600" cy="609600"/>
+                          </a:xfrm>
+                          <a:prstGeom prst="rect">
+                            <a:avLst/>
+                          </a:prstGeom>
+                          <a:noFill/>
+                          <a:ln>
+                            <a:noFill/>
+                          </a:ln>
+                        </pic:spPr>
+                      </pic:pic>
+                    </a:graphicData>
+                  </a:graphic>
+                </wp:inline>
+              </w:drawing>
+            </w:r>
+          </w:p>
+        </w:tc>
+        <w:tc>
+          <w:tcPr>
+            <w:tcW w:w="5760" w:type="dxa"/>
+          </w:tcPr>
+          <w:p>
+            <w:pPr>
+              <w:cnfStyle w:val="000000000000" w:firstRow="0" w:lastRow="0" w:firstColumn="0" w:lastColumn="0" w:oddVBand="0" w:evenVBand="0" w:oddHBand="0" w:evenHBand="0" w:firstRowFirstColumn="0" w:firstRowLastColumn="0" w:lastRowFirstColumn="0" w:lastRowLastColumn="0"/>
+            </w:pPr>
+            <w:r>
+              <w:t>Single use, like driller, can be returned before triggered. Two types of explosion, when in a vertical shaft drills down three squares, replacing whatever is there with chains ;</w:t>
+            </w:r>
+            <w:r>
+              <w:t xml:space="preserve"> otherwise it extracts coal in a chamber pattern, dropping it on the ground, upwards only.</w:t>
+            </w:r>
+            <w:r>
+              <w:t xml:space="preserve"> Rails and Chains are unaffected whatever.</w:t>
+            </w:r>
+          </w:p>
+        </w:tc>
+      </w:tr>
+    </w:tbl>
+    <w:p/>
+    <w:p>
+      <w:r>
+        <w:br w:type="page"/>
+      </w:r>
+    </w:p>
+    <w:p/>
     <w:sectPr>
       <w:pgSz w:w="11906" w:h="16838"/>
       <w:pgMar w:top="1440" w:right="1440" w:bottom="1440" w:left="1440" w:header="708" w:footer="708" w:gutter="0"/>

</xml_diff>

<commit_message>
More design and graphics
</commit_message>
<xml_diff>
--- a/Documentation/Underground Game Specification.docx
+++ b/Documentation/Underground Game Specification.docx
@@ -53,7 +53,17 @@
     </w:p>
     <w:p>
       <w:r>
-        <w:t>Dispatching is done by clicking on the target square then clicking on the object in the queue front window. There is a smaller button that can be clicked instead of a target square, clicking this pushes the current object at the front to the back of the object queue.</w:t>
+        <w:t xml:space="preserve">Dispatching is done by clicking on the target square then clicking on the object in the queue front window. </w:t>
+      </w:r>
+      <w:r>
+        <w:t xml:space="preserve"> This leaves an arrow with a button on the display showing the dispatched direction. Clicking on this again reverses the direction.</w:t>
+      </w:r>
+      <w:bookmarkStart w:id="0" w:name="_GoBack"/>
+      <w:bookmarkEnd w:id="0"/>
+    </w:p>
+    <w:p>
+      <w:r>
+        <w:t>There is a smaller button that can be clicked instead of a target square, clicking this pushes the current object at the front to the back of the object queue.</w:t>
       </w:r>
     </w:p>
     <w:p>
@@ -68,8 +78,6 @@
       <w:r>
         <w:t>The initial movement direction is given by whether the start position is to the right or left of the shaft centreline.</w:t>
       </w:r>
-      <w:bookmarkStart w:id="0" w:name="_GoBack"/>
-      <w:bookmarkEnd w:id="0"/>
     </w:p>
     <w:p>
       <w:r>

</xml_diff>

<commit_message>
More graphics and tweaks
</commit_message>
<xml_diff>
--- a/Documentation/Underground Game Specification.docx
+++ b/Documentation/Underground Game Specification.docx
@@ -20,7 +20,15 @@
     </w:p>
     <w:p>
       <w:r>
-        <w:t>This document specifies the game for the Scirra Underground Jam August/September 2015.</w:t>
+        <w:t xml:space="preserve">This document specifies the game for the </w:t>
+      </w:r>
+      <w:proofErr w:type="spellStart"/>
+      <w:r>
+        <w:t>Scirra</w:t>
+      </w:r>
+      <w:proofErr w:type="spellEnd"/>
+      <w:r>
+        <w:t xml:space="preserve"> Underground Jam August/September 2015.</w:t>
       </w:r>
     </w:p>
     <w:p>
@@ -43,12 +51,28 @@
     </w:p>
     <w:p>
       <w:r>
-        <w:t>The game is rather like Lemmings in some respects ; objects are sent to a specific position and then they do their thing.</w:t>
+        <w:t xml:space="preserve">The game is rather like Lemmings in some </w:t>
+      </w:r>
+      <w:proofErr w:type="gramStart"/>
+      <w:r>
+        <w:t>respects ;</w:t>
+      </w:r>
+      <w:proofErr w:type="gramEnd"/>
+      <w:r>
+        <w:t xml:space="preserve"> objects are sent to a specific position and then they do their thing.</w:t>
       </w:r>
     </w:p>
     <w:p>
       <w:r>
-        <w:t>Unlike Lemmings, when they are finished (various definitions !) they return to a queue of objects to be “dispatched”.</w:t>
+        <w:t xml:space="preserve">Unlike Lemmings, when they are finished (various </w:t>
+      </w:r>
+      <w:proofErr w:type="gramStart"/>
+      <w:r>
+        <w:t>definitions !</w:t>
+      </w:r>
+      <w:proofErr w:type="gramEnd"/>
+      <w:r>
+        <w:t>) they return to a queue of objects to be “dispatched”.</w:t>
       </w:r>
     </w:p>
     <w:p>
@@ -56,10 +80,8 @@
         <w:t xml:space="preserve">Dispatching is done by clicking on the target square then clicking on the object in the queue front window. </w:t>
       </w:r>
       <w:r>
-        <w:t xml:space="preserve"> This leaves an arrow with a button on the display showing the dispatched direction. Clicking on this again reverses the direction.</w:t>
-      </w:r>
-      <w:bookmarkStart w:id="0" w:name="_GoBack"/>
-      <w:bookmarkEnd w:id="0"/>
+        <w:t xml:space="preserve"> </w:t>
+      </w:r>
     </w:p>
     <w:p>
       <w:r>
@@ -68,7 +90,15 @@
     </w:p>
     <w:p>
       <w:r>
-        <w:t xml:space="preserve">The target square must be (i) visible and (ii) open (e.g. an open area with or without coal, a rail area, or a </w:t>
+        <w:t>The target square must be (</w:t>
+      </w:r>
+      <w:proofErr w:type="spellStart"/>
+      <w:r>
+        <w:t>i</w:t>
+      </w:r>
+      <w:proofErr w:type="spellEnd"/>
+      <w:r>
+        <w:t xml:space="preserve">) visible and (ii) open (e.g. an open area with or without coal, a rail area, or a </w:t>
       </w:r>
       <w:r>
         <w:t>shaft.</w:t>
@@ -78,10 +108,30 @@
       <w:r>
         <w:t>The initial movement direction is given by whether the start position is to the right or left of the shaft centreline.</w:t>
       </w:r>
+      <w:r>
+        <w:t xml:space="preserve"> </w:t>
+      </w:r>
+      <w:r>
+        <w:rPr>
+          <w:b/>
+        </w:rPr>
+        <w:t>NOTE:</w:t>
+      </w:r>
+      <w:r>
+        <w:t xml:space="preserve"> it can’t go both ways otherwise the search algorithm won’t work.</w:t>
+      </w:r>
     </w:p>
     <w:p>
       <w:r>
-        <w:t>Moving the window is done via clicking and dragging ; however touching the top line automatically “homes the cursor” so the initial shaft is top and centre.</w:t>
+        <w:t xml:space="preserve">Moving the window is done via clicking and </w:t>
+      </w:r>
+      <w:proofErr w:type="gramStart"/>
+      <w:r>
+        <w:t>dragging ;</w:t>
+      </w:r>
+      <w:proofErr w:type="gramEnd"/>
+      <w:r>
+        <w:t xml:space="preserve"> however touching the top line automatically “homes the cursor” so the initial shaft is top and centre.</w:t>
       </w:r>
     </w:p>
     <w:p>
@@ -113,10 +163,26 @@
         <w:t xml:space="preserve">10 </w:t>
       </w:r>
       <w:r>
-        <w:t>is predug at the horizontal mid p</w:t>
-      </w:r>
-      <w:r>
-        <w:t>oint of the area (from the top), and the area around this is opened up 3x3 for visibility.</w:t>
+        <w:t xml:space="preserve">is </w:t>
+      </w:r>
+      <w:proofErr w:type="spellStart"/>
+      <w:r>
+        <w:t>predug</w:t>
+      </w:r>
+      <w:proofErr w:type="spellEnd"/>
+      <w:r>
+        <w:t xml:space="preserve"> at the horizontal </w:t>
+      </w:r>
+      <w:proofErr w:type="spellStart"/>
+      <w:r>
+        <w:t>mid p</w:t>
+      </w:r>
+      <w:r>
+        <w:t>oint</w:t>
+      </w:r>
+      <w:proofErr w:type="spellEnd"/>
+      <w:r>
+        <w:t xml:space="preserve"> of the area (from the top), and the area around this is opened up 3x3 for visibility.</w:t>
       </w:r>
     </w:p>
     <w:p>
@@ -126,17 +192,27 @@
     </w:p>
     <w:p>
       <w:r>
-        <w:t>Mapped on top of this is a ‘visibilty’ tilemap which allows unvisited parts of the mine to be hidden from view, which uses tiles 33 – 38.</w:t>
+        <w:t>Mapped on top of this is a ‘</w:t>
+      </w:r>
+      <w:proofErr w:type="spellStart"/>
+      <w:r>
+        <w:t>visibilty</w:t>
+      </w:r>
+      <w:proofErr w:type="spellEnd"/>
+      <w:r>
+        <w:t xml:space="preserve">’ </w:t>
+      </w:r>
+      <w:proofErr w:type="spellStart"/>
+      <w:r>
+        <w:t>tilemap</w:t>
+      </w:r>
+      <w:proofErr w:type="spellEnd"/>
+      <w:r>
+        <w:t xml:space="preserve"> which allows unvisited parts of the mine to be hidden from view, which uses tiles 33 – 38.</w:t>
       </w:r>
     </w:p>
     <w:p>
       <w:r>
-        <w:br w:type="page"/>
-      </w:r>
-    </w:p>
-    <w:p>
-      <w:r>
-        <w:lastRenderedPageBreak/>
         <w:t>The following things can be part of the grid</w:t>
       </w:r>
       <w:r>
@@ -246,102 +322,6 @@
                       <pic:pic xmlns:pic="http://schemas.openxmlformats.org/drawingml/2006/picture">
                         <pic:nvPicPr>
                           <pic:cNvPr id="0" name="Picture 4" descr="C:\Construct2\Underground\Graphics\earth.png"/>
-                          <pic:cNvPicPr>
-                            <a:picLocks noChangeAspect="1" noChangeArrowheads="1"/>
-                          </pic:cNvPicPr>
-                        </pic:nvPicPr>
-                        <pic:blipFill>
-                          <a:blip r:embed="rId4">
-                            <a:extLst>
-                              <a:ext uri="{28A0092B-C50C-407E-A947-70E740481C1C}">
-                                <a14:useLocalDpi xmlns:a14="http://schemas.microsoft.com/office/drawing/2010/main" val="0"/>
-                              </a:ext>
-                            </a:extLst>
-                          </a:blip>
-                          <a:srcRect/>
-                          <a:stretch>
-                            <a:fillRect/>
-                          </a:stretch>
-                        </pic:blipFill>
-                        <pic:spPr bwMode="auto">
-                          <a:xfrm>
-                            <a:off x="0" y="0"/>
-                            <a:ext cx="457200" cy="457200"/>
-                          </a:xfrm>
-                          <a:prstGeom prst="rect">
-                            <a:avLst/>
-                          </a:prstGeom>
-                          <a:noFill/>
-                          <a:ln>
-                            <a:noFill/>
-                          </a:ln>
-                        </pic:spPr>
-                      </pic:pic>
-                    </a:graphicData>
-                  </a:graphic>
-                </wp:inline>
-              </w:drawing>
-            </w:r>
-          </w:p>
-        </w:tc>
-        <w:tc>
-          <w:tcPr>
-            <w:tcW w:w="6469" w:type="dxa"/>
-            <w:vAlign w:val="center"/>
-          </w:tcPr>
-          <w:p>
-            <w:pPr>
-              <w:cnfStyle w:val="000000100000" w:firstRow="0" w:lastRow="0" w:firstColumn="0" w:lastColumn="0" w:oddVBand="0" w:evenVBand="0" w:oddHBand="1" w:evenHBand="0" w:firstRowFirstColumn="0" w:firstRowLastColumn="0" w:lastRowFirstColumn="0" w:lastRowLastColumn="0"/>
-            </w:pPr>
-            <w:r>
-              <w:t>Earth, with no coal in it.</w:t>
-            </w:r>
-          </w:p>
-        </w:tc>
-      </w:tr>
-      <w:tr>
-        <w:tc>
-          <w:tcPr>
-            <w:cnfStyle w:val="001000000000" w:firstRow="0" w:lastRow="0" w:firstColumn="1" w:lastColumn="0" w:oddVBand="0" w:evenVBand="0" w:oddHBand="0" w:evenHBand="0" w:firstRowFirstColumn="0" w:firstRowLastColumn="0" w:lastRowFirstColumn="0" w:lastRowLastColumn="0"/>
-            <w:tcW w:w="1129" w:type="dxa"/>
-            <w:vAlign w:val="center"/>
-          </w:tcPr>
-          <w:p>
-            <w:pPr>
-              <w:jc w:val="center"/>
-            </w:pPr>
-            <w:r>
-              <w:t>1-15</w:t>
-            </w:r>
-          </w:p>
-        </w:tc>
-        <w:tc>
-          <w:tcPr>
-            <w:tcW w:w="1418" w:type="dxa"/>
-          </w:tcPr>
-          <w:p>
-            <w:pPr>
-              <w:jc w:val="center"/>
-              <w:cnfStyle w:val="000000000000" w:firstRow="0" w:lastRow="0" w:firstColumn="0" w:lastColumn="0" w:oddVBand="0" w:evenVBand="0" w:oddHBand="0" w:evenHBand="0" w:firstRowFirstColumn="0" w:firstRowLastColumn="0" w:lastRowFirstColumn="0" w:lastRowLastColumn="0"/>
-            </w:pPr>
-            <w:r>
-              <w:rPr>
-                <w:noProof/>
-                <w:lang w:eastAsia="en-GB"/>
-              </w:rPr>
-              <w:drawing>
-                <wp:inline distT="0" distB="0" distL="0" distR="0">
-                  <wp:extent cx="457200" cy="457200"/>
-                  <wp:effectExtent l="0" t="0" r="0" b="0"/>
-                  <wp:docPr id="1" name="Picture 1" descr="C:\Users\Paul\AppData\Local\Microsoft\Windows\INetCache\Content.Word\coal7.png"/>
-                  <wp:cNvGraphicFramePr>
-                    <a:graphicFrameLocks xmlns:a="http://schemas.openxmlformats.org/drawingml/2006/main" noChangeAspect="1"/>
-                  </wp:cNvGraphicFramePr>
-                  <a:graphic xmlns:a="http://schemas.openxmlformats.org/drawingml/2006/main">
-                    <a:graphicData uri="http://schemas.openxmlformats.org/drawingml/2006/picture">
-                      <pic:pic xmlns:pic="http://schemas.openxmlformats.org/drawingml/2006/picture">
-                        <pic:nvPicPr>
-                          <pic:cNvPr id="0" name="Picture 3" descr="C:\Users\Paul\AppData\Local\Microsoft\Windows\INetCache\Content.Word\coal7.png"/>
                           <pic:cNvPicPr>
                             <a:picLocks noChangeAspect="1" noChangeArrowheads="1"/>
                           </pic:cNvPicPr>
@@ -387,18 +367,15 @@
           </w:tcPr>
           <w:p>
             <w:pPr>
-              <w:cnfStyle w:val="000000000000" w:firstRow="0" w:lastRow="0" w:firstColumn="0" w:lastColumn="0" w:oddVBand="0" w:evenVBand="0" w:oddHBand="0" w:evenHBand="0" w:firstRowFirstColumn="0" w:firstRowLastColumn="0" w:lastRowFirstColumn="0" w:lastRowLastColumn="0"/>
-            </w:pPr>
-            <w:r>
-              <w:t>Earth with increasing amounts of coal.</w:t>
+              <w:cnfStyle w:val="000000100000" w:firstRow="0" w:lastRow="0" w:firstColumn="0" w:lastColumn="0" w:oddVBand="0" w:evenVBand="0" w:oddHBand="1" w:evenHBand="0" w:firstRowFirstColumn="0" w:firstRowLastColumn="0" w:lastRowFirstColumn="0" w:lastRowLastColumn="0"/>
+            </w:pPr>
+            <w:r>
+              <w:t>Earth, with no coal in it.</w:t>
             </w:r>
           </w:p>
         </w:tc>
       </w:tr>
       <w:tr>
-        <w:trPr>
-          <w:cnfStyle w:val="000000100000" w:firstRow="0" w:lastRow="0" w:firstColumn="0" w:lastColumn="0" w:oddVBand="0" w:evenVBand="0" w:oddHBand="1" w:evenHBand="0" w:firstRowFirstColumn="0" w:firstRowLastColumn="0" w:lastRowFirstColumn="0" w:lastRowLastColumn="0"/>
-        </w:trPr>
         <w:tc>
           <w:tcPr>
             <w:cnfStyle w:val="001000000000" w:firstRow="0" w:lastRow="0" w:firstColumn="1" w:lastColumn="0" w:oddVBand="0" w:evenVBand="0" w:oddHBand="0" w:evenHBand="0" w:firstRowFirstColumn="0" w:firstRowLastColumn="0" w:lastRowFirstColumn="0" w:lastRowLastColumn="0"/>
@@ -410,7 +387,7 @@
               <w:jc w:val="center"/>
             </w:pPr>
             <w:r>
-              <w:t>16</w:t>
+              <w:t>1-15</w:t>
             </w:r>
           </w:p>
         </w:tc>
@@ -421,7 +398,7 @@
           <w:p>
             <w:pPr>
               <w:jc w:val="center"/>
-              <w:cnfStyle w:val="000000100000" w:firstRow="0" w:lastRow="0" w:firstColumn="0" w:lastColumn="0" w:oddVBand="0" w:evenVBand="0" w:oddHBand="1" w:evenHBand="0" w:firstRowFirstColumn="0" w:firstRowLastColumn="0" w:lastRowFirstColumn="0" w:lastRowLastColumn="0"/>
+              <w:cnfStyle w:val="000000000000" w:firstRow="0" w:lastRow="0" w:firstColumn="0" w:lastColumn="0" w:oddVBand="0" w:evenVBand="0" w:oddHBand="0" w:evenHBand="0" w:firstRowFirstColumn="0" w:firstRowLastColumn="0" w:lastRowFirstColumn="0" w:lastRowLastColumn="0"/>
             </w:pPr>
             <w:r>
               <w:rPr>
@@ -432,7 +409,7 @@
                 <wp:inline distT="0" distB="0" distL="0" distR="0">
                   <wp:extent cx="457200" cy="457200"/>
                   <wp:effectExtent l="0" t="0" r="0" b="0"/>
-                  <wp:docPr id="10" name="Picture 10" descr="C:\Construct2\Underground\Graphics\empty.png"/>
+                  <wp:docPr id="1" name="Picture 1" descr="C:\Users\Paul\AppData\Local\Microsoft\Windows\INetCache\Content.Word\coal7.png"/>
                   <wp:cNvGraphicFramePr>
                     <a:graphicFrameLocks xmlns:a="http://schemas.openxmlformats.org/drawingml/2006/main" noChangeAspect="1"/>
                   </wp:cNvGraphicFramePr>
@@ -440,7 +417,7 @@
                     <a:graphicData uri="http://schemas.openxmlformats.org/drawingml/2006/picture">
                       <pic:pic xmlns:pic="http://schemas.openxmlformats.org/drawingml/2006/picture">
                         <pic:nvPicPr>
-                          <pic:cNvPr id="0" name="Picture 12" descr="C:\Construct2\Underground\Graphics\empty.png"/>
+                          <pic:cNvPr id="0" name="Picture 3" descr="C:\Users\Paul\AppData\Local\Microsoft\Windows\INetCache\Content.Word\coal7.png"/>
                           <pic:cNvPicPr>
                             <a:picLocks noChangeAspect="1" noChangeArrowheads="1"/>
                           </pic:cNvPicPr>
@@ -486,15 +463,18 @@
           </w:tcPr>
           <w:p>
             <w:pPr>
-              <w:cnfStyle w:val="000000100000" w:firstRow="0" w:lastRow="0" w:firstColumn="0" w:lastColumn="0" w:oddVBand="0" w:evenVBand="0" w:oddHBand="1" w:evenHBand="0" w:firstRowFirstColumn="0" w:firstRowLastColumn="0" w:lastRowFirstColumn="0" w:lastRowLastColumn="0"/>
-            </w:pPr>
-            <w:r>
-              <w:t>Empty space (horizontal tunnel or cavern)</w:t>
+              <w:cnfStyle w:val="000000000000" w:firstRow="0" w:lastRow="0" w:firstColumn="0" w:lastColumn="0" w:oddVBand="0" w:evenVBand="0" w:oddHBand="0" w:evenHBand="0" w:firstRowFirstColumn="0" w:firstRowLastColumn="0" w:lastRowFirstColumn="0" w:lastRowLastColumn="0"/>
+            </w:pPr>
+            <w:r>
+              <w:t>Earth with increasing amounts of coal.</w:t>
             </w:r>
           </w:p>
         </w:tc>
       </w:tr>
       <w:tr>
+        <w:trPr>
+          <w:cnfStyle w:val="000000100000" w:firstRow="0" w:lastRow="0" w:firstColumn="0" w:lastColumn="0" w:oddVBand="0" w:evenVBand="0" w:oddHBand="1" w:evenHBand="0" w:firstRowFirstColumn="0" w:firstRowLastColumn="0" w:lastRowFirstColumn="0" w:lastRowLastColumn="0"/>
+        </w:trPr>
         <w:tc>
           <w:tcPr>
             <w:cnfStyle w:val="001000000000" w:firstRow="0" w:lastRow="0" w:firstColumn="1" w:lastColumn="0" w:oddVBand="0" w:evenVBand="0" w:oddHBand="0" w:evenHBand="0" w:firstRowFirstColumn="0" w:firstRowLastColumn="0" w:lastRowFirstColumn="0" w:lastRowLastColumn="0"/>
@@ -506,7 +486,7 @@
               <w:jc w:val="center"/>
             </w:pPr>
             <w:r>
-              <w:t>17-25</w:t>
+              <w:t>16</w:t>
             </w:r>
           </w:p>
         </w:tc>
@@ -517,7 +497,7 @@
           <w:p>
             <w:pPr>
               <w:jc w:val="center"/>
-              <w:cnfStyle w:val="000000000000" w:firstRow="0" w:lastRow="0" w:firstColumn="0" w:lastColumn="0" w:oddVBand="0" w:evenVBand="0" w:oddHBand="0" w:evenHBand="0" w:firstRowFirstColumn="0" w:firstRowLastColumn="0" w:lastRowFirstColumn="0" w:lastRowLastColumn="0"/>
+              <w:cnfStyle w:val="000000100000" w:firstRow="0" w:lastRow="0" w:firstColumn="0" w:lastColumn="0" w:oddVBand="0" w:evenVBand="0" w:oddHBand="1" w:evenHBand="0" w:firstRowFirstColumn="0" w:firstRowLastColumn="0" w:lastRowFirstColumn="0" w:lastRowLastColumn="0"/>
             </w:pPr>
             <w:r>
               <w:rPr>
@@ -528,7 +508,7 @@
                 <wp:inline distT="0" distB="0" distL="0" distR="0">
                   <wp:extent cx="457200" cy="457200"/>
                   <wp:effectExtent l="0" t="0" r="0" b="0"/>
-                  <wp:docPr id="17" name="Picture 17" descr="C:\Construct2\Underground\Graphics\empty6.png"/>
+                  <wp:docPr id="10" name="Picture 10" descr="C:\Construct2\Underground\Graphics\empty.png"/>
                   <wp:cNvGraphicFramePr>
                     <a:graphicFrameLocks xmlns:a="http://schemas.openxmlformats.org/drawingml/2006/main" noChangeAspect="1"/>
                   </wp:cNvGraphicFramePr>
@@ -536,7 +516,7 @@
                     <a:graphicData uri="http://schemas.openxmlformats.org/drawingml/2006/picture">
                       <pic:pic xmlns:pic="http://schemas.openxmlformats.org/drawingml/2006/picture">
                         <pic:nvPicPr>
-                          <pic:cNvPr id="0" name="Picture 7" descr="C:\Construct2\Underground\Graphics\empty6.png"/>
+                          <pic:cNvPr id="0" name="Picture 12" descr="C:\Construct2\Underground\Graphics\empty.png"/>
                           <pic:cNvPicPr>
                             <a:picLocks noChangeAspect="1" noChangeArrowheads="1"/>
                           </pic:cNvPicPr>
@@ -582,18 +562,15 @@
           </w:tcPr>
           <w:p>
             <w:pPr>
-              <w:cnfStyle w:val="000000000000" w:firstRow="0" w:lastRow="0" w:firstColumn="0" w:lastColumn="0" w:oddVBand="0" w:evenVBand="0" w:oddHBand="0" w:evenHBand="0" w:firstRowFirstColumn="0" w:firstRowLastColumn="0" w:lastRowFirstColumn="0" w:lastRowLastColumn="0"/>
-            </w:pPr>
-            <w:r>
-              <w:t>Empty space with mined coal, increasing.</w:t>
+              <w:cnfStyle w:val="000000100000" w:firstRow="0" w:lastRow="0" w:firstColumn="0" w:lastColumn="0" w:oddVBand="0" w:evenVBand="0" w:oddHBand="1" w:evenHBand="0" w:firstRowFirstColumn="0" w:firstRowLastColumn="0" w:lastRowFirstColumn="0" w:lastRowLastColumn="0"/>
+            </w:pPr>
+            <w:r>
+              <w:t>Empty space (horizontal tunnel or cavern)</w:t>
             </w:r>
           </w:p>
         </w:tc>
       </w:tr>
       <w:tr>
-        <w:trPr>
-          <w:cnfStyle w:val="000000100000" w:firstRow="0" w:lastRow="0" w:firstColumn="0" w:lastColumn="0" w:oddVBand="0" w:evenVBand="0" w:oddHBand="1" w:evenHBand="0" w:firstRowFirstColumn="0" w:firstRowLastColumn="0" w:lastRowFirstColumn="0" w:lastRowLastColumn="0"/>
-        </w:trPr>
         <w:tc>
           <w:tcPr>
             <w:cnfStyle w:val="001000000000" w:firstRow="0" w:lastRow="0" w:firstColumn="1" w:lastColumn="0" w:oddVBand="0" w:evenVBand="0" w:oddHBand="0" w:evenHBand="0" w:firstRowFirstColumn="0" w:firstRowLastColumn="0" w:lastRowFirstColumn="0" w:lastRowLastColumn="0"/>
@@ -605,7 +582,8 @@
               <w:jc w:val="center"/>
             </w:pPr>
             <w:r>
-              <w:t>26</w:t>
+              <w:lastRenderedPageBreak/>
+              <w:t>17-25</w:t>
             </w:r>
           </w:p>
         </w:tc>
@@ -616,7 +594,7 @@
           <w:p>
             <w:pPr>
               <w:jc w:val="center"/>
-              <w:cnfStyle w:val="000000100000" w:firstRow="0" w:lastRow="0" w:firstColumn="0" w:lastColumn="0" w:oddVBand="0" w:evenVBand="0" w:oddHBand="1" w:evenHBand="0" w:firstRowFirstColumn="0" w:firstRowLastColumn="0" w:lastRowFirstColumn="0" w:lastRowLastColumn="0"/>
+              <w:cnfStyle w:val="000000000000" w:firstRow="0" w:lastRow="0" w:firstColumn="0" w:lastColumn="0" w:oddVBand="0" w:evenVBand="0" w:oddHBand="0" w:evenHBand="0" w:firstRowFirstColumn="0" w:firstRowLastColumn="0" w:lastRowFirstColumn="0" w:lastRowLastColumn="0"/>
             </w:pPr>
             <w:r>
               <w:rPr>
@@ -627,7 +605,7 @@
                 <wp:inline distT="0" distB="0" distL="0" distR="0">
                   <wp:extent cx="457200" cy="457200"/>
                   <wp:effectExtent l="0" t="0" r="0" b="0"/>
-                  <wp:docPr id="18" name="Picture 18" descr="C:\Construct2\Underground\Graphics\shaft.png"/>
+                  <wp:docPr id="17" name="Picture 17" descr="C:\Construct2\Underground\Graphics\empty6.png"/>
                   <wp:cNvGraphicFramePr>
                     <a:graphicFrameLocks xmlns:a="http://schemas.openxmlformats.org/drawingml/2006/main" noChangeAspect="1"/>
                   </wp:cNvGraphicFramePr>
@@ -635,7 +613,7 @@
                     <a:graphicData uri="http://schemas.openxmlformats.org/drawingml/2006/picture">
                       <pic:pic xmlns:pic="http://schemas.openxmlformats.org/drawingml/2006/picture">
                         <pic:nvPicPr>
-                          <pic:cNvPr id="0" name="Picture 8" descr="C:\Construct2\Underground\Graphics\shaft.png"/>
+                          <pic:cNvPr id="0" name="Picture 7" descr="C:\Construct2\Underground\Graphics\empty6.png"/>
                           <pic:cNvPicPr>
                             <a:picLocks noChangeAspect="1" noChangeArrowheads="1"/>
                           </pic:cNvPicPr>
@@ -681,15 +659,18 @@
           </w:tcPr>
           <w:p>
             <w:pPr>
-              <w:cnfStyle w:val="000000100000" w:firstRow="0" w:lastRow="0" w:firstColumn="0" w:lastColumn="0" w:oddVBand="0" w:evenVBand="0" w:oddHBand="1" w:evenHBand="0" w:firstRowFirstColumn="0" w:firstRowLastColumn="0" w:lastRowFirstColumn="0" w:lastRowLastColumn="0"/>
-            </w:pPr>
-            <w:r>
-              <w:t>Vertically dug shaft (Chain)</w:t>
+              <w:cnfStyle w:val="000000000000" w:firstRow="0" w:lastRow="0" w:firstColumn="0" w:lastColumn="0" w:oddVBand="0" w:evenVBand="0" w:oddHBand="0" w:evenHBand="0" w:firstRowFirstColumn="0" w:firstRowLastColumn="0" w:lastRowFirstColumn="0" w:lastRowLastColumn="0"/>
+            </w:pPr>
+            <w:r>
+              <w:t>Empty space with mined coal, increasing.</w:t>
             </w:r>
           </w:p>
         </w:tc>
       </w:tr>
       <w:tr>
+        <w:trPr>
+          <w:cnfStyle w:val="000000100000" w:firstRow="0" w:lastRow="0" w:firstColumn="0" w:lastColumn="0" w:oddVBand="0" w:evenVBand="0" w:oddHBand="1" w:evenHBand="0" w:firstRowFirstColumn="0" w:firstRowLastColumn="0" w:lastRowFirstColumn="0" w:lastRowLastColumn="0"/>
+        </w:trPr>
         <w:tc>
           <w:tcPr>
             <w:cnfStyle w:val="001000000000" w:firstRow="0" w:lastRow="0" w:firstColumn="1" w:lastColumn="0" w:oddVBand="0" w:evenVBand="0" w:oddHBand="0" w:evenHBand="0" w:firstRowFirstColumn="0" w:firstRowLastColumn="0" w:lastRowFirstColumn="0" w:lastRowLastColumn="0"/>
@@ -701,7 +682,7 @@
               <w:jc w:val="center"/>
             </w:pPr>
             <w:r>
-              <w:t>27</w:t>
+              <w:t>26</w:t>
             </w:r>
           </w:p>
         </w:tc>
@@ -712,7 +693,7 @@
           <w:p>
             <w:pPr>
               <w:jc w:val="center"/>
-              <w:cnfStyle w:val="000000000000" w:firstRow="0" w:lastRow="0" w:firstColumn="0" w:lastColumn="0" w:oddVBand="0" w:evenVBand="0" w:oddHBand="0" w:evenHBand="0" w:firstRowFirstColumn="0" w:firstRowLastColumn="0" w:lastRowFirstColumn="0" w:lastRowLastColumn="0"/>
+              <w:cnfStyle w:val="000000100000" w:firstRow="0" w:lastRow="0" w:firstColumn="0" w:lastColumn="0" w:oddVBand="0" w:evenVBand="0" w:oddHBand="1" w:evenHBand="0" w:firstRowFirstColumn="0" w:firstRowLastColumn="0" w:lastRowFirstColumn="0" w:lastRowLastColumn="0"/>
             </w:pPr>
             <w:r>
               <w:rPr>
@@ -723,7 +704,7 @@
                 <wp:inline distT="0" distB="0" distL="0" distR="0">
                   <wp:extent cx="457200" cy="457200"/>
                   <wp:effectExtent l="0" t="0" r="0" b="0"/>
-                  <wp:docPr id="7" name="Picture 7" descr="C:\Construct2\Underground\Graphics\grass.png"/>
+                  <wp:docPr id="18" name="Picture 18" descr="C:\Construct2\Underground\Graphics\shaft.png"/>
                   <wp:cNvGraphicFramePr>
                     <a:graphicFrameLocks xmlns:a="http://schemas.openxmlformats.org/drawingml/2006/main" noChangeAspect="1"/>
                   </wp:cNvGraphicFramePr>
@@ -731,7 +712,7 @@
                     <a:graphicData uri="http://schemas.openxmlformats.org/drawingml/2006/picture">
                       <pic:pic xmlns:pic="http://schemas.openxmlformats.org/drawingml/2006/picture">
                         <pic:nvPicPr>
-                          <pic:cNvPr id="0" name="Picture 9" descr="C:\Construct2\Underground\Graphics\grass.png"/>
+                          <pic:cNvPr id="0" name="Picture 8" descr="C:\Construct2\Underground\Graphics\shaft.png"/>
                           <pic:cNvPicPr>
                             <a:picLocks noChangeAspect="1" noChangeArrowheads="1"/>
                           </pic:cNvPicPr>
@@ -777,18 +758,15 @@
           </w:tcPr>
           <w:p>
             <w:pPr>
-              <w:cnfStyle w:val="000000000000" w:firstRow="0" w:lastRow="0" w:firstColumn="0" w:lastColumn="0" w:oddVBand="0" w:evenVBand="0" w:oddHBand="0" w:evenHBand="0" w:firstRowFirstColumn="0" w:firstRowLastColumn="0" w:lastRowFirstColumn="0" w:lastRowLastColumn="0"/>
-            </w:pPr>
-            <w:r>
-              <w:t>Represents the top of the screen</w:t>
+              <w:cnfStyle w:val="000000100000" w:firstRow="0" w:lastRow="0" w:firstColumn="0" w:lastColumn="0" w:oddVBand="0" w:evenVBand="0" w:oddHBand="1" w:evenHBand="0" w:firstRowFirstColumn="0" w:firstRowLastColumn="0" w:lastRowFirstColumn="0" w:lastRowLastColumn="0"/>
+            </w:pPr>
+            <w:r>
+              <w:t>Vertically dug shaft (Chain)</w:t>
             </w:r>
           </w:p>
         </w:tc>
       </w:tr>
       <w:tr>
-        <w:trPr>
-          <w:cnfStyle w:val="000000100000" w:firstRow="0" w:lastRow="0" w:firstColumn="0" w:lastColumn="0" w:oddVBand="0" w:evenVBand="0" w:oddHBand="1" w:evenHBand="0" w:firstRowFirstColumn="0" w:firstRowLastColumn="0" w:lastRowFirstColumn="0" w:lastRowLastColumn="0"/>
-        </w:trPr>
         <w:tc>
           <w:tcPr>
             <w:cnfStyle w:val="001000000000" w:firstRow="0" w:lastRow="0" w:firstColumn="1" w:lastColumn="0" w:oddVBand="0" w:evenVBand="0" w:oddHBand="0" w:evenHBand="0" w:firstRowFirstColumn="0" w:firstRowLastColumn="0" w:lastRowFirstColumn="0" w:lastRowLastColumn="0"/>
@@ -800,7 +778,7 @@
               <w:jc w:val="center"/>
             </w:pPr>
             <w:r>
-              <w:t>28</w:t>
+              <w:t>27</w:t>
             </w:r>
           </w:p>
         </w:tc>
@@ -811,7 +789,7 @@
           <w:p>
             <w:pPr>
               <w:jc w:val="center"/>
-              <w:cnfStyle w:val="000000100000" w:firstRow="0" w:lastRow="0" w:firstColumn="0" w:lastColumn="0" w:oddVBand="0" w:evenVBand="0" w:oddHBand="1" w:evenHBand="0" w:firstRowFirstColumn="0" w:firstRowLastColumn="0" w:lastRowFirstColumn="0" w:lastRowLastColumn="0"/>
+              <w:cnfStyle w:val="000000000000" w:firstRow="0" w:lastRow="0" w:firstColumn="0" w:lastColumn="0" w:oddVBand="0" w:evenVBand="0" w:oddHBand="0" w:evenHBand="0" w:firstRowFirstColumn="0" w:firstRowLastColumn="0" w:lastRowFirstColumn="0" w:lastRowLastColumn="0"/>
             </w:pPr>
             <w:r>
               <w:rPr>
@@ -822,7 +800,7 @@
                 <wp:inline distT="0" distB="0" distL="0" distR="0">
                   <wp:extent cx="457200" cy="457200"/>
                   <wp:effectExtent l="0" t="0" r="0" b="0"/>
-                  <wp:docPr id="6" name="Picture 6" descr="C:\Construct2\Underground\Graphics\rock.png"/>
+                  <wp:docPr id="7" name="Picture 7" descr="C:\Construct2\Underground\Graphics\grass.png"/>
                   <wp:cNvGraphicFramePr>
                     <a:graphicFrameLocks xmlns:a="http://schemas.openxmlformats.org/drawingml/2006/main" noChangeAspect="1"/>
                   </wp:cNvGraphicFramePr>
@@ -830,7 +808,7 @@
                     <a:graphicData uri="http://schemas.openxmlformats.org/drawingml/2006/picture">
                       <pic:pic xmlns:pic="http://schemas.openxmlformats.org/drawingml/2006/picture">
                         <pic:nvPicPr>
-                          <pic:cNvPr id="0" name="Picture 8" descr="C:\Construct2\Underground\Graphics\rock.png"/>
+                          <pic:cNvPr id="0" name="Picture 9" descr="C:\Construct2\Underground\Graphics\grass.png"/>
                           <pic:cNvPicPr>
                             <a:picLocks noChangeAspect="1" noChangeArrowheads="1"/>
                           </pic:cNvPicPr>
@@ -876,15 +854,18 @@
           </w:tcPr>
           <w:p>
             <w:pPr>
-              <w:cnfStyle w:val="000000100000" w:firstRow="0" w:lastRow="0" w:firstColumn="0" w:lastColumn="0" w:oddVBand="0" w:evenVBand="0" w:oddHBand="1" w:evenHBand="0" w:firstRowFirstColumn="0" w:firstRowLastColumn="0" w:lastRowFirstColumn="0" w:lastRowLastColumn="0"/>
-            </w:pPr>
-            <w:r>
-              <w:t>Rock that cannot be dug through</w:t>
+              <w:cnfStyle w:val="000000000000" w:firstRow="0" w:lastRow="0" w:firstColumn="0" w:lastColumn="0" w:oddVBand="0" w:evenVBand="0" w:oddHBand="0" w:evenHBand="0" w:firstRowFirstColumn="0" w:firstRowLastColumn="0" w:lastRowFirstColumn="0" w:lastRowLastColumn="0"/>
+            </w:pPr>
+            <w:r>
+              <w:t>Represents the top of the screen</w:t>
             </w:r>
           </w:p>
         </w:tc>
       </w:tr>
       <w:tr>
+        <w:trPr>
+          <w:cnfStyle w:val="000000100000" w:firstRow="0" w:lastRow="0" w:firstColumn="0" w:lastColumn="0" w:oddVBand="0" w:evenVBand="0" w:oddHBand="1" w:evenHBand="0" w:firstRowFirstColumn="0" w:firstRowLastColumn="0" w:lastRowFirstColumn="0" w:lastRowLastColumn="0"/>
+        </w:trPr>
         <w:tc>
           <w:tcPr>
             <w:cnfStyle w:val="001000000000" w:firstRow="0" w:lastRow="0" w:firstColumn="1" w:lastColumn="0" w:oddVBand="0" w:evenVBand="0" w:oddHBand="0" w:evenHBand="0" w:firstRowFirstColumn="0" w:firstRowLastColumn="0" w:lastRowFirstColumn="0" w:lastRowLastColumn="0"/>
@@ -896,7 +877,7 @@
               <w:jc w:val="center"/>
             </w:pPr>
             <w:r>
-              <w:t>29</w:t>
+              <w:t>28</w:t>
             </w:r>
           </w:p>
         </w:tc>
@@ -907,7 +888,7 @@
           <w:p>
             <w:pPr>
               <w:jc w:val="center"/>
-              <w:cnfStyle w:val="000000000000" w:firstRow="0" w:lastRow="0" w:firstColumn="0" w:lastColumn="0" w:oddVBand="0" w:evenVBand="0" w:oddHBand="0" w:evenHBand="0" w:firstRowFirstColumn="0" w:firstRowLastColumn="0" w:lastRowFirstColumn="0" w:lastRowLastColumn="0"/>
+              <w:cnfStyle w:val="000000100000" w:firstRow="0" w:lastRow="0" w:firstColumn="0" w:lastColumn="0" w:oddVBand="0" w:evenVBand="0" w:oddHBand="1" w:evenHBand="0" w:firstRowFirstColumn="0" w:firstRowLastColumn="0" w:lastRowFirstColumn="0" w:lastRowLastColumn="0"/>
             </w:pPr>
             <w:r>
               <w:rPr>
@@ -918,7 +899,7 @@
                 <wp:inline distT="0" distB="0" distL="0" distR="0">
                   <wp:extent cx="457200" cy="457200"/>
                   <wp:effectExtent l="0" t="0" r="0" b="0"/>
-                  <wp:docPr id="3" name="Picture 3" descr="C:\Construct2\Underground\Graphics\silver.png"/>
+                  <wp:docPr id="6" name="Picture 6" descr="C:\Construct2\Underground\Graphics\rock.png"/>
                   <wp:cNvGraphicFramePr>
                     <a:graphicFrameLocks xmlns:a="http://schemas.openxmlformats.org/drawingml/2006/main" noChangeAspect="1"/>
                   </wp:cNvGraphicFramePr>
@@ -926,7 +907,7 @@
                     <a:graphicData uri="http://schemas.openxmlformats.org/drawingml/2006/picture">
                       <pic:pic xmlns:pic="http://schemas.openxmlformats.org/drawingml/2006/picture">
                         <pic:nvPicPr>
-                          <pic:cNvPr id="0" name="Picture 5" descr="C:\Construct2\Underground\Graphics\silver.png"/>
+                          <pic:cNvPr id="0" name="Picture 8" descr="C:\Construct2\Underground\Graphics\rock.png"/>
                           <pic:cNvPicPr>
                             <a:picLocks noChangeAspect="1" noChangeArrowheads="1"/>
                           </pic:cNvPicPr>
@@ -972,18 +953,15 @@
           </w:tcPr>
           <w:p>
             <w:pPr>
-              <w:cnfStyle w:val="000000000000" w:firstRow="0" w:lastRow="0" w:firstColumn="0" w:lastColumn="0" w:oddVBand="0" w:evenVBand="0" w:oddHBand="0" w:evenHBand="0" w:firstRowFirstColumn="0" w:firstRowLastColumn="0" w:lastRowFirstColumn="0" w:lastRowLastColumn="0"/>
-            </w:pPr>
-            <w:r>
-              <w:t>Earth containing silver ore</w:t>
+              <w:cnfStyle w:val="000000100000" w:firstRow="0" w:lastRow="0" w:firstColumn="0" w:lastColumn="0" w:oddVBand="0" w:evenVBand="0" w:oddHBand="1" w:evenHBand="0" w:firstRowFirstColumn="0" w:firstRowLastColumn="0" w:lastRowFirstColumn="0" w:lastRowLastColumn="0"/>
+            </w:pPr>
+            <w:r>
+              <w:t>Rock that cannot be dug through</w:t>
             </w:r>
           </w:p>
         </w:tc>
       </w:tr>
       <w:tr>
-        <w:trPr>
-          <w:cnfStyle w:val="000000100000" w:firstRow="0" w:lastRow="0" w:firstColumn="0" w:lastColumn="0" w:oddVBand="0" w:evenVBand="0" w:oddHBand="1" w:evenHBand="0" w:firstRowFirstColumn="0" w:firstRowLastColumn="0" w:lastRowFirstColumn="0" w:lastRowLastColumn="0"/>
-        </w:trPr>
         <w:tc>
           <w:tcPr>
             <w:cnfStyle w:val="001000000000" w:firstRow="0" w:lastRow="0" w:firstColumn="1" w:lastColumn="0" w:oddVBand="0" w:evenVBand="0" w:oddHBand="0" w:evenHBand="0" w:firstRowFirstColumn="0" w:firstRowLastColumn="0" w:lastRowFirstColumn="0" w:lastRowLastColumn="0"/>
@@ -995,7 +973,7 @@
               <w:jc w:val="center"/>
             </w:pPr>
             <w:r>
-              <w:t>30</w:t>
+              <w:t>29</w:t>
             </w:r>
           </w:p>
         </w:tc>
@@ -1006,7 +984,7 @@
           <w:p>
             <w:pPr>
               <w:jc w:val="center"/>
-              <w:cnfStyle w:val="000000100000" w:firstRow="0" w:lastRow="0" w:firstColumn="0" w:lastColumn="0" w:oddVBand="0" w:evenVBand="0" w:oddHBand="1" w:evenHBand="0" w:firstRowFirstColumn="0" w:firstRowLastColumn="0" w:lastRowFirstColumn="0" w:lastRowLastColumn="0"/>
+              <w:cnfStyle w:val="000000000000" w:firstRow="0" w:lastRow="0" w:firstColumn="0" w:lastColumn="0" w:oddVBand="0" w:evenVBand="0" w:oddHBand="0" w:evenHBand="0" w:firstRowFirstColumn="0" w:firstRowLastColumn="0" w:lastRowFirstColumn="0" w:lastRowLastColumn="0"/>
             </w:pPr>
             <w:r>
               <w:rPr>
@@ -1017,7 +995,7 @@
                 <wp:inline distT="0" distB="0" distL="0" distR="0">
                   <wp:extent cx="457200" cy="457200"/>
                   <wp:effectExtent l="0" t="0" r="0" b="0"/>
-                  <wp:docPr id="4" name="Picture 4" descr="C:\Construct2\Underground\Graphics\gold.png"/>
+                  <wp:docPr id="3" name="Picture 3" descr="C:\Construct2\Underground\Graphics\silver.png"/>
                   <wp:cNvGraphicFramePr>
                     <a:graphicFrameLocks xmlns:a="http://schemas.openxmlformats.org/drawingml/2006/main" noChangeAspect="1"/>
                   </wp:cNvGraphicFramePr>
@@ -1025,7 +1003,7 @@
                     <a:graphicData uri="http://schemas.openxmlformats.org/drawingml/2006/picture">
                       <pic:pic xmlns:pic="http://schemas.openxmlformats.org/drawingml/2006/picture">
                         <pic:nvPicPr>
-                          <pic:cNvPr id="0" name="Picture 6" descr="C:\Construct2\Underground\Graphics\gold.png"/>
+                          <pic:cNvPr id="0" name="Picture 5" descr="C:\Construct2\Underground\Graphics\silver.png"/>
                           <pic:cNvPicPr>
                             <a:picLocks noChangeAspect="1" noChangeArrowheads="1"/>
                           </pic:cNvPicPr>
@@ -1071,15 +1049,18 @@
           </w:tcPr>
           <w:p>
             <w:pPr>
-              <w:cnfStyle w:val="000000100000" w:firstRow="0" w:lastRow="0" w:firstColumn="0" w:lastColumn="0" w:oddVBand="0" w:evenVBand="0" w:oddHBand="1" w:evenHBand="0" w:firstRowFirstColumn="0" w:firstRowLastColumn="0" w:lastRowFirstColumn="0" w:lastRowLastColumn="0"/>
-            </w:pPr>
-            <w:r>
-              <w:t>Earth containing gold ore</w:t>
+              <w:cnfStyle w:val="000000000000" w:firstRow="0" w:lastRow="0" w:firstColumn="0" w:lastColumn="0" w:oddVBand="0" w:evenVBand="0" w:oddHBand="0" w:evenHBand="0" w:firstRowFirstColumn="0" w:firstRowLastColumn="0" w:lastRowFirstColumn="0" w:lastRowLastColumn="0"/>
+            </w:pPr>
+            <w:r>
+              <w:t>Earth containing silver ore</w:t>
             </w:r>
           </w:p>
         </w:tc>
       </w:tr>
       <w:tr>
+        <w:trPr>
+          <w:cnfStyle w:val="000000100000" w:firstRow="0" w:lastRow="0" w:firstColumn="0" w:lastColumn="0" w:oddVBand="0" w:evenVBand="0" w:oddHBand="1" w:evenHBand="0" w:firstRowFirstColumn="0" w:firstRowLastColumn="0" w:lastRowFirstColumn="0" w:lastRowLastColumn="0"/>
+        </w:trPr>
         <w:tc>
           <w:tcPr>
             <w:cnfStyle w:val="001000000000" w:firstRow="0" w:lastRow="0" w:firstColumn="1" w:lastColumn="0" w:oddVBand="0" w:evenVBand="0" w:oddHBand="0" w:evenHBand="0" w:firstRowFirstColumn="0" w:firstRowLastColumn="0" w:lastRowFirstColumn="0" w:lastRowLastColumn="0"/>
@@ -1091,7 +1072,7 @@
               <w:jc w:val="center"/>
             </w:pPr>
             <w:r>
-              <w:t>31</w:t>
+              <w:t>30</w:t>
             </w:r>
           </w:p>
         </w:tc>
@@ -1102,7 +1083,7 @@
           <w:p>
             <w:pPr>
               <w:jc w:val="center"/>
-              <w:cnfStyle w:val="000000000000" w:firstRow="0" w:lastRow="0" w:firstColumn="0" w:lastColumn="0" w:oddVBand="0" w:evenVBand="0" w:oddHBand="0" w:evenHBand="0" w:firstRowFirstColumn="0" w:firstRowLastColumn="0" w:lastRowFirstColumn="0" w:lastRowLastColumn="0"/>
+              <w:cnfStyle w:val="000000100000" w:firstRow="0" w:lastRow="0" w:firstColumn="0" w:lastColumn="0" w:oddVBand="0" w:evenVBand="0" w:oddHBand="1" w:evenHBand="0" w:firstRowFirstColumn="0" w:firstRowLastColumn="0" w:lastRowFirstColumn="0" w:lastRowLastColumn="0"/>
             </w:pPr>
             <w:r>
               <w:rPr>
@@ -1113,7 +1094,7 @@
                 <wp:inline distT="0" distB="0" distL="0" distR="0">
                   <wp:extent cx="457200" cy="457200"/>
                   <wp:effectExtent l="0" t="0" r="0" b="0"/>
-                  <wp:docPr id="5" name="Picture 5" descr="C:\Construct2\Underground\Graphics\diamond.png"/>
+                  <wp:docPr id="4" name="Picture 4" descr="C:\Construct2\Underground\Graphics\gold.png"/>
                   <wp:cNvGraphicFramePr>
                     <a:graphicFrameLocks xmlns:a="http://schemas.openxmlformats.org/drawingml/2006/main" noChangeAspect="1"/>
                   </wp:cNvGraphicFramePr>
@@ -1121,7 +1102,7 @@
                     <a:graphicData uri="http://schemas.openxmlformats.org/drawingml/2006/picture">
                       <pic:pic xmlns:pic="http://schemas.openxmlformats.org/drawingml/2006/picture">
                         <pic:nvPicPr>
-                          <pic:cNvPr id="0" name="Picture 7" descr="C:\Construct2\Underground\Graphics\diamond.png"/>
+                          <pic:cNvPr id="0" name="Picture 6" descr="C:\Construct2\Underground\Graphics\gold.png"/>
                           <pic:cNvPicPr>
                             <a:picLocks noChangeAspect="1" noChangeArrowheads="1"/>
                           </pic:cNvPicPr>
@@ -1167,18 +1148,15 @@
           </w:tcPr>
           <w:p>
             <w:pPr>
-              <w:cnfStyle w:val="000000000000" w:firstRow="0" w:lastRow="0" w:firstColumn="0" w:lastColumn="0" w:oddVBand="0" w:evenVBand="0" w:oddHBand="0" w:evenHBand="0" w:firstRowFirstColumn="0" w:firstRowLastColumn="0" w:lastRowFirstColumn="0" w:lastRowLastColumn="0"/>
-            </w:pPr>
-            <w:r>
-              <w:t>Earth containing diamonds</w:t>
+              <w:cnfStyle w:val="000000100000" w:firstRow="0" w:lastRow="0" w:firstColumn="0" w:lastColumn="0" w:oddVBand="0" w:evenVBand="0" w:oddHBand="1" w:evenHBand="0" w:firstRowFirstColumn="0" w:firstRowLastColumn="0" w:lastRowFirstColumn="0" w:lastRowLastColumn="0"/>
+            </w:pPr>
+            <w:r>
+              <w:t>Earth containing gold ore</w:t>
             </w:r>
           </w:p>
         </w:tc>
       </w:tr>
       <w:tr>
-        <w:trPr>
-          <w:cnfStyle w:val="000000100000" w:firstRow="0" w:lastRow="0" w:firstColumn="0" w:lastColumn="0" w:oddVBand="0" w:evenVBand="0" w:oddHBand="1" w:evenHBand="0" w:firstRowFirstColumn="0" w:firstRowLastColumn="0" w:lastRowFirstColumn="0" w:lastRowLastColumn="0"/>
-        </w:trPr>
         <w:tc>
           <w:tcPr>
             <w:cnfStyle w:val="001000000000" w:firstRow="0" w:lastRow="0" w:firstColumn="1" w:lastColumn="0" w:oddVBand="0" w:evenVBand="0" w:oddHBand="0" w:evenHBand="0" w:firstRowFirstColumn="0" w:firstRowLastColumn="0" w:lastRowFirstColumn="0" w:lastRowLastColumn="0"/>
@@ -1190,7 +1168,7 @@
               <w:jc w:val="center"/>
             </w:pPr>
             <w:r>
-              <w:t>32</w:t>
+              <w:t>31</w:t>
             </w:r>
           </w:p>
         </w:tc>
@@ -1201,11 +1179,7 @@
           <w:p>
             <w:pPr>
               <w:jc w:val="center"/>
-              <w:cnfStyle w:val="000000100000" w:firstRow="0" w:lastRow="0" w:firstColumn="0" w:lastColumn="0" w:oddVBand="0" w:evenVBand="0" w:oddHBand="1" w:evenHBand="0" w:firstRowFirstColumn="0" w:firstRowLastColumn="0" w:lastRowFirstColumn="0" w:lastRowLastColumn="0"/>
-              <w:rPr>
-                <w:noProof/>
-                <w:lang w:eastAsia="en-GB"/>
-              </w:rPr>
+              <w:cnfStyle w:val="000000000000" w:firstRow="0" w:lastRow="0" w:firstColumn="0" w:lastColumn="0" w:oddVBand="0" w:evenVBand="0" w:oddHBand="0" w:evenHBand="0" w:firstRowFirstColumn="0" w:firstRowLastColumn="0" w:lastRowFirstColumn="0" w:lastRowLastColumn="0"/>
             </w:pPr>
             <w:r>
               <w:rPr>
@@ -1216,7 +1190,7 @@
                 <wp:inline distT="0" distB="0" distL="0" distR="0">
                   <wp:extent cx="457200" cy="457200"/>
                   <wp:effectExtent l="0" t="0" r="0" b="0"/>
-                  <wp:docPr id="11" name="Picture 11" descr="C:\Construct2\Underground\Graphics\rail.png"/>
+                  <wp:docPr id="5" name="Picture 5" descr="C:\Construct2\Underground\Graphics\diamond.png"/>
                   <wp:cNvGraphicFramePr>
                     <a:graphicFrameLocks xmlns:a="http://schemas.openxmlformats.org/drawingml/2006/main" noChangeAspect="1"/>
                   </wp:cNvGraphicFramePr>
@@ -1224,7 +1198,7 @@
                     <a:graphicData uri="http://schemas.openxmlformats.org/drawingml/2006/picture">
                       <pic:pic xmlns:pic="http://schemas.openxmlformats.org/drawingml/2006/picture">
                         <pic:nvPicPr>
-                          <pic:cNvPr id="0" name="Picture 13" descr="C:\Construct2\Underground\Graphics\rail.png"/>
+                          <pic:cNvPr id="0" name="Picture 7" descr="C:\Construct2\Underground\Graphics\diamond.png"/>
                           <pic:cNvPicPr>
                             <a:picLocks noChangeAspect="1" noChangeArrowheads="1"/>
                           </pic:cNvPicPr>
@@ -1270,15 +1244,18 @@
           </w:tcPr>
           <w:p>
             <w:pPr>
-              <w:cnfStyle w:val="000000100000" w:firstRow="0" w:lastRow="0" w:firstColumn="0" w:lastColumn="0" w:oddVBand="0" w:evenVBand="0" w:oddHBand="1" w:evenHBand="0" w:firstRowFirstColumn="0" w:firstRowLastColumn="0" w:lastRowFirstColumn="0" w:lastRowLastColumn="0"/>
-            </w:pPr>
-            <w:r>
-              <w:t>Open space with railway track</w:t>
+              <w:cnfStyle w:val="000000000000" w:firstRow="0" w:lastRow="0" w:firstColumn="0" w:lastColumn="0" w:oddVBand="0" w:evenVBand="0" w:oddHBand="0" w:evenHBand="0" w:firstRowFirstColumn="0" w:firstRowLastColumn="0" w:lastRowFirstColumn="0" w:lastRowLastColumn="0"/>
+            </w:pPr>
+            <w:r>
+              <w:t>Earth containing diamonds</w:t>
             </w:r>
           </w:p>
         </w:tc>
       </w:tr>
       <w:tr>
+        <w:trPr>
+          <w:cnfStyle w:val="000000100000" w:firstRow="0" w:lastRow="0" w:firstColumn="0" w:lastColumn="0" w:oddVBand="0" w:evenVBand="0" w:oddHBand="1" w:evenHBand="0" w:firstRowFirstColumn="0" w:firstRowLastColumn="0" w:lastRowFirstColumn="0" w:lastRowLastColumn="0"/>
+        </w:trPr>
         <w:tc>
           <w:tcPr>
             <w:cnfStyle w:val="001000000000" w:firstRow="0" w:lastRow="0" w:firstColumn="1" w:lastColumn="0" w:oddVBand="0" w:evenVBand="0" w:oddHBand="0" w:evenHBand="0" w:firstRowFirstColumn="0" w:firstRowLastColumn="0" w:lastRowFirstColumn="0" w:lastRowLastColumn="0"/>
@@ -1290,7 +1267,7 @@
               <w:jc w:val="center"/>
             </w:pPr>
             <w:r>
-              <w:t>33</w:t>
+              <w:t>32</w:t>
             </w:r>
           </w:p>
         </w:tc>
@@ -1301,7 +1278,7 @@
           <w:p>
             <w:pPr>
               <w:jc w:val="center"/>
-              <w:cnfStyle w:val="000000000000" w:firstRow="0" w:lastRow="0" w:firstColumn="0" w:lastColumn="0" w:oddVBand="0" w:evenVBand="0" w:oddHBand="0" w:evenHBand="0" w:firstRowFirstColumn="0" w:firstRowLastColumn="0" w:lastRowFirstColumn="0" w:lastRowLastColumn="0"/>
+              <w:cnfStyle w:val="000000100000" w:firstRow="0" w:lastRow="0" w:firstColumn="0" w:lastColumn="0" w:oddVBand="0" w:evenVBand="0" w:oddHBand="1" w:evenHBand="0" w:firstRowFirstColumn="0" w:firstRowLastColumn="0" w:lastRowFirstColumn="0" w:lastRowLastColumn="0"/>
               <w:rPr>
                 <w:noProof/>
                 <w:lang w:eastAsia="en-GB"/>
@@ -1314,9 +1291,9 @@
               </w:rPr>
               <w:drawing>
                 <wp:inline distT="0" distB="0" distL="0" distR="0">
-                  <wp:extent cx="466725" cy="466725"/>
+                  <wp:extent cx="457200" cy="457200"/>
                   <wp:effectExtent l="0" t="0" r="0" b="0"/>
-                  <wp:docPr id="12" name="Picture 12" descr="C:\Construct2\Underground\Graphics\block0.png"/>
+                  <wp:docPr id="11" name="Picture 11" descr="C:\Construct2\Underground\Graphics\rail.png"/>
                   <wp:cNvGraphicFramePr>
                     <a:graphicFrameLocks xmlns:a="http://schemas.openxmlformats.org/drawingml/2006/main" noChangeAspect="1"/>
                   </wp:cNvGraphicFramePr>
@@ -1324,7 +1301,7 @@
                     <a:graphicData uri="http://schemas.openxmlformats.org/drawingml/2006/picture">
                       <pic:pic xmlns:pic="http://schemas.openxmlformats.org/drawingml/2006/picture">
                         <pic:nvPicPr>
-                          <pic:cNvPr id="0" name="Picture 2" descr="C:\Construct2\Underground\Graphics\block0.png"/>
+                          <pic:cNvPr id="0" name="Picture 13" descr="C:\Construct2\Underground\Graphics\rail.png"/>
                           <pic:cNvPicPr>
                             <a:picLocks noChangeAspect="1" noChangeArrowheads="1"/>
                           </pic:cNvPicPr>
@@ -1345,7 +1322,7 @@
                         <pic:spPr bwMode="auto">
                           <a:xfrm>
                             <a:off x="0" y="0"/>
-                            <a:ext cx="466725" cy="466725"/>
+                            <a:ext cx="457200" cy="457200"/>
                           </a:xfrm>
                           <a:prstGeom prst="rect">
                             <a:avLst/>
@@ -1370,18 +1347,15 @@
           </w:tcPr>
           <w:p>
             <w:pPr>
-              <w:cnfStyle w:val="000000000000" w:firstRow="0" w:lastRow="0" w:firstColumn="0" w:lastColumn="0" w:oddVBand="0" w:evenVBand="0" w:oddHBand="0" w:evenHBand="0" w:firstRowFirstColumn="0" w:firstRowLastColumn="0" w:lastRowFirstColumn="0" w:lastRowLastColumn="0"/>
-            </w:pPr>
-            <w:r>
-              <w:t>Open</w:t>
+              <w:cnfStyle w:val="000000100000" w:firstRow="0" w:lastRow="0" w:firstColumn="0" w:lastColumn="0" w:oddVBand="0" w:evenVBand="0" w:oddHBand="1" w:evenHBand="0" w:firstRowFirstColumn="0" w:firstRowLastColumn="0" w:lastRowFirstColumn="0" w:lastRowLastColumn="0"/>
+            </w:pPr>
+            <w:r>
+              <w:t>Open space with railway track</w:t>
             </w:r>
           </w:p>
         </w:tc>
       </w:tr>
       <w:tr>
-        <w:trPr>
-          <w:cnfStyle w:val="000000100000" w:firstRow="0" w:lastRow="0" w:firstColumn="0" w:lastColumn="0" w:oddVBand="0" w:evenVBand="0" w:oddHBand="1" w:evenHBand="0" w:firstRowFirstColumn="0" w:firstRowLastColumn="0" w:lastRowFirstColumn="0" w:lastRowLastColumn="0"/>
-        </w:trPr>
         <w:tc>
           <w:tcPr>
             <w:cnfStyle w:val="001000000000" w:firstRow="0" w:lastRow="0" w:firstColumn="1" w:lastColumn="0" w:oddVBand="0" w:evenVBand="0" w:oddHBand="0" w:evenHBand="0" w:firstRowFirstColumn="0" w:firstRowLastColumn="0" w:lastRowFirstColumn="0" w:lastRowLastColumn="0"/>
@@ -1393,7 +1367,7 @@
               <w:jc w:val="center"/>
             </w:pPr>
             <w:r>
-              <w:t>34</w:t>
+              <w:t>33</w:t>
             </w:r>
           </w:p>
         </w:tc>
@@ -1404,7 +1378,7 @@
           <w:p>
             <w:pPr>
               <w:jc w:val="center"/>
-              <w:cnfStyle w:val="000000100000" w:firstRow="0" w:lastRow="0" w:firstColumn="0" w:lastColumn="0" w:oddVBand="0" w:evenVBand="0" w:oddHBand="1" w:evenHBand="0" w:firstRowFirstColumn="0" w:firstRowLastColumn="0" w:lastRowFirstColumn="0" w:lastRowLastColumn="0"/>
+              <w:cnfStyle w:val="000000000000" w:firstRow="0" w:lastRow="0" w:firstColumn="0" w:lastColumn="0" w:oddVBand="0" w:evenVBand="0" w:oddHBand="0" w:evenHBand="0" w:firstRowFirstColumn="0" w:firstRowLastColumn="0" w:lastRowFirstColumn="0" w:lastRowLastColumn="0"/>
               <w:rPr>
                 <w:noProof/>
                 <w:lang w:eastAsia="en-GB"/>
@@ -1416,10 +1390,10 @@
                 <w:lang w:eastAsia="en-GB"/>
               </w:rPr>
               <w:drawing>
-                <wp:inline distT="0" distB="0" distL="0" distR="0" wp14:anchorId="183B89CC" wp14:editId="3F221DFE">
+                <wp:inline distT="0" distB="0" distL="0" distR="0">
                   <wp:extent cx="466725" cy="466725"/>
                   <wp:effectExtent l="0" t="0" r="0" b="0"/>
-                  <wp:docPr id="8" name="Picture 8" descr="C:\Construct2\Underground\Graphics\block1.png"/>
+                  <wp:docPr id="12" name="Picture 12" descr="C:\Construct2\Underground\Graphics\block0.png"/>
                   <wp:cNvGraphicFramePr>
                     <a:graphicFrameLocks xmlns:a="http://schemas.openxmlformats.org/drawingml/2006/main" noChangeAspect="1"/>
                   </wp:cNvGraphicFramePr>
@@ -1427,7 +1401,7 @@
                     <a:graphicData uri="http://schemas.openxmlformats.org/drawingml/2006/picture">
                       <pic:pic xmlns:pic="http://schemas.openxmlformats.org/drawingml/2006/picture">
                         <pic:nvPicPr>
-                          <pic:cNvPr id="0" name="Picture 1" descr="C:\Construct2\Underground\Graphics\block1.png"/>
+                          <pic:cNvPr id="0" name="Picture 2" descr="C:\Construct2\Underground\Graphics\block0.png"/>
                           <pic:cNvPicPr>
                             <a:picLocks noChangeAspect="1" noChangeArrowheads="1"/>
                           </pic:cNvPicPr>
@@ -1473,15 +1447,18 @@
           </w:tcPr>
           <w:p>
             <w:pPr>
-              <w:cnfStyle w:val="000000100000" w:firstRow="0" w:lastRow="0" w:firstColumn="0" w:lastColumn="0" w:oddVBand="0" w:evenVBand="0" w:oddHBand="1" w:evenHBand="0" w:firstRowFirstColumn="0" w:firstRowLastColumn="0" w:lastRowFirstColumn="0" w:lastRowLastColumn="0"/>
-            </w:pPr>
-            <w:r>
-              <w:t>Part open</w:t>
+              <w:cnfStyle w:val="000000000000" w:firstRow="0" w:lastRow="0" w:firstColumn="0" w:lastColumn="0" w:oddVBand="0" w:evenVBand="0" w:oddHBand="0" w:evenHBand="0" w:firstRowFirstColumn="0" w:firstRowLastColumn="0" w:lastRowFirstColumn="0" w:lastRowLastColumn="0"/>
+            </w:pPr>
+            <w:r>
+              <w:t>Open</w:t>
             </w:r>
           </w:p>
         </w:tc>
       </w:tr>
       <w:tr>
+        <w:trPr>
+          <w:cnfStyle w:val="000000100000" w:firstRow="0" w:lastRow="0" w:firstColumn="0" w:lastColumn="0" w:oddVBand="0" w:evenVBand="0" w:oddHBand="1" w:evenHBand="0" w:firstRowFirstColumn="0" w:firstRowLastColumn="0" w:lastRowFirstColumn="0" w:lastRowLastColumn="0"/>
+        </w:trPr>
         <w:tc>
           <w:tcPr>
             <w:cnfStyle w:val="001000000000" w:firstRow="0" w:lastRow="0" w:firstColumn="1" w:lastColumn="0" w:oddVBand="0" w:evenVBand="0" w:oddHBand="0" w:evenHBand="0" w:firstRowFirstColumn="0" w:firstRowLastColumn="0" w:lastRowFirstColumn="0" w:lastRowLastColumn="0"/>
@@ -1493,7 +1470,7 @@
               <w:jc w:val="center"/>
             </w:pPr>
             <w:r>
-              <w:t>35</w:t>
+              <w:t>34</w:t>
             </w:r>
           </w:p>
         </w:tc>
@@ -1504,7 +1481,7 @@
           <w:p>
             <w:pPr>
               <w:jc w:val="center"/>
-              <w:cnfStyle w:val="000000000000" w:firstRow="0" w:lastRow="0" w:firstColumn="0" w:lastColumn="0" w:oddVBand="0" w:evenVBand="0" w:oddHBand="0" w:evenHBand="0" w:firstRowFirstColumn="0" w:firstRowLastColumn="0" w:lastRowFirstColumn="0" w:lastRowLastColumn="0"/>
+              <w:cnfStyle w:val="000000100000" w:firstRow="0" w:lastRow="0" w:firstColumn="0" w:lastColumn="0" w:oddVBand="0" w:evenVBand="0" w:oddHBand="1" w:evenHBand="0" w:firstRowFirstColumn="0" w:firstRowLastColumn="0" w:lastRowFirstColumn="0" w:lastRowLastColumn="0"/>
               <w:rPr>
                 <w:noProof/>
                 <w:lang w:eastAsia="en-GB"/>
@@ -1516,10 +1493,10 @@
                 <w:lang w:eastAsia="en-GB"/>
               </w:rPr>
               <w:drawing>
-                <wp:inline distT="0" distB="0" distL="0" distR="0">
+                <wp:inline distT="0" distB="0" distL="0" distR="0" wp14:anchorId="183B89CC" wp14:editId="3F221DFE">
                   <wp:extent cx="466725" cy="466725"/>
-                  <wp:effectExtent l="0" t="0" r="9525" b="0"/>
-                  <wp:docPr id="13" name="Picture 13" descr="C:\Construct2\Underground\Graphics\block2.png"/>
+                  <wp:effectExtent l="0" t="0" r="0" b="0"/>
+                  <wp:docPr id="8" name="Picture 8" descr="C:\Construct2\Underground\Graphics\block1.png"/>
                   <wp:cNvGraphicFramePr>
                     <a:graphicFrameLocks xmlns:a="http://schemas.openxmlformats.org/drawingml/2006/main" noChangeAspect="1"/>
                   </wp:cNvGraphicFramePr>
@@ -1527,7 +1504,7 @@
                     <a:graphicData uri="http://schemas.openxmlformats.org/drawingml/2006/picture">
                       <pic:pic xmlns:pic="http://schemas.openxmlformats.org/drawingml/2006/picture">
                         <pic:nvPicPr>
-                          <pic:cNvPr id="0" name="Picture 3" descr="C:\Construct2\Underground\Graphics\block2.png"/>
+                          <pic:cNvPr id="0" name="Picture 1" descr="C:\Construct2\Underground\Graphics\block1.png"/>
                           <pic:cNvPicPr>
                             <a:picLocks noChangeAspect="1" noChangeArrowheads="1"/>
                           </pic:cNvPicPr>
@@ -1573,7 +1550,7 @@
           </w:tcPr>
           <w:p>
             <w:pPr>
-              <w:cnfStyle w:val="000000000000" w:firstRow="0" w:lastRow="0" w:firstColumn="0" w:lastColumn="0" w:oddVBand="0" w:evenVBand="0" w:oddHBand="0" w:evenHBand="0" w:firstRowFirstColumn="0" w:firstRowLastColumn="0" w:lastRowFirstColumn="0" w:lastRowLastColumn="0"/>
+              <w:cnfStyle w:val="000000100000" w:firstRow="0" w:lastRow="0" w:firstColumn="0" w:lastColumn="0" w:oddVBand="0" w:evenVBand="0" w:oddHBand="1" w:evenHBand="0" w:firstRowFirstColumn="0" w:firstRowLastColumn="0" w:lastRowFirstColumn="0" w:lastRowLastColumn="0"/>
             </w:pPr>
             <w:r>
               <w:t>Part open</w:t>
@@ -1582,9 +1559,6 @@
         </w:tc>
       </w:tr>
       <w:tr>
-        <w:trPr>
-          <w:cnfStyle w:val="000000100000" w:firstRow="0" w:lastRow="0" w:firstColumn="0" w:lastColumn="0" w:oddVBand="0" w:evenVBand="0" w:oddHBand="1" w:evenHBand="0" w:firstRowFirstColumn="0" w:firstRowLastColumn="0" w:lastRowFirstColumn="0" w:lastRowLastColumn="0"/>
-        </w:trPr>
         <w:tc>
           <w:tcPr>
             <w:cnfStyle w:val="001000000000" w:firstRow="0" w:lastRow="0" w:firstColumn="1" w:lastColumn="0" w:oddVBand="0" w:evenVBand="0" w:oddHBand="0" w:evenHBand="0" w:firstRowFirstColumn="0" w:firstRowLastColumn="0" w:lastRowFirstColumn="0" w:lastRowLastColumn="0"/>
@@ -1596,7 +1570,7 @@
               <w:jc w:val="center"/>
             </w:pPr>
             <w:r>
-              <w:t>36</w:t>
+              <w:t>35</w:t>
             </w:r>
           </w:p>
         </w:tc>
@@ -1607,7 +1581,7 @@
           <w:p>
             <w:pPr>
               <w:jc w:val="center"/>
-              <w:cnfStyle w:val="000000100000" w:firstRow="0" w:lastRow="0" w:firstColumn="0" w:lastColumn="0" w:oddVBand="0" w:evenVBand="0" w:oddHBand="1" w:evenHBand="0" w:firstRowFirstColumn="0" w:firstRowLastColumn="0" w:lastRowFirstColumn="0" w:lastRowLastColumn="0"/>
+              <w:cnfStyle w:val="000000000000" w:firstRow="0" w:lastRow="0" w:firstColumn="0" w:lastColumn="0" w:oddVBand="0" w:evenVBand="0" w:oddHBand="0" w:evenHBand="0" w:firstRowFirstColumn="0" w:firstRowLastColumn="0" w:lastRowFirstColumn="0" w:lastRowLastColumn="0"/>
               <w:rPr>
                 <w:noProof/>
                 <w:lang w:eastAsia="en-GB"/>
@@ -1621,8 +1595,8 @@
               <w:drawing>
                 <wp:inline distT="0" distB="0" distL="0" distR="0">
                   <wp:extent cx="466725" cy="466725"/>
-                  <wp:effectExtent l="0" t="0" r="0" b="9525"/>
-                  <wp:docPr id="14" name="Picture 14" descr="C:\Construct2\Underground\Graphics\block3.png"/>
+                  <wp:effectExtent l="0" t="0" r="9525" b="0"/>
+                  <wp:docPr id="13" name="Picture 13" descr="C:\Construct2\Underground\Graphics\block2.png"/>
                   <wp:cNvGraphicFramePr>
                     <a:graphicFrameLocks xmlns:a="http://schemas.openxmlformats.org/drawingml/2006/main" noChangeAspect="1"/>
                   </wp:cNvGraphicFramePr>
@@ -1630,7 +1604,7 @@
                     <a:graphicData uri="http://schemas.openxmlformats.org/drawingml/2006/picture">
                       <pic:pic xmlns:pic="http://schemas.openxmlformats.org/drawingml/2006/picture">
                         <pic:nvPicPr>
-                          <pic:cNvPr id="0" name="Picture 4" descr="C:\Construct2\Underground\Graphics\block3.png"/>
+                          <pic:cNvPr id="0" name="Picture 3" descr="C:\Construct2\Underground\Graphics\block2.png"/>
                           <pic:cNvPicPr>
                             <a:picLocks noChangeAspect="1" noChangeArrowheads="1"/>
                           </pic:cNvPicPr>
@@ -1676,7 +1650,7 @@
           </w:tcPr>
           <w:p>
             <w:pPr>
-              <w:cnfStyle w:val="000000100000" w:firstRow="0" w:lastRow="0" w:firstColumn="0" w:lastColumn="0" w:oddVBand="0" w:evenVBand="0" w:oddHBand="1" w:evenHBand="0" w:firstRowFirstColumn="0" w:firstRowLastColumn="0" w:lastRowFirstColumn="0" w:lastRowLastColumn="0"/>
+              <w:cnfStyle w:val="000000000000" w:firstRow="0" w:lastRow="0" w:firstColumn="0" w:lastColumn="0" w:oddVBand="0" w:evenVBand="0" w:oddHBand="0" w:evenHBand="0" w:firstRowFirstColumn="0" w:firstRowLastColumn="0" w:lastRowFirstColumn="0" w:lastRowLastColumn="0"/>
             </w:pPr>
             <w:r>
               <w:t>Part open</w:t>
@@ -1685,6 +1659,9 @@
         </w:tc>
       </w:tr>
       <w:tr>
+        <w:trPr>
+          <w:cnfStyle w:val="000000100000" w:firstRow="0" w:lastRow="0" w:firstColumn="0" w:lastColumn="0" w:oddVBand="0" w:evenVBand="0" w:oddHBand="1" w:evenHBand="0" w:firstRowFirstColumn="0" w:firstRowLastColumn="0" w:lastRowFirstColumn="0" w:lastRowLastColumn="0"/>
+        </w:trPr>
         <w:tc>
           <w:tcPr>
             <w:cnfStyle w:val="001000000000" w:firstRow="0" w:lastRow="0" w:firstColumn="1" w:lastColumn="0" w:oddVBand="0" w:evenVBand="0" w:oddHBand="0" w:evenHBand="0" w:firstRowFirstColumn="0" w:firstRowLastColumn="0" w:lastRowFirstColumn="0" w:lastRowLastColumn="0"/>
@@ -1696,7 +1673,7 @@
               <w:jc w:val="center"/>
             </w:pPr>
             <w:r>
-              <w:t>37</w:t>
+              <w:t>36</w:t>
             </w:r>
           </w:p>
         </w:tc>
@@ -1707,7 +1684,7 @@
           <w:p>
             <w:pPr>
               <w:jc w:val="center"/>
-              <w:cnfStyle w:val="000000000000" w:firstRow="0" w:lastRow="0" w:firstColumn="0" w:lastColumn="0" w:oddVBand="0" w:evenVBand="0" w:oddHBand="0" w:evenHBand="0" w:firstRowFirstColumn="0" w:firstRowLastColumn="0" w:lastRowFirstColumn="0" w:lastRowLastColumn="0"/>
+              <w:cnfStyle w:val="000000100000" w:firstRow="0" w:lastRow="0" w:firstColumn="0" w:lastColumn="0" w:oddVBand="0" w:evenVBand="0" w:oddHBand="1" w:evenHBand="0" w:firstRowFirstColumn="0" w:firstRowLastColumn="0" w:lastRowFirstColumn="0" w:lastRowLastColumn="0"/>
               <w:rPr>
                 <w:noProof/>
                 <w:lang w:eastAsia="en-GB"/>
@@ -1721,8 +1698,8 @@
               <w:drawing>
                 <wp:inline distT="0" distB="0" distL="0" distR="0">
                   <wp:extent cx="466725" cy="466725"/>
-                  <wp:effectExtent l="0" t="0" r="9525" b="9525"/>
-                  <wp:docPr id="15" name="Picture 15" descr="C:\Construct2\Underground\Graphics\block4.png"/>
+                  <wp:effectExtent l="0" t="0" r="0" b="9525"/>
+                  <wp:docPr id="14" name="Picture 14" descr="C:\Construct2\Underground\Graphics\block3.png"/>
                   <wp:cNvGraphicFramePr>
                     <a:graphicFrameLocks xmlns:a="http://schemas.openxmlformats.org/drawingml/2006/main" noChangeAspect="1"/>
                   </wp:cNvGraphicFramePr>
@@ -1730,7 +1707,7 @@
                     <a:graphicData uri="http://schemas.openxmlformats.org/drawingml/2006/picture">
                       <pic:pic xmlns:pic="http://schemas.openxmlformats.org/drawingml/2006/picture">
                         <pic:nvPicPr>
-                          <pic:cNvPr id="0" name="Picture 5" descr="C:\Construct2\Underground\Graphics\block4.png"/>
+                          <pic:cNvPr id="0" name="Picture 4" descr="C:\Construct2\Underground\Graphics\block3.png"/>
                           <pic:cNvPicPr>
                             <a:picLocks noChangeAspect="1" noChangeArrowheads="1"/>
                           </pic:cNvPicPr>
@@ -1776,7 +1753,7 @@
           </w:tcPr>
           <w:p>
             <w:pPr>
-              <w:cnfStyle w:val="000000000000" w:firstRow="0" w:lastRow="0" w:firstColumn="0" w:lastColumn="0" w:oddVBand="0" w:evenVBand="0" w:oddHBand="0" w:evenHBand="0" w:firstRowFirstColumn="0" w:firstRowLastColumn="0" w:lastRowFirstColumn="0" w:lastRowLastColumn="0"/>
+              <w:cnfStyle w:val="000000100000" w:firstRow="0" w:lastRow="0" w:firstColumn="0" w:lastColumn="0" w:oddVBand="0" w:evenVBand="0" w:oddHBand="1" w:evenHBand="0" w:firstRowFirstColumn="0" w:firstRowLastColumn="0" w:lastRowFirstColumn="0" w:lastRowLastColumn="0"/>
             </w:pPr>
             <w:r>
               <w:t>Part open</w:t>
@@ -1785,9 +1762,6 @@
         </w:tc>
       </w:tr>
       <w:tr>
-        <w:trPr>
-          <w:cnfStyle w:val="000000100000" w:firstRow="0" w:lastRow="0" w:firstColumn="0" w:lastColumn="0" w:oddVBand="0" w:evenVBand="0" w:oddHBand="1" w:evenHBand="0" w:firstRowFirstColumn="0" w:firstRowLastColumn="0" w:lastRowFirstColumn="0" w:lastRowLastColumn="0"/>
-        </w:trPr>
         <w:tc>
           <w:tcPr>
             <w:cnfStyle w:val="001000000000" w:firstRow="0" w:lastRow="0" w:firstColumn="1" w:lastColumn="0" w:oddVBand="0" w:evenVBand="0" w:oddHBand="0" w:evenHBand="0" w:firstRowFirstColumn="0" w:firstRowLastColumn="0" w:lastRowFirstColumn="0" w:lastRowLastColumn="0"/>
@@ -1799,7 +1773,7 @@
               <w:jc w:val="center"/>
             </w:pPr>
             <w:r>
-              <w:t>38</w:t>
+              <w:t>37</w:t>
             </w:r>
           </w:p>
         </w:tc>
@@ -1810,7 +1784,7 @@
           <w:p>
             <w:pPr>
               <w:jc w:val="center"/>
-              <w:cnfStyle w:val="000000100000" w:firstRow="0" w:lastRow="0" w:firstColumn="0" w:lastColumn="0" w:oddVBand="0" w:evenVBand="0" w:oddHBand="1" w:evenHBand="0" w:firstRowFirstColumn="0" w:firstRowLastColumn="0" w:lastRowFirstColumn="0" w:lastRowLastColumn="0"/>
+              <w:cnfStyle w:val="000000000000" w:firstRow="0" w:lastRow="0" w:firstColumn="0" w:lastColumn="0" w:oddVBand="0" w:evenVBand="0" w:oddHBand="0" w:evenHBand="0" w:firstRowFirstColumn="0" w:firstRowLastColumn="0" w:lastRowFirstColumn="0" w:lastRowLastColumn="0"/>
               <w:rPr>
                 <w:noProof/>
                 <w:lang w:eastAsia="en-GB"/>
@@ -1825,7 +1799,7 @@
                 <wp:inline distT="0" distB="0" distL="0" distR="0">
                   <wp:extent cx="466725" cy="466725"/>
                   <wp:effectExtent l="0" t="0" r="9525" b="9525"/>
-                  <wp:docPr id="16" name="Picture 16" descr="C:\Construct2\Underground\Graphics\block5.png"/>
+                  <wp:docPr id="15" name="Picture 15" descr="C:\Construct2\Underground\Graphics\block4.png"/>
                   <wp:cNvGraphicFramePr>
                     <a:graphicFrameLocks xmlns:a="http://schemas.openxmlformats.org/drawingml/2006/main" noChangeAspect="1"/>
                   </wp:cNvGraphicFramePr>
@@ -1833,7 +1807,7 @@
                     <a:graphicData uri="http://schemas.openxmlformats.org/drawingml/2006/picture">
                       <pic:pic xmlns:pic="http://schemas.openxmlformats.org/drawingml/2006/picture">
                         <pic:nvPicPr>
-                          <pic:cNvPr id="0" name="Picture 6" descr="C:\Construct2\Underground\Graphics\block5.png"/>
+                          <pic:cNvPr id="0" name="Picture 5" descr="C:\Construct2\Underground\Graphics\block4.png"/>
                           <pic:cNvPicPr>
                             <a:picLocks noChangeAspect="1" noChangeArrowheads="1"/>
                           </pic:cNvPicPr>
@@ -1879,88 +1853,10 @@
           </w:tcPr>
           <w:p>
             <w:pPr>
-              <w:cnfStyle w:val="000000100000" w:firstRow="0" w:lastRow="0" w:firstColumn="0" w:lastColumn="0" w:oddVBand="0" w:evenVBand="0" w:oddHBand="1" w:evenHBand="0" w:firstRowFirstColumn="0" w:firstRowLastColumn="0" w:lastRowFirstColumn="0" w:lastRowLastColumn="0"/>
-            </w:pPr>
-            <w:r>
-              <w:t>Closed</w:t>
-            </w:r>
-          </w:p>
-        </w:tc>
-      </w:tr>
-    </w:tbl>
-    <w:p/>
-    <w:p>
-      <w:pPr>
-        <w:rPr>
-          <w:u w:val="single"/>
-        </w:rPr>
-      </w:pPr>
-      <w:r>
-        <w:rPr>
-          <w:u w:val="single"/>
-        </w:rPr>
-        <w:lastRenderedPageBreak/>
-        <w:t>Autonomous Vehicles</w:t>
-      </w:r>
-    </w:p>
-    <w:p>
-      <w:r>
-        <w:t>This is a summary of the AVs in the game</w:t>
-      </w:r>
-    </w:p>
-    <w:tbl>
-      <w:tblPr>
-        <w:tblStyle w:val="GridTable4"/>
-        <w:tblW w:w="0" w:type="auto"/>
-        <w:tblLook w:val="04A0" w:firstRow="1" w:lastRow="0" w:firstColumn="1" w:lastColumn="0" w:noHBand="0" w:noVBand="1"/>
-      </w:tblPr>
-      <w:tblGrid>
-        <w:gridCol w:w="1555"/>
-        <w:gridCol w:w="1701"/>
-        <w:gridCol w:w="5760"/>
-      </w:tblGrid>
-      <w:tr>
-        <w:trPr>
-          <w:cnfStyle w:val="100000000000" w:firstRow="1" w:lastRow="0" w:firstColumn="0" w:lastColumn="0" w:oddVBand="0" w:evenVBand="0" w:oddHBand="0" w:evenHBand="0" w:firstRowFirstColumn="0" w:firstRowLastColumn="0" w:lastRowFirstColumn="0" w:lastRowLastColumn="0"/>
-        </w:trPr>
-        <w:tc>
-          <w:tcPr>
-            <w:cnfStyle w:val="001000000000" w:firstRow="0" w:lastRow="0" w:firstColumn="1" w:lastColumn="0" w:oddVBand="0" w:evenVBand="0" w:oddHBand="0" w:evenHBand="0" w:firstRowFirstColumn="0" w:firstRowLastColumn="0" w:lastRowFirstColumn="0" w:lastRowLastColumn="0"/>
-            <w:tcW w:w="1555" w:type="dxa"/>
-          </w:tcPr>
-          <w:p>
-            <w:pPr>
-              <w:jc w:val="center"/>
-            </w:pPr>
-            <w:r>
-              <w:t>Name</w:t>
-            </w:r>
-          </w:p>
-        </w:tc>
-        <w:tc>
-          <w:tcPr>
-            <w:tcW w:w="1701" w:type="dxa"/>
-          </w:tcPr>
-          <w:p>
-            <w:pPr>
-              <w:jc w:val="center"/>
-              <w:cnfStyle w:val="100000000000" w:firstRow="1" w:lastRow="0" w:firstColumn="0" w:lastColumn="0" w:oddVBand="0" w:evenVBand="0" w:oddHBand="0" w:evenHBand="0" w:firstRowFirstColumn="0" w:firstRowLastColumn="0" w:lastRowFirstColumn="0" w:lastRowLastColumn="0"/>
-            </w:pPr>
-            <w:r>
-              <w:t>Image</w:t>
-            </w:r>
-          </w:p>
-        </w:tc>
-        <w:tc>
-          <w:tcPr>
-            <w:tcW w:w="5760" w:type="dxa"/>
-          </w:tcPr>
-          <w:p>
-            <w:pPr>
-              <w:cnfStyle w:val="100000000000" w:firstRow="1" w:lastRow="0" w:firstColumn="0" w:lastColumn="0" w:oddVBand="0" w:evenVBand="0" w:oddHBand="0" w:evenHBand="0" w:firstRowFirstColumn="0" w:firstRowLastColumn="0" w:lastRowFirstColumn="0" w:lastRowLastColumn="0"/>
-            </w:pPr>
-            <w:r>
-              <w:t>Notes</w:t>
+              <w:cnfStyle w:val="000000000000" w:firstRow="0" w:lastRow="0" w:firstColumn="0" w:lastColumn="0" w:oddVBand="0" w:evenVBand="0" w:oddHBand="0" w:evenHBand="0" w:firstRowFirstColumn="0" w:firstRowLastColumn="0" w:lastRowFirstColumn="0" w:lastRowLastColumn="0"/>
+            </w:pPr>
+            <w:r>
+              <w:t>Part open</w:t>
             </w:r>
           </w:p>
         </w:tc>
@@ -1972,26 +1868,30 @@
         <w:tc>
           <w:tcPr>
             <w:cnfStyle w:val="001000000000" w:firstRow="0" w:lastRow="0" w:firstColumn="1" w:lastColumn="0" w:oddVBand="0" w:evenVBand="0" w:oddHBand="0" w:evenHBand="0" w:firstRowFirstColumn="0" w:firstRowLastColumn="0" w:lastRowFirstColumn="0" w:lastRowLastColumn="0"/>
-            <w:tcW w:w="1555" w:type="dxa"/>
-            <w:vAlign w:val="center"/>
-          </w:tcPr>
-          <w:p>
-            <w:pPr>
-              <w:jc w:val="center"/>
-            </w:pPr>
-            <w:r>
-              <w:t>Explorer</w:t>
-            </w:r>
-          </w:p>
-        </w:tc>
-        <w:tc>
-          <w:tcPr>
-            <w:tcW w:w="1701" w:type="dxa"/>
+            <w:tcW w:w="1129" w:type="dxa"/>
+            <w:vAlign w:val="center"/>
+          </w:tcPr>
+          <w:p>
+            <w:pPr>
+              <w:jc w:val="center"/>
+            </w:pPr>
+            <w:r>
+              <w:t>38</w:t>
+            </w:r>
+          </w:p>
+        </w:tc>
+        <w:tc>
+          <w:tcPr>
+            <w:tcW w:w="1418" w:type="dxa"/>
           </w:tcPr>
           <w:p>
             <w:pPr>
               <w:jc w:val="center"/>
               <w:cnfStyle w:val="000000100000" w:firstRow="0" w:lastRow="0" w:firstColumn="0" w:lastColumn="0" w:oddVBand="0" w:evenVBand="0" w:oddHBand="1" w:evenHBand="0" w:firstRowFirstColumn="0" w:firstRowLastColumn="0" w:lastRowFirstColumn="0" w:lastRowLastColumn="0"/>
+              <w:rPr>
+                <w:noProof/>
+                <w:lang w:eastAsia="en-GB"/>
+              </w:rPr>
             </w:pPr>
             <w:r>
               <w:rPr>
@@ -2000,9 +1900,9 @@
               </w:rPr>
               <w:drawing>
                 <wp:inline distT="0" distB="0" distL="0" distR="0">
-                  <wp:extent cx="609600" cy="609600"/>
-                  <wp:effectExtent l="0" t="0" r="0" b="0"/>
-                  <wp:docPr id="9" name="Picture 9" descr="C:\Users\Paul\AppData\Local\Microsoft\Windows\INetCache\Content.Word\explorer.png"/>
+                  <wp:extent cx="466725" cy="466725"/>
+                  <wp:effectExtent l="0" t="0" r="9525" b="9525"/>
+                  <wp:docPr id="16" name="Picture 16" descr="C:\Construct2\Underground\Graphics\block5.png"/>
                   <wp:cNvGraphicFramePr>
                     <a:graphicFrameLocks xmlns:a="http://schemas.openxmlformats.org/drawingml/2006/main" noChangeAspect="1"/>
                   </wp:cNvGraphicFramePr>
@@ -2010,7 +1910,7 @@
                     <a:graphicData uri="http://schemas.openxmlformats.org/drawingml/2006/picture">
                       <pic:pic xmlns:pic="http://schemas.openxmlformats.org/drawingml/2006/picture">
                         <pic:nvPicPr>
-                          <pic:cNvPr id="0" name="Picture 3" descr="C:\Users\Paul\AppData\Local\Microsoft\Windows\INetCache\Content.Word\explorer.png"/>
+                          <pic:cNvPr id="0" name="Picture 6" descr="C:\Construct2\Underground\Graphics\block5.png"/>
                           <pic:cNvPicPr>
                             <a:picLocks noChangeAspect="1" noChangeArrowheads="1"/>
                           </pic:cNvPicPr>
@@ -2031,7 +1931,7 @@
                         <pic:spPr bwMode="auto">
                           <a:xfrm>
                             <a:off x="0" y="0"/>
-                            <a:ext cx="609600" cy="609600"/>
+                            <a:ext cx="466725" cy="466725"/>
                           </a:xfrm>
                           <a:prstGeom prst="rect">
                             <a:avLst/>
@@ -2051,14 +1951,15 @@
         </w:tc>
         <w:tc>
           <w:tcPr>
-            <w:tcW w:w="5760" w:type="dxa"/>
+            <w:tcW w:w="6469" w:type="dxa"/>
+            <w:vAlign w:val="center"/>
           </w:tcPr>
           <w:p>
             <w:pPr>
               <w:cnfStyle w:val="000000100000" w:firstRow="0" w:lastRow="0" w:firstColumn="0" w:lastColumn="0" w:oddVBand="0" w:evenVBand="0" w:oddHBand="1" w:evenHBand="0" w:firstRowFirstColumn="0" w:firstRowLastColumn="0" w:lastRowFirstColumn="0" w:lastRowLastColumn="0"/>
             </w:pPr>
             <w:r>
-              <w:t>Travels horizontally, reasonably quickly, cannot penetrate anything other than standard earth. Opens 5x5 visual grid rather than 3x3.</w:t>
+              <w:t>Closed</w:t>
             </w:r>
           </w:p>
         </w:tc>
@@ -2067,26 +1968,30 @@
         <w:tc>
           <w:tcPr>
             <w:cnfStyle w:val="001000000000" w:firstRow="0" w:lastRow="0" w:firstColumn="1" w:lastColumn="0" w:oddVBand="0" w:evenVBand="0" w:oddHBand="0" w:evenHBand="0" w:firstRowFirstColumn="0" w:firstRowLastColumn="0" w:lastRowFirstColumn="0" w:lastRowLastColumn="0"/>
-            <w:tcW w:w="1555" w:type="dxa"/>
-            <w:vAlign w:val="center"/>
-          </w:tcPr>
-          <w:p>
-            <w:pPr>
-              <w:jc w:val="center"/>
-            </w:pPr>
-            <w:r>
-              <w:t>Miner</w:t>
-            </w:r>
-          </w:p>
-        </w:tc>
-        <w:tc>
-          <w:tcPr>
-            <w:tcW w:w="1701" w:type="dxa"/>
+            <w:tcW w:w="1129" w:type="dxa"/>
+            <w:vAlign w:val="center"/>
+          </w:tcPr>
+          <w:p>
+            <w:pPr>
+              <w:jc w:val="center"/>
+            </w:pPr>
+            <w:r>
+              <w:t>39</w:t>
+            </w:r>
+          </w:p>
+        </w:tc>
+        <w:tc>
+          <w:tcPr>
+            <w:tcW w:w="1418" w:type="dxa"/>
           </w:tcPr>
           <w:p>
             <w:pPr>
               <w:jc w:val="center"/>
               <w:cnfStyle w:val="000000000000" w:firstRow="0" w:lastRow="0" w:firstColumn="0" w:lastColumn="0" w:oddVBand="0" w:evenVBand="0" w:oddHBand="0" w:evenHBand="0" w:firstRowFirstColumn="0" w:firstRowLastColumn="0" w:lastRowFirstColumn="0" w:lastRowLastColumn="0"/>
+              <w:rPr>
+                <w:noProof/>
+                <w:lang w:eastAsia="en-GB"/>
+              </w:rPr>
             </w:pPr>
             <w:r>
               <w:rPr>
@@ -2095,9 +2000,9 @@
               </w:rPr>
               <w:drawing>
                 <wp:inline distT="0" distB="0" distL="0" distR="0">
-                  <wp:extent cx="609600" cy="609600"/>
+                  <wp:extent cx="457200" cy="457200"/>
                   <wp:effectExtent l="0" t="0" r="0" b="0"/>
-                  <wp:docPr id="19" name="Picture 19" descr="C:\Construct2\Underground\Graphics\digger.png"/>
+                  <wp:docPr id="20" name="Picture 20" descr="C:\Construct2\Underground\Graphics\granite.png"/>
                   <wp:cNvGraphicFramePr>
                     <a:graphicFrameLocks xmlns:a="http://schemas.openxmlformats.org/drawingml/2006/main" noChangeAspect="1"/>
                   </wp:cNvGraphicFramePr>
@@ -2105,7 +2010,7 @@
                     <a:graphicData uri="http://schemas.openxmlformats.org/drawingml/2006/picture">
                       <pic:pic xmlns:pic="http://schemas.openxmlformats.org/drawingml/2006/picture">
                         <pic:nvPicPr>
-                          <pic:cNvPr id="0" name="Picture 4" descr="C:\Construct2\Underground\Graphics\digger.png"/>
+                          <pic:cNvPr id="0" name="Picture 1" descr="C:\Construct2\Underground\Graphics\granite.png"/>
                           <pic:cNvPicPr>
                             <a:picLocks noChangeAspect="1" noChangeArrowheads="1"/>
                           </pic:cNvPicPr>
@@ -2126,7 +2031,7 @@
                         <pic:spPr bwMode="auto">
                           <a:xfrm>
                             <a:off x="0" y="0"/>
-                            <a:ext cx="609600" cy="609600"/>
+                            <a:ext cx="457200" cy="457200"/>
                           </a:xfrm>
                           <a:prstGeom prst="rect">
                             <a:avLst/>
@@ -2146,14 +2051,15 @@
         </w:tc>
         <w:tc>
           <w:tcPr>
-            <w:tcW w:w="5760" w:type="dxa"/>
+            <w:tcW w:w="6469" w:type="dxa"/>
+            <w:vAlign w:val="center"/>
           </w:tcPr>
           <w:p>
             <w:pPr>
               <w:cnfStyle w:val="000000000000" w:firstRow="0" w:lastRow="0" w:firstColumn="0" w:lastColumn="0" w:oddVBand="0" w:evenVBand="0" w:oddHBand="0" w:evenHBand="0" w:firstRowFirstColumn="0" w:firstRowLastColumn="0" w:lastRowFirstColumn="0" w:lastRowLastColumn="0"/>
             </w:pPr>
             <w:r>
-              <w:t>Mines coal, diamonds, gold and silver from adjacent block. When finished moves on to the next block. Cannot penetrate rock. Stores Precious metals and stones but leaves coal on the floor.</w:t>
+              <w:t>Granite. Impenetrable (edge of game)</w:t>
             </w:r>
           </w:p>
         </w:tc>
@@ -2165,26 +2071,30 @@
         <w:tc>
           <w:tcPr>
             <w:cnfStyle w:val="001000000000" w:firstRow="0" w:lastRow="0" w:firstColumn="1" w:lastColumn="0" w:oddVBand="0" w:evenVBand="0" w:oddHBand="0" w:evenHBand="0" w:firstRowFirstColumn="0" w:firstRowLastColumn="0" w:lastRowFirstColumn="0" w:lastRowLastColumn="0"/>
-            <w:tcW w:w="1555" w:type="dxa"/>
-            <w:vAlign w:val="center"/>
-          </w:tcPr>
-          <w:p>
-            <w:pPr>
-              <w:jc w:val="center"/>
-            </w:pPr>
-            <w:r>
-              <w:t>Driller</w:t>
-            </w:r>
-          </w:p>
-        </w:tc>
-        <w:tc>
-          <w:tcPr>
-            <w:tcW w:w="1701" w:type="dxa"/>
+            <w:tcW w:w="1129" w:type="dxa"/>
+            <w:vAlign w:val="center"/>
+          </w:tcPr>
+          <w:p>
+            <w:pPr>
+              <w:jc w:val="center"/>
+            </w:pPr>
+            <w:r>
+              <w:t>40</w:t>
+            </w:r>
+          </w:p>
+        </w:tc>
+        <w:tc>
+          <w:tcPr>
+            <w:tcW w:w="1418" w:type="dxa"/>
           </w:tcPr>
           <w:p>
             <w:pPr>
               <w:jc w:val="center"/>
               <w:cnfStyle w:val="000000100000" w:firstRow="0" w:lastRow="0" w:firstColumn="0" w:lastColumn="0" w:oddVBand="0" w:evenVBand="0" w:oddHBand="1" w:evenHBand="0" w:firstRowFirstColumn="0" w:firstRowLastColumn="0" w:lastRowFirstColumn="0" w:lastRowLastColumn="0"/>
+              <w:rPr>
+                <w:noProof/>
+                <w:lang w:eastAsia="en-GB"/>
+              </w:rPr>
             </w:pPr>
             <w:r>
               <w:rPr>
@@ -2193,9 +2103,9 @@
               </w:rPr>
               <w:drawing>
                 <wp:inline distT="0" distB="0" distL="0" distR="0">
-                  <wp:extent cx="609600" cy="609600"/>
+                  <wp:extent cx="457200" cy="457200"/>
                   <wp:effectExtent l="0" t="0" r="0" b="0"/>
-                  <wp:docPr id="24" name="Picture 24" descr="C:\Construct2\Underground\Graphics\driller.png"/>
+                  <wp:docPr id="25" name="Picture 25" descr="C:\Construct2\Underground\Graphics\target.png"/>
                   <wp:cNvGraphicFramePr>
                     <a:graphicFrameLocks xmlns:a="http://schemas.openxmlformats.org/drawingml/2006/main" noChangeAspect="1"/>
                   </wp:cNvGraphicFramePr>
@@ -2203,7 +2113,7 @@
                     <a:graphicData uri="http://schemas.openxmlformats.org/drawingml/2006/picture">
                       <pic:pic xmlns:pic="http://schemas.openxmlformats.org/drawingml/2006/picture">
                         <pic:nvPicPr>
-                          <pic:cNvPr id="0" name="Picture 9" descr="C:\Construct2\Underground\Graphics\driller.png"/>
+                          <pic:cNvPr id="0" name="Picture 2" descr="C:\Construct2\Underground\Graphics\target.png"/>
                           <pic:cNvPicPr>
                             <a:picLocks noChangeAspect="1" noChangeArrowheads="1"/>
                           </pic:cNvPicPr>
@@ -2224,7 +2134,7 @@
                         <pic:spPr bwMode="auto">
                           <a:xfrm>
                             <a:off x="0" y="0"/>
-                            <a:ext cx="609600" cy="609600"/>
+                            <a:ext cx="457200" cy="457200"/>
                           </a:xfrm>
                           <a:prstGeom prst="rect">
                             <a:avLst/>
@@ -2244,28 +2154,114 @@
         </w:tc>
         <w:tc>
           <w:tcPr>
+            <w:tcW w:w="6469" w:type="dxa"/>
+            <w:vAlign w:val="center"/>
+          </w:tcPr>
+          <w:p>
+            <w:pPr>
+              <w:cnfStyle w:val="000000100000" w:firstRow="0" w:lastRow="0" w:firstColumn="0" w:lastColumn="0" w:oddVBand="0" w:evenVBand="0" w:oddHBand="1" w:evenHBand="0" w:firstRowFirstColumn="0" w:firstRowLastColumn="0" w:lastRowFirstColumn="0" w:lastRowLastColumn="0"/>
+            </w:pPr>
+            <w:r>
+              <w:t>Target (placed temporarily)</w:t>
+            </w:r>
+          </w:p>
+        </w:tc>
+      </w:tr>
+    </w:tbl>
+    <w:p/>
+    <w:p>
+      <w:pPr>
+        <w:rPr>
+          <w:u w:val="single"/>
+        </w:rPr>
+      </w:pPr>
+      <w:r>
+        <w:rPr>
+          <w:u w:val="single"/>
+        </w:rPr>
+        <w:br w:type="page"/>
+      </w:r>
+    </w:p>
+    <w:p>
+      <w:pPr>
+        <w:rPr>
+          <w:u w:val="single"/>
+        </w:rPr>
+      </w:pPr>
+      <w:r>
+        <w:rPr>
+          <w:u w:val="single"/>
+        </w:rPr>
+        <w:lastRenderedPageBreak/>
+        <w:t>Autonomous Vehicles</w:t>
+      </w:r>
+    </w:p>
+    <w:p>
+      <w:r>
+        <w:t>This is a summary of the AVs in the game</w:t>
+      </w:r>
+    </w:p>
+    <w:tbl>
+      <w:tblPr>
+        <w:tblStyle w:val="GridTable4"/>
+        <w:tblW w:w="0" w:type="auto"/>
+        <w:tblLook w:val="04A0" w:firstRow="1" w:lastRow="0" w:firstColumn="1" w:lastColumn="0" w:noHBand="0" w:noVBand="1"/>
+      </w:tblPr>
+      <w:tblGrid>
+        <w:gridCol w:w="1555"/>
+        <w:gridCol w:w="1701"/>
+        <w:gridCol w:w="5760"/>
+      </w:tblGrid>
+      <w:tr>
+        <w:trPr>
+          <w:cnfStyle w:val="100000000000" w:firstRow="1" w:lastRow="0" w:firstColumn="0" w:lastColumn="0" w:oddVBand="0" w:evenVBand="0" w:oddHBand="0" w:evenHBand="0" w:firstRowFirstColumn="0" w:firstRowLastColumn="0" w:lastRowFirstColumn="0" w:lastRowLastColumn="0"/>
+        </w:trPr>
+        <w:tc>
+          <w:tcPr>
+            <w:cnfStyle w:val="001000000000" w:firstRow="0" w:lastRow="0" w:firstColumn="1" w:lastColumn="0" w:oddVBand="0" w:evenVBand="0" w:oddHBand="0" w:evenHBand="0" w:firstRowFirstColumn="0" w:firstRowLastColumn="0" w:lastRowFirstColumn="0" w:lastRowLastColumn="0"/>
+            <w:tcW w:w="1555" w:type="dxa"/>
+          </w:tcPr>
+          <w:p>
+            <w:pPr>
+              <w:jc w:val="center"/>
+            </w:pPr>
+            <w:r>
+              <w:t>Name</w:t>
+            </w:r>
+          </w:p>
+        </w:tc>
+        <w:tc>
+          <w:tcPr>
+            <w:tcW w:w="1701" w:type="dxa"/>
+          </w:tcPr>
+          <w:p>
+            <w:pPr>
+              <w:jc w:val="center"/>
+              <w:cnfStyle w:val="100000000000" w:firstRow="1" w:lastRow="0" w:firstColumn="0" w:lastColumn="0" w:oddVBand="0" w:evenVBand="0" w:oddHBand="0" w:evenHBand="0" w:firstRowFirstColumn="0" w:firstRowLastColumn="0" w:lastRowFirstColumn="0" w:lastRowLastColumn="0"/>
+            </w:pPr>
+            <w:r>
+              <w:t>Image</w:t>
+            </w:r>
+          </w:p>
+        </w:tc>
+        <w:tc>
+          <w:tcPr>
             <w:tcW w:w="5760" w:type="dxa"/>
           </w:tcPr>
           <w:p>
             <w:pPr>
-              <w:cnfStyle w:val="000000100000" w:firstRow="0" w:lastRow="0" w:firstColumn="0" w:lastColumn="0" w:oddVBand="0" w:evenVBand="0" w:oddHBand="1" w:evenHBand="0" w:firstRowFirstColumn="0" w:firstRowLastColumn="0" w:lastRowFirstColumn="0" w:lastRowLastColumn="0"/>
-            </w:pPr>
-            <w:r>
-              <w:t xml:space="preserve">Drills vertically down from the place given.  Drills a maximum depth of six squares. Single use only, though can be returned </w:t>
-            </w:r>
-            <w:r>
-              <w:rPr>
-                <w:i/>
-              </w:rPr>
-              <w:t>before</w:t>
-            </w:r>
-            <w:r>
-              <w:t xml:space="preserve"> drilling has started. Cannot penetrate rock vertically. Anything penetrated is lost and replaced by the chain.</w:t>
+              <w:cnfStyle w:val="100000000000" w:firstRow="1" w:lastRow="0" w:firstColumn="0" w:lastColumn="0" w:oddVBand="0" w:evenVBand="0" w:oddHBand="0" w:evenHBand="0" w:firstRowFirstColumn="0" w:firstRowLastColumn="0" w:lastRowFirstColumn="0" w:lastRowLastColumn="0"/>
+            </w:pPr>
+            <w:r>
+              <w:t>Notes</w:t>
             </w:r>
           </w:p>
         </w:tc>
       </w:tr>
       <w:tr>
+        <w:trPr>
+          <w:cnfStyle w:val="000000100000" w:firstRow="0" w:lastRow="0" w:firstColumn="0" w:lastColumn="0" w:oddVBand="0" w:evenVBand="0" w:oddHBand="1" w:evenHBand="0" w:firstRowFirstColumn="0" w:firstRowLastColumn="0" w:lastRowFirstColumn="0" w:lastRowLastColumn="0"/>
+        </w:trPr>
         <w:tc>
           <w:tcPr>
             <w:cnfStyle w:val="001000000000" w:firstRow="0" w:lastRow="0" w:firstColumn="1" w:lastColumn="0" w:oddVBand="0" w:evenVBand="0" w:oddHBand="0" w:evenHBand="0" w:firstRowFirstColumn="0" w:firstRowLastColumn="0" w:lastRowFirstColumn="0" w:lastRowLastColumn="0"/>
@@ -2277,7 +2273,7 @@
               <w:jc w:val="center"/>
             </w:pPr>
             <w:r>
-              <w:t>Collector</w:t>
+              <w:t>Explorer</w:t>
             </w:r>
           </w:p>
         </w:tc>
@@ -2288,7 +2284,7 @@
           <w:p>
             <w:pPr>
               <w:jc w:val="center"/>
-              <w:cnfStyle w:val="000000000000" w:firstRow="0" w:lastRow="0" w:firstColumn="0" w:lastColumn="0" w:oddVBand="0" w:evenVBand="0" w:oddHBand="0" w:evenHBand="0" w:firstRowFirstColumn="0" w:firstRowLastColumn="0" w:lastRowFirstColumn="0" w:lastRowLastColumn="0"/>
+              <w:cnfStyle w:val="000000100000" w:firstRow="0" w:lastRow="0" w:firstColumn="0" w:lastColumn="0" w:oddVBand="0" w:evenVBand="0" w:oddHBand="1" w:evenHBand="0" w:firstRowFirstColumn="0" w:firstRowLastColumn="0" w:lastRowFirstColumn="0" w:lastRowLastColumn="0"/>
             </w:pPr>
             <w:r>
               <w:rPr>
@@ -2299,7 +2295,7 @@
                 <wp:inline distT="0" distB="0" distL="0" distR="0">
                   <wp:extent cx="609600" cy="609600"/>
                   <wp:effectExtent l="0" t="0" r="0" b="0"/>
-                  <wp:docPr id="21" name="Picture 21" descr="C:\Construct2\Underground\Graphics\collect0.png"/>
+                  <wp:docPr id="9" name="Picture 9" descr="C:\Users\Paul\AppData\Local\Microsoft\Windows\INetCache\Content.Word\explorer.png"/>
                   <wp:cNvGraphicFramePr>
                     <a:graphicFrameLocks xmlns:a="http://schemas.openxmlformats.org/drawingml/2006/main" noChangeAspect="1"/>
                   </wp:cNvGraphicFramePr>
@@ -2307,7 +2303,7 @@
                     <a:graphicData uri="http://schemas.openxmlformats.org/drawingml/2006/picture">
                       <pic:pic xmlns:pic="http://schemas.openxmlformats.org/drawingml/2006/picture">
                         <pic:nvPicPr>
-                          <pic:cNvPr id="0" name="Picture 6" descr="C:\Construct2\Underground\Graphics\collect0.png"/>
+                          <pic:cNvPr id="0" name="Picture 3" descr="C:\Users\Paul\AppData\Local\Microsoft\Windows\INetCache\Content.Word\explorer.png"/>
                           <pic:cNvPicPr>
                             <a:picLocks noChangeAspect="1" noChangeArrowheads="1"/>
                           </pic:cNvPicPr>
@@ -2352,21 +2348,15 @@
           </w:tcPr>
           <w:p>
             <w:pPr>
-              <w:cnfStyle w:val="000000000000" w:firstRow="0" w:lastRow="0" w:firstColumn="0" w:lastColumn="0" w:oddVBand="0" w:evenVBand="0" w:oddHBand="0" w:evenHBand="0" w:firstRowFirstColumn="0" w:firstRowLastColumn="0" w:lastRowFirstColumn="0" w:lastRowLastColumn="0"/>
-            </w:pPr>
-            <w:r>
-              <w:t>Picks up any coal that is lying about on the ground. Cannot penetrate anything. Automatically returns when the cart is full.</w:t>
-            </w:r>
-            <w:r>
-              <w:t xml:space="preserve"> The amount of coal carried can be seen visually.</w:t>
+              <w:cnfStyle w:val="000000100000" w:firstRow="0" w:lastRow="0" w:firstColumn="0" w:lastColumn="0" w:oddVBand="0" w:evenVBand="0" w:oddHBand="1" w:evenHBand="0" w:firstRowFirstColumn="0" w:firstRowLastColumn="0" w:lastRowFirstColumn="0" w:lastRowLastColumn="0"/>
+            </w:pPr>
+            <w:r>
+              <w:t>Travels horizontally, reasonably quickly, cannot penetrate anything other than standard earth. Opens 5x5 visual grid rather than 3x3.</w:t>
             </w:r>
           </w:p>
         </w:tc>
       </w:tr>
       <w:tr>
-        <w:trPr>
-          <w:cnfStyle w:val="000000100000" w:firstRow="0" w:lastRow="0" w:firstColumn="0" w:lastColumn="0" w:oddVBand="0" w:evenVBand="0" w:oddHBand="1" w:evenHBand="0" w:firstRowFirstColumn="0" w:firstRowLastColumn="0" w:lastRowFirstColumn="0" w:lastRowLastColumn="0"/>
-        </w:trPr>
         <w:tc>
           <w:tcPr>
             <w:cnfStyle w:val="001000000000" w:firstRow="0" w:lastRow="0" w:firstColumn="1" w:lastColumn="0" w:oddVBand="0" w:evenVBand="0" w:oddHBand="0" w:evenHBand="0" w:firstRowFirstColumn="0" w:firstRowLastColumn="0" w:lastRowFirstColumn="0" w:lastRowLastColumn="0"/>
@@ -2378,7 +2368,7 @@
               <w:jc w:val="center"/>
             </w:pPr>
             <w:r>
-              <w:t>Layer</w:t>
+              <w:t>Miner</w:t>
             </w:r>
           </w:p>
         </w:tc>
@@ -2389,7 +2379,7 @@
           <w:p>
             <w:pPr>
               <w:jc w:val="center"/>
-              <w:cnfStyle w:val="000000100000" w:firstRow="0" w:lastRow="0" w:firstColumn="0" w:lastColumn="0" w:oddVBand="0" w:evenVBand="0" w:oddHBand="1" w:evenHBand="0" w:firstRowFirstColumn="0" w:firstRowLastColumn="0" w:lastRowFirstColumn="0" w:lastRowLastColumn="0"/>
+              <w:cnfStyle w:val="000000000000" w:firstRow="0" w:lastRow="0" w:firstColumn="0" w:lastColumn="0" w:oddVBand="0" w:evenVBand="0" w:oddHBand="0" w:evenHBand="0" w:firstRowFirstColumn="0" w:firstRowLastColumn="0" w:lastRowFirstColumn="0" w:lastRowLastColumn="0"/>
             </w:pPr>
             <w:r>
               <w:rPr>
@@ -2400,7 +2390,7 @@
                 <wp:inline distT="0" distB="0" distL="0" distR="0">
                   <wp:extent cx="609600" cy="609600"/>
                   <wp:effectExtent l="0" t="0" r="0" b="0"/>
-                  <wp:docPr id="22" name="Picture 22" descr="C:\Construct2\Underground\Graphics\layer.png"/>
+                  <wp:docPr id="19" name="Picture 19" descr="C:\Construct2\Underground\Graphics\digger.png"/>
                   <wp:cNvGraphicFramePr>
                     <a:graphicFrameLocks xmlns:a="http://schemas.openxmlformats.org/drawingml/2006/main" noChangeAspect="1"/>
                   </wp:cNvGraphicFramePr>
@@ -2408,7 +2398,7 @@
                     <a:graphicData uri="http://schemas.openxmlformats.org/drawingml/2006/picture">
                       <pic:pic xmlns:pic="http://schemas.openxmlformats.org/drawingml/2006/picture">
                         <pic:nvPicPr>
-                          <pic:cNvPr id="0" name="Picture 7" descr="C:\Construct2\Underground\Graphics\layer.png"/>
+                          <pic:cNvPr id="0" name="Picture 4" descr="C:\Construct2\Underground\Graphics\digger.png"/>
                           <pic:cNvPicPr>
                             <a:picLocks noChangeAspect="1" noChangeArrowheads="1"/>
                           </pic:cNvPicPr>
@@ -2453,15 +2443,18 @@
           </w:tcPr>
           <w:p>
             <w:pPr>
-              <w:cnfStyle w:val="000000100000" w:firstRow="0" w:lastRow="0" w:firstColumn="0" w:lastColumn="0" w:oddVBand="0" w:evenVBand="0" w:oddHBand="1" w:evenHBand="0" w:firstRowFirstColumn="0" w:firstRowLastColumn="0" w:lastRowFirstColumn="0" w:lastRowLastColumn="0"/>
-            </w:pPr>
-            <w:r>
-              <w:t>Lays railway tracks horizontally till it reaches a shaft or wall, cannot penetrate anything. Speed is quadrupled on rails, without rails there is a 75% speed penalty when two carts overlap.</w:t>
+              <w:cnfStyle w:val="000000000000" w:firstRow="0" w:lastRow="0" w:firstColumn="0" w:lastColumn="0" w:oddVBand="0" w:evenVBand="0" w:oddHBand="0" w:evenHBand="0" w:firstRowFirstColumn="0" w:firstRowLastColumn="0" w:lastRowFirstColumn="0" w:lastRowLastColumn="0"/>
+            </w:pPr>
+            <w:r>
+              <w:t>Mines coal, diamonds, gold and silver from adjacent block. When finished moves on to the next block. Cannot penetrate rock. Stores Precious metals and stones but leaves coal on the floor.</w:t>
             </w:r>
           </w:p>
         </w:tc>
       </w:tr>
       <w:tr>
+        <w:trPr>
+          <w:cnfStyle w:val="000000100000" w:firstRow="0" w:lastRow="0" w:firstColumn="0" w:lastColumn="0" w:oddVBand="0" w:evenVBand="0" w:oddHBand="1" w:evenHBand="0" w:firstRowFirstColumn="0" w:firstRowLastColumn="0" w:lastRowFirstColumn="0" w:lastRowLastColumn="0"/>
+        </w:trPr>
         <w:tc>
           <w:tcPr>
             <w:cnfStyle w:val="001000000000" w:firstRow="0" w:lastRow="0" w:firstColumn="1" w:lastColumn="0" w:oddVBand="0" w:evenVBand="0" w:oddHBand="0" w:evenHBand="0" w:firstRowFirstColumn="0" w:firstRowLastColumn="0" w:lastRowFirstColumn="0" w:lastRowLastColumn="0"/>
@@ -2473,7 +2466,7 @@
               <w:jc w:val="center"/>
             </w:pPr>
             <w:r>
-              <w:t>Exploder</w:t>
+              <w:t>Driller</w:t>
             </w:r>
           </w:p>
         </w:tc>
@@ -2484,7 +2477,7 @@
           <w:p>
             <w:pPr>
               <w:jc w:val="center"/>
-              <w:cnfStyle w:val="000000000000" w:firstRow="0" w:lastRow="0" w:firstColumn="0" w:lastColumn="0" w:oddVBand="0" w:evenVBand="0" w:oddHBand="0" w:evenHBand="0" w:firstRowFirstColumn="0" w:firstRowLastColumn="0" w:lastRowFirstColumn="0" w:lastRowLastColumn="0"/>
+              <w:cnfStyle w:val="000000100000" w:firstRow="0" w:lastRow="0" w:firstColumn="0" w:lastColumn="0" w:oddVBand="0" w:evenVBand="0" w:oddHBand="1" w:evenHBand="0" w:firstRowFirstColumn="0" w:firstRowLastColumn="0" w:lastRowFirstColumn="0" w:lastRowLastColumn="0"/>
             </w:pPr>
             <w:r>
               <w:rPr>
@@ -2495,7 +2488,7 @@
                 <wp:inline distT="0" distB="0" distL="0" distR="0">
                   <wp:extent cx="609600" cy="609600"/>
                   <wp:effectExtent l="0" t="0" r="0" b="0"/>
-                  <wp:docPr id="23" name="Picture 23" descr="C:\Construct2\Underground\Graphics\exploder.png"/>
+                  <wp:docPr id="24" name="Picture 24" descr="C:\Construct2\Underground\Graphics\driller.png"/>
                   <wp:cNvGraphicFramePr>
                     <a:graphicFrameLocks xmlns:a="http://schemas.openxmlformats.org/drawingml/2006/main" noChangeAspect="1"/>
                   </wp:cNvGraphicFramePr>
@@ -2503,7 +2496,7 @@
                     <a:graphicData uri="http://schemas.openxmlformats.org/drawingml/2006/picture">
                       <pic:pic xmlns:pic="http://schemas.openxmlformats.org/drawingml/2006/picture">
                         <pic:nvPicPr>
-                          <pic:cNvPr id="0" name="Picture 8" descr="C:\Construct2\Underground\Graphics\exploder.png"/>
+                          <pic:cNvPr id="0" name="Picture 9" descr="C:\Construct2\Underground\Graphics\driller.png"/>
                           <pic:cNvPicPr>
                             <a:picLocks noChangeAspect="1" noChangeArrowheads="1"/>
                           </pic:cNvPicPr>
@@ -2548,11 +2541,316 @@
           </w:tcPr>
           <w:p>
             <w:pPr>
+              <w:cnfStyle w:val="000000100000" w:firstRow="0" w:lastRow="0" w:firstColumn="0" w:lastColumn="0" w:oddVBand="0" w:evenVBand="0" w:oddHBand="1" w:evenHBand="0" w:firstRowFirstColumn="0" w:firstRowLastColumn="0" w:lastRowFirstColumn="0" w:lastRowLastColumn="0"/>
+            </w:pPr>
+            <w:r>
+              <w:t xml:space="preserve">Drills vertically down from the place given.  Drills a maximum depth of six squares. Single use only, though can be returned </w:t>
+            </w:r>
+            <w:r>
+              <w:rPr>
+                <w:i/>
+              </w:rPr>
+              <w:t>before</w:t>
+            </w:r>
+            <w:r>
+              <w:t xml:space="preserve"> drilling has started. Cannot penetrate rock vertically. Anything penetrated is lost and replaced by the chain.</w:t>
+            </w:r>
+          </w:p>
+        </w:tc>
+      </w:tr>
+      <w:tr>
+        <w:tc>
+          <w:tcPr>
+            <w:cnfStyle w:val="001000000000" w:firstRow="0" w:lastRow="0" w:firstColumn="1" w:lastColumn="0" w:oddVBand="0" w:evenVBand="0" w:oddHBand="0" w:evenHBand="0" w:firstRowFirstColumn="0" w:firstRowLastColumn="0" w:lastRowFirstColumn="0" w:lastRowLastColumn="0"/>
+            <w:tcW w:w="1555" w:type="dxa"/>
+            <w:vAlign w:val="center"/>
+          </w:tcPr>
+          <w:p>
+            <w:pPr>
+              <w:jc w:val="center"/>
+            </w:pPr>
+            <w:r>
+              <w:t>Collector</w:t>
+            </w:r>
+          </w:p>
+        </w:tc>
+        <w:tc>
+          <w:tcPr>
+            <w:tcW w:w="1701" w:type="dxa"/>
+          </w:tcPr>
+          <w:p>
+            <w:pPr>
+              <w:jc w:val="center"/>
               <w:cnfStyle w:val="000000000000" w:firstRow="0" w:lastRow="0" w:firstColumn="0" w:lastColumn="0" w:oddVBand="0" w:evenVBand="0" w:oddHBand="0" w:evenHBand="0" w:firstRowFirstColumn="0" w:firstRowLastColumn="0" w:lastRowFirstColumn="0" w:lastRowLastColumn="0"/>
             </w:pPr>
             <w:r>
-              <w:t>Single use, like driller, can be returned before triggered. Two types of explosion, when in a vertical shaft drills down three squares, replacing whatever is there with chains ;</w:t>
-            </w:r>
+              <w:rPr>
+                <w:noProof/>
+                <w:lang w:eastAsia="en-GB"/>
+              </w:rPr>
+              <w:drawing>
+                <wp:inline distT="0" distB="0" distL="0" distR="0">
+                  <wp:extent cx="609600" cy="609600"/>
+                  <wp:effectExtent l="0" t="0" r="0" b="0"/>
+                  <wp:docPr id="21" name="Picture 21" descr="C:\Construct2\Underground\Graphics\collect0.png"/>
+                  <wp:cNvGraphicFramePr>
+                    <a:graphicFrameLocks xmlns:a="http://schemas.openxmlformats.org/drawingml/2006/main" noChangeAspect="1"/>
+                  </wp:cNvGraphicFramePr>
+                  <a:graphic xmlns:a="http://schemas.openxmlformats.org/drawingml/2006/main">
+                    <a:graphicData uri="http://schemas.openxmlformats.org/drawingml/2006/picture">
+                      <pic:pic xmlns:pic="http://schemas.openxmlformats.org/drawingml/2006/picture">
+                        <pic:nvPicPr>
+                          <pic:cNvPr id="0" name="Picture 6" descr="C:\Construct2\Underground\Graphics\collect0.png"/>
+                          <pic:cNvPicPr>
+                            <a:picLocks noChangeAspect="1" noChangeArrowheads="1"/>
+                          </pic:cNvPicPr>
+                        </pic:nvPicPr>
+                        <pic:blipFill>
+                          <a:blip r:embed="rId27">
+                            <a:extLst>
+                              <a:ext uri="{28A0092B-C50C-407E-A947-70E740481C1C}">
+                                <a14:useLocalDpi xmlns:a14="http://schemas.microsoft.com/office/drawing/2010/main" val="0"/>
+                              </a:ext>
+                            </a:extLst>
+                          </a:blip>
+                          <a:srcRect/>
+                          <a:stretch>
+                            <a:fillRect/>
+                          </a:stretch>
+                        </pic:blipFill>
+                        <pic:spPr bwMode="auto">
+                          <a:xfrm>
+                            <a:off x="0" y="0"/>
+                            <a:ext cx="609600" cy="609600"/>
+                          </a:xfrm>
+                          <a:prstGeom prst="rect">
+                            <a:avLst/>
+                          </a:prstGeom>
+                          <a:noFill/>
+                          <a:ln>
+                            <a:noFill/>
+                          </a:ln>
+                        </pic:spPr>
+                      </pic:pic>
+                    </a:graphicData>
+                  </a:graphic>
+                </wp:inline>
+              </w:drawing>
+            </w:r>
+          </w:p>
+        </w:tc>
+        <w:tc>
+          <w:tcPr>
+            <w:tcW w:w="5760" w:type="dxa"/>
+          </w:tcPr>
+          <w:p>
+            <w:pPr>
+              <w:cnfStyle w:val="000000000000" w:firstRow="0" w:lastRow="0" w:firstColumn="0" w:lastColumn="0" w:oddVBand="0" w:evenVBand="0" w:oddHBand="0" w:evenHBand="0" w:firstRowFirstColumn="0" w:firstRowLastColumn="0" w:lastRowFirstColumn="0" w:lastRowLastColumn="0"/>
+            </w:pPr>
+            <w:r>
+              <w:t>Picks up any coal that is lying about on the ground. Cannot penetrate anything. Automatically returns when the cart is full.</w:t>
+            </w:r>
+            <w:r>
+              <w:t xml:space="preserve"> The amount of coal carried can be seen visually.</w:t>
+            </w:r>
+          </w:p>
+        </w:tc>
+      </w:tr>
+      <w:tr>
+        <w:trPr>
+          <w:cnfStyle w:val="000000100000" w:firstRow="0" w:lastRow="0" w:firstColumn="0" w:lastColumn="0" w:oddVBand="0" w:evenVBand="0" w:oddHBand="1" w:evenHBand="0" w:firstRowFirstColumn="0" w:firstRowLastColumn="0" w:lastRowFirstColumn="0" w:lastRowLastColumn="0"/>
+        </w:trPr>
+        <w:tc>
+          <w:tcPr>
+            <w:cnfStyle w:val="001000000000" w:firstRow="0" w:lastRow="0" w:firstColumn="1" w:lastColumn="0" w:oddVBand="0" w:evenVBand="0" w:oddHBand="0" w:evenHBand="0" w:firstRowFirstColumn="0" w:firstRowLastColumn="0" w:lastRowFirstColumn="0" w:lastRowLastColumn="0"/>
+            <w:tcW w:w="1555" w:type="dxa"/>
+            <w:vAlign w:val="center"/>
+          </w:tcPr>
+          <w:p>
+            <w:pPr>
+              <w:jc w:val="center"/>
+            </w:pPr>
+            <w:r>
+              <w:t>Layer</w:t>
+            </w:r>
+          </w:p>
+        </w:tc>
+        <w:tc>
+          <w:tcPr>
+            <w:tcW w:w="1701" w:type="dxa"/>
+          </w:tcPr>
+          <w:p>
+            <w:pPr>
+              <w:jc w:val="center"/>
+              <w:cnfStyle w:val="000000100000" w:firstRow="0" w:lastRow="0" w:firstColumn="0" w:lastColumn="0" w:oddVBand="0" w:evenVBand="0" w:oddHBand="1" w:evenHBand="0" w:firstRowFirstColumn="0" w:firstRowLastColumn="0" w:lastRowFirstColumn="0" w:lastRowLastColumn="0"/>
+            </w:pPr>
+            <w:r>
+              <w:rPr>
+                <w:noProof/>
+                <w:lang w:eastAsia="en-GB"/>
+              </w:rPr>
+              <w:drawing>
+                <wp:inline distT="0" distB="0" distL="0" distR="0">
+                  <wp:extent cx="609600" cy="609600"/>
+                  <wp:effectExtent l="0" t="0" r="0" b="0"/>
+                  <wp:docPr id="22" name="Picture 22" descr="C:\Construct2\Underground\Graphics\layer.png"/>
+                  <wp:cNvGraphicFramePr>
+                    <a:graphicFrameLocks xmlns:a="http://schemas.openxmlformats.org/drawingml/2006/main" noChangeAspect="1"/>
+                  </wp:cNvGraphicFramePr>
+                  <a:graphic xmlns:a="http://schemas.openxmlformats.org/drawingml/2006/main">
+                    <a:graphicData uri="http://schemas.openxmlformats.org/drawingml/2006/picture">
+                      <pic:pic xmlns:pic="http://schemas.openxmlformats.org/drawingml/2006/picture">
+                        <pic:nvPicPr>
+                          <pic:cNvPr id="0" name="Picture 7" descr="C:\Construct2\Underground\Graphics\layer.png"/>
+                          <pic:cNvPicPr>
+                            <a:picLocks noChangeAspect="1" noChangeArrowheads="1"/>
+                          </pic:cNvPicPr>
+                        </pic:nvPicPr>
+                        <pic:blipFill>
+                          <a:blip r:embed="rId28">
+                            <a:extLst>
+                              <a:ext uri="{28A0092B-C50C-407E-A947-70E740481C1C}">
+                                <a14:useLocalDpi xmlns:a14="http://schemas.microsoft.com/office/drawing/2010/main" val="0"/>
+                              </a:ext>
+                            </a:extLst>
+                          </a:blip>
+                          <a:srcRect/>
+                          <a:stretch>
+                            <a:fillRect/>
+                          </a:stretch>
+                        </pic:blipFill>
+                        <pic:spPr bwMode="auto">
+                          <a:xfrm>
+                            <a:off x="0" y="0"/>
+                            <a:ext cx="609600" cy="609600"/>
+                          </a:xfrm>
+                          <a:prstGeom prst="rect">
+                            <a:avLst/>
+                          </a:prstGeom>
+                          <a:noFill/>
+                          <a:ln>
+                            <a:noFill/>
+                          </a:ln>
+                        </pic:spPr>
+                      </pic:pic>
+                    </a:graphicData>
+                  </a:graphic>
+                </wp:inline>
+              </w:drawing>
+            </w:r>
+          </w:p>
+        </w:tc>
+        <w:tc>
+          <w:tcPr>
+            <w:tcW w:w="5760" w:type="dxa"/>
+          </w:tcPr>
+          <w:p>
+            <w:pPr>
+              <w:cnfStyle w:val="000000100000" w:firstRow="0" w:lastRow="0" w:firstColumn="0" w:lastColumn="0" w:oddVBand="0" w:evenVBand="0" w:oddHBand="1" w:evenHBand="0" w:firstRowFirstColumn="0" w:firstRowLastColumn="0" w:lastRowFirstColumn="0" w:lastRowLastColumn="0"/>
+            </w:pPr>
+            <w:r>
+              <w:t>Lays railway tracks horizontally till it reaches a shaft or wall, cannot penetrate anything. Speed is quadrupled on rails, without rails there is a 75% speed penalty when two carts overlap.</w:t>
+            </w:r>
+          </w:p>
+        </w:tc>
+      </w:tr>
+      <w:tr>
+        <w:tc>
+          <w:tcPr>
+            <w:cnfStyle w:val="001000000000" w:firstRow="0" w:lastRow="0" w:firstColumn="1" w:lastColumn="0" w:oddVBand="0" w:evenVBand="0" w:oddHBand="0" w:evenHBand="0" w:firstRowFirstColumn="0" w:firstRowLastColumn="0" w:lastRowFirstColumn="0" w:lastRowLastColumn="0"/>
+            <w:tcW w:w="1555" w:type="dxa"/>
+            <w:vAlign w:val="center"/>
+          </w:tcPr>
+          <w:p>
+            <w:pPr>
+              <w:jc w:val="center"/>
+            </w:pPr>
+            <w:r>
+              <w:t>Exploder</w:t>
+            </w:r>
+          </w:p>
+        </w:tc>
+        <w:tc>
+          <w:tcPr>
+            <w:tcW w:w="1701" w:type="dxa"/>
+          </w:tcPr>
+          <w:p>
+            <w:pPr>
+              <w:jc w:val="center"/>
+              <w:cnfStyle w:val="000000000000" w:firstRow="0" w:lastRow="0" w:firstColumn="0" w:lastColumn="0" w:oddVBand="0" w:evenVBand="0" w:oddHBand="0" w:evenHBand="0" w:firstRowFirstColumn="0" w:firstRowLastColumn="0" w:lastRowFirstColumn="0" w:lastRowLastColumn="0"/>
+            </w:pPr>
+            <w:r>
+              <w:rPr>
+                <w:noProof/>
+                <w:lang w:eastAsia="en-GB"/>
+              </w:rPr>
+              <w:drawing>
+                <wp:inline distT="0" distB="0" distL="0" distR="0">
+                  <wp:extent cx="609600" cy="609600"/>
+                  <wp:effectExtent l="0" t="0" r="0" b="0"/>
+                  <wp:docPr id="23" name="Picture 23" descr="C:\Construct2\Underground\Graphics\exploder.png"/>
+                  <wp:cNvGraphicFramePr>
+                    <a:graphicFrameLocks xmlns:a="http://schemas.openxmlformats.org/drawingml/2006/main" noChangeAspect="1"/>
+                  </wp:cNvGraphicFramePr>
+                  <a:graphic xmlns:a="http://schemas.openxmlformats.org/drawingml/2006/main">
+                    <a:graphicData uri="http://schemas.openxmlformats.org/drawingml/2006/picture">
+                      <pic:pic xmlns:pic="http://schemas.openxmlformats.org/drawingml/2006/picture">
+                        <pic:nvPicPr>
+                          <pic:cNvPr id="0" name="Picture 8" descr="C:\Construct2\Underground\Graphics\exploder.png"/>
+                          <pic:cNvPicPr>
+                            <a:picLocks noChangeAspect="1" noChangeArrowheads="1"/>
+                          </pic:cNvPicPr>
+                        </pic:nvPicPr>
+                        <pic:blipFill>
+                          <a:blip r:embed="rId29">
+                            <a:extLst>
+                              <a:ext uri="{28A0092B-C50C-407E-A947-70E740481C1C}">
+                                <a14:useLocalDpi xmlns:a14="http://schemas.microsoft.com/office/drawing/2010/main" val="0"/>
+                              </a:ext>
+                            </a:extLst>
+                          </a:blip>
+                          <a:srcRect/>
+                          <a:stretch>
+                            <a:fillRect/>
+                          </a:stretch>
+                        </pic:blipFill>
+                        <pic:spPr bwMode="auto">
+                          <a:xfrm>
+                            <a:off x="0" y="0"/>
+                            <a:ext cx="609600" cy="609600"/>
+                          </a:xfrm>
+                          <a:prstGeom prst="rect">
+                            <a:avLst/>
+                          </a:prstGeom>
+                          <a:noFill/>
+                          <a:ln>
+                            <a:noFill/>
+                          </a:ln>
+                        </pic:spPr>
+                      </pic:pic>
+                    </a:graphicData>
+                  </a:graphic>
+                </wp:inline>
+              </w:drawing>
+            </w:r>
+          </w:p>
+        </w:tc>
+        <w:tc>
+          <w:tcPr>
+            <w:tcW w:w="5760" w:type="dxa"/>
+          </w:tcPr>
+          <w:p>
+            <w:pPr>
+              <w:cnfStyle w:val="000000000000" w:firstRow="0" w:lastRow="0" w:firstColumn="0" w:lastColumn="0" w:oddVBand="0" w:evenVBand="0" w:oddHBand="0" w:evenHBand="0" w:firstRowFirstColumn="0" w:firstRowLastColumn="0" w:lastRowFirstColumn="0" w:lastRowLastColumn="0"/>
+            </w:pPr>
+            <w:r>
+              <w:t xml:space="preserve">Single use, like driller, can be returned before triggered. Two types of explosion, when in a vertical shaft drills down three squares, replacing whatever is there with </w:t>
+            </w:r>
+            <w:proofErr w:type="gramStart"/>
+            <w:r>
+              <w:t>chains ;</w:t>
+            </w:r>
+            <w:proofErr w:type="gramEnd"/>
             <w:r>
               <w:t xml:space="preserve"> otherwise it extracts coal in a chamber pattern, dropping it on the ground, upwards only.</w:t>
             </w:r>
@@ -2569,7 +2867,105 @@
         <w:br w:type="page"/>
       </w:r>
     </w:p>
-    <w:p/>
+    <w:p>
+      <w:pPr>
+        <w:rPr>
+          <w:u w:val="single"/>
+        </w:rPr>
+      </w:pPr>
+      <w:r>
+        <w:rPr>
+          <w:u w:val="single"/>
+        </w:rPr>
+        <w:lastRenderedPageBreak/>
+        <w:t>TODO List</w:t>
+      </w:r>
+    </w:p>
+    <w:p>
+      <w:pPr>
+        <w:pStyle w:val="ListParagraph"/>
+        <w:numPr>
+          <w:ilvl w:val="0"/>
+          <w:numId w:val="1"/>
+        </w:numPr>
+      </w:pPr>
+      <w:r>
+        <w:t>Create  levels using a function with global constants for size, create a test page which displays it</w:t>
+      </w:r>
+    </w:p>
+    <w:p>
+      <w:pPr>
+        <w:pStyle w:val="ListParagraph"/>
+        <w:numPr>
+          <w:ilvl w:val="0"/>
+          <w:numId w:val="1"/>
+        </w:numPr>
+      </w:pPr>
+      <w:r>
+        <w:t>Write a further function which converts that test page into a part-done game.</w:t>
+      </w:r>
+    </w:p>
+    <w:p>
+      <w:pPr>
+        <w:pStyle w:val="ListParagraph"/>
+        <w:numPr>
+          <w:ilvl w:val="0"/>
+          <w:numId w:val="1"/>
+        </w:numPr>
+      </w:pPr>
+      <w:r>
+        <w:t>Write the ‘search back to the start’ root code and test it.</w:t>
+      </w:r>
+    </w:p>
+    <w:p>
+      <w:pPr>
+        <w:pStyle w:val="ListParagraph"/>
+        <w:numPr>
+          <w:ilvl w:val="0"/>
+          <w:numId w:val="1"/>
+        </w:numPr>
+      </w:pPr>
+      <w:r>
+        <w:t xml:space="preserve">Create the initial </w:t>
+      </w:r>
+      <w:proofErr w:type="spellStart"/>
+      <w:r>
+        <w:t>tilemaps</w:t>
+      </w:r>
+      <w:proofErr w:type="spellEnd"/>
+      <w:r>
+        <w:t xml:space="preserve"> and add opening code and test it.</w:t>
+      </w:r>
+    </w:p>
+    <w:p>
+      <w:pPr>
+        <w:pStyle w:val="ListParagraph"/>
+        <w:numPr>
+          <w:ilvl w:val="0"/>
+          <w:numId w:val="1"/>
+        </w:numPr>
+      </w:pPr>
+      <w:r>
+        <w:t>Movement via dragging / return to home.</w:t>
+      </w:r>
+      <w:r>
+        <w:t>W</w:t>
+      </w:r>
+      <w:bookmarkStart w:id="0" w:name="_GoBack"/>
+      <w:bookmarkEnd w:id="0"/>
+    </w:p>
+    <w:p>
+      <w:pPr>
+        <w:pStyle w:val="ListParagraph"/>
+        <w:numPr>
+          <w:ilvl w:val="0"/>
+          <w:numId w:val="1"/>
+        </w:numPr>
+      </w:pPr>
+      <w:r>
+        <w:t>Design the wagon object.</w:t>
+      </w:r>
+    </w:p>
     <w:sectPr>
       <w:pgSz w:w="11906" w:h="16838"/>
       <w:pgMar w:top="1440" w:right="1440" w:bottom="1440" w:left="1440" w:header="708" w:footer="708" w:gutter="0"/>
@@ -2578,6 +2974,103 @@
     </w:sectPr>
   </w:body>
 </w:document>
+</file>
+
+<file path=word/numbering.xml><?xml version="1.0" encoding="utf-8"?>
+<w:numbering xmlns:wpc="http://schemas.microsoft.com/office/word/2010/wordprocessingCanvas" xmlns:mc="http://schemas.openxmlformats.org/markup-compatibility/2006" xmlns:o="urn:schemas-microsoft-com:office:office" xmlns:r="http://schemas.openxmlformats.org/officeDocument/2006/relationships" xmlns:m="http://schemas.openxmlformats.org/officeDocument/2006/math" xmlns:v="urn:schemas-microsoft-com:vml" xmlns:wp14="http://schemas.microsoft.com/office/word/2010/wordprocessingDrawing" xmlns:wp="http://schemas.openxmlformats.org/drawingml/2006/wordprocessingDrawing" xmlns:w10="urn:schemas-microsoft-com:office:word" xmlns:w="http://schemas.openxmlformats.org/wordprocessingml/2006/main" xmlns:w14="http://schemas.microsoft.com/office/word/2010/wordml" xmlns:w15="http://schemas.microsoft.com/office/word/2012/wordml" xmlns:wpg="http://schemas.microsoft.com/office/word/2010/wordprocessingGroup" xmlns:wpi="http://schemas.microsoft.com/office/word/2010/wordprocessingInk" xmlns:wne="http://schemas.microsoft.com/office/word/2006/wordml" xmlns:wps="http://schemas.microsoft.com/office/word/2010/wordprocessingShape" mc:Ignorable="w14 w15 wp14">
+  <w:abstractNum w:abstractNumId="0" w15:restartNumberingAfterBreak="0">
+    <w:nsid w:val="5E104FBD"/>
+    <w:multiLevelType w:val="hybridMultilevel"/>
+    <w:tmpl w:val="B798C20C"/>
+    <w:lvl w:ilvl="0" w:tplc="08090011">
+      <w:start w:val="1"/>
+      <w:numFmt w:val="decimal"/>
+      <w:lvlText w:val="%1)"/>
+      <w:lvlJc w:val="left"/>
+      <w:pPr>
+        <w:ind w:left="720" w:hanging="360"/>
+      </w:pPr>
+      <w:rPr>
+        <w:rFonts w:hint="default"/>
+      </w:rPr>
+    </w:lvl>
+    <w:lvl w:ilvl="1" w:tplc="08090019" w:tentative="1">
+      <w:start w:val="1"/>
+      <w:numFmt w:val="lowerLetter"/>
+      <w:lvlText w:val="%2."/>
+      <w:lvlJc w:val="left"/>
+      <w:pPr>
+        <w:ind w:left="1440" w:hanging="360"/>
+      </w:pPr>
+    </w:lvl>
+    <w:lvl w:ilvl="2" w:tplc="0809001B" w:tentative="1">
+      <w:start w:val="1"/>
+      <w:numFmt w:val="lowerRoman"/>
+      <w:lvlText w:val="%3."/>
+      <w:lvlJc w:val="right"/>
+      <w:pPr>
+        <w:ind w:left="2160" w:hanging="180"/>
+      </w:pPr>
+    </w:lvl>
+    <w:lvl w:ilvl="3" w:tplc="0809000F" w:tentative="1">
+      <w:start w:val="1"/>
+      <w:numFmt w:val="decimal"/>
+      <w:lvlText w:val="%4."/>
+      <w:lvlJc w:val="left"/>
+      <w:pPr>
+        <w:ind w:left="2880" w:hanging="360"/>
+      </w:pPr>
+    </w:lvl>
+    <w:lvl w:ilvl="4" w:tplc="08090019" w:tentative="1">
+      <w:start w:val="1"/>
+      <w:numFmt w:val="lowerLetter"/>
+      <w:lvlText w:val="%5."/>
+      <w:lvlJc w:val="left"/>
+      <w:pPr>
+        <w:ind w:left="3600" w:hanging="360"/>
+      </w:pPr>
+    </w:lvl>
+    <w:lvl w:ilvl="5" w:tplc="0809001B" w:tentative="1">
+      <w:start w:val="1"/>
+      <w:numFmt w:val="lowerRoman"/>
+      <w:lvlText w:val="%6."/>
+      <w:lvlJc w:val="right"/>
+      <w:pPr>
+        <w:ind w:left="4320" w:hanging="180"/>
+      </w:pPr>
+    </w:lvl>
+    <w:lvl w:ilvl="6" w:tplc="0809000F" w:tentative="1">
+      <w:start w:val="1"/>
+      <w:numFmt w:val="decimal"/>
+      <w:lvlText w:val="%7."/>
+      <w:lvlJc w:val="left"/>
+      <w:pPr>
+        <w:ind w:left="5040" w:hanging="360"/>
+      </w:pPr>
+    </w:lvl>
+    <w:lvl w:ilvl="7" w:tplc="08090019" w:tentative="1">
+      <w:start w:val="1"/>
+      <w:numFmt w:val="lowerLetter"/>
+      <w:lvlText w:val="%8."/>
+      <w:lvlJc w:val="left"/>
+      <w:pPr>
+        <w:ind w:left="5760" w:hanging="360"/>
+      </w:pPr>
+    </w:lvl>
+    <w:lvl w:ilvl="8" w:tplc="0809001B" w:tentative="1">
+      <w:start w:val="1"/>
+      <w:numFmt w:val="lowerRoman"/>
+      <w:lvlText w:val="%9."/>
+      <w:lvlJc w:val="right"/>
+      <w:pPr>
+        <w:ind w:left="6480" w:hanging="180"/>
+      </w:pPr>
+    </w:lvl>
+  </w:abstractNum>
+  <w:num w:numId="1">
+    <w:abstractNumId w:val="0"/>
+  </w:num>
+</w:numbering>
 </file>
 
 <file path=word/styles.xml><?xml version="1.0" encoding="utf-8"?>
@@ -3096,6 +3589,17 @@
       </w:tcPr>
     </w:tblStylePr>
   </w:style>
+  <w:style w:type="paragraph" w:styleId="ListParagraph">
+    <w:name w:val="List Paragraph"/>
+    <w:basedOn w:val="Normal"/>
+    <w:uiPriority w:val="34"/>
+    <w:qFormat/>
+    <w:rsid w:val="002D3DA4"/>
+    <w:pPr>
+      <w:ind w:left="720"/>
+      <w:contextualSpacing/>
+    </w:pPr>
+  </w:style>
 </w:styles>
 </file>
 

</xml_diff>

<commit_message>
Added view opening and test level creation code
</commit_message>
<xml_diff>
--- a/Documentation/Underground Game Specification.docx
+++ b/Documentation/Underground Game Specification.docx
@@ -24,8 +24,6 @@
         </w:rPr>
         <w:t xml:space="preserve"> (AVMICO)</w:t>
       </w:r>
-      <w:bookmarkStart w:id="0" w:name="_GoBack"/>
-      <w:bookmarkEnd w:id="0"/>
     </w:p>
     <w:p>
       <w:r>
@@ -2725,6 +2723,20 @@
       <w:r>
         <w:t>Write a further function which converts that test page into a part-done game.</w:t>
       </w:r>
+    </w:p>
+    <w:p>
+      <w:pPr>
+        <w:pStyle w:val="ListParagraph"/>
+        <w:numPr>
+          <w:ilvl w:val="0"/>
+          <w:numId w:val="1"/>
+        </w:numPr>
+      </w:pPr>
+      <w:r>
+        <w:t>Write view opening code.</w:t>
+      </w:r>
+      <w:bookmarkStart w:id="0" w:name="_GoBack"/>
+      <w:bookmarkEnd w:id="0"/>
     </w:p>
     <w:p>
       <w:pPr>

</xml_diff>

<commit_message>
Movement on map done
Marker to do
</commit_message>
<xml_diff>
--- a/Documentation/Underground Game Specification.docx
+++ b/Documentation/Underground Game Specification.docx
@@ -27,15 +27,7 @@
     </w:p>
     <w:p>
       <w:r>
-        <w:t xml:space="preserve">This document specifies the game for the </w:t>
-      </w:r>
-      <w:proofErr w:type="spellStart"/>
-      <w:r>
-        <w:t>Scirra</w:t>
-      </w:r>
-      <w:proofErr w:type="spellEnd"/>
-      <w:r>
-        <w:t xml:space="preserve"> Underground Jam August/September 2015.</w:t>
+        <w:t>This document specifies the game for the Scirra Underground Jam August/September 2015.</w:t>
       </w:r>
     </w:p>
     <w:p>
@@ -58,28 +50,12 @@
     </w:p>
     <w:p>
       <w:r>
-        <w:t xml:space="preserve">The game is rather like Lemmings in some </w:t>
-      </w:r>
-      <w:proofErr w:type="gramStart"/>
-      <w:r>
-        <w:t>respects ;</w:t>
-      </w:r>
-      <w:proofErr w:type="gramEnd"/>
-      <w:r>
-        <w:t xml:space="preserve"> objects are sent to a specific position and then they do their thing.</w:t>
+        <w:t>The game is rather like Lemmings in some respects ; objects are sent to a specific position and then they do their thing.</w:t>
       </w:r>
     </w:p>
     <w:p>
       <w:r>
-        <w:t xml:space="preserve">Unlike Lemmings, when they are finished (various </w:t>
-      </w:r>
-      <w:proofErr w:type="gramStart"/>
-      <w:r>
-        <w:t>definitions !</w:t>
-      </w:r>
-      <w:proofErr w:type="gramEnd"/>
-      <w:r>
-        <w:t>) they return to a queue of objects to be “dispatched”.</w:t>
+        <w:t>Unlike Lemmings, when they are finished (various definitions !) they return to a queue of objects to be “dispatched”.</w:t>
       </w:r>
     </w:p>
     <w:p>
@@ -97,15 +73,7 @@
     </w:p>
     <w:p>
       <w:r>
-        <w:t>The target square must be (</w:t>
-      </w:r>
-      <w:proofErr w:type="spellStart"/>
-      <w:r>
-        <w:t>i</w:t>
-      </w:r>
-      <w:proofErr w:type="spellEnd"/>
-      <w:r>
-        <w:t xml:space="preserve">) visible and (ii) open (e.g. an open area with or without coal, a rail area, or a </w:t>
+        <w:t xml:space="preserve">The target square must be (i) visible and (ii) open (e.g. an open area with or without coal, a rail area, or a </w:t>
       </w:r>
       <w:r>
         <w:t>shaft.</w:t>
@@ -130,15 +98,7 @@
     </w:p>
     <w:p>
       <w:r>
-        <w:t xml:space="preserve">Moving the window is done via clicking and </w:t>
-      </w:r>
-      <w:proofErr w:type="gramStart"/>
-      <w:r>
-        <w:t>dragging ;</w:t>
-      </w:r>
-      <w:proofErr w:type="gramEnd"/>
-      <w:r>
-        <w:t xml:space="preserve"> however touching the top line automatically “homes the cursor” so the initial shaft is top and centre.</w:t>
+        <w:t>Moving the window is done via clicking and dragging ; however touching the top line automatically “homes the cursor” so the initial shaft is top and centre.</w:t>
       </w:r>
     </w:p>
     <w:p>
@@ -170,26 +130,10 @@
         <w:t xml:space="preserve">10 </w:t>
       </w:r>
       <w:r>
-        <w:t xml:space="preserve">is </w:t>
-      </w:r>
-      <w:proofErr w:type="spellStart"/>
-      <w:r>
-        <w:t>predug</w:t>
-      </w:r>
-      <w:proofErr w:type="spellEnd"/>
-      <w:r>
-        <w:t xml:space="preserve"> at the horizontal </w:t>
-      </w:r>
-      <w:proofErr w:type="spellStart"/>
-      <w:r>
-        <w:t>mid p</w:t>
+        <w:t>is predug at the horizontal mid p</w:t>
       </w:r>
       <w:r>
-        <w:t>oint</w:t>
-      </w:r>
-      <w:proofErr w:type="spellEnd"/>
-      <w:r>
-        <w:t xml:space="preserve"> of the area (from the top), and the area around this is opened up 3x3 for visibility.</w:t>
+        <w:t>oint of the area (from the top), and the area around this is opened up 3x3 for visibility.</w:t>
       </w:r>
     </w:p>
     <w:p>
@@ -199,23 +143,7 @@
     </w:p>
     <w:p>
       <w:r>
-        <w:t>Mapped on top of this is a ‘</w:t>
-      </w:r>
-      <w:proofErr w:type="spellStart"/>
-      <w:r>
-        <w:t>visibilty</w:t>
-      </w:r>
-      <w:proofErr w:type="spellEnd"/>
-      <w:r>
-        <w:t xml:space="preserve">’ </w:t>
-      </w:r>
-      <w:proofErr w:type="spellStart"/>
-      <w:r>
-        <w:t>tilemap</w:t>
-      </w:r>
-      <w:proofErr w:type="spellEnd"/>
-      <w:r>
-        <w:t xml:space="preserve"> which allows unvisited parts of the mine to be hidden from view, which uses tiles 33 – 38.</w:t>
+        <w:t>Mapped on top of this is a ‘visibilty’ tilemap which allows unvisited parts of the mine to be hidden from view, which uses tiles 33 – 38.</w:t>
       </w:r>
     </w:p>
     <w:p>
@@ -578,7 +506,13 @@
               <w:cnfStyle w:val="000000100000" w:firstRow="0" w:lastRow="0" w:firstColumn="0" w:lastColumn="0" w:oddVBand="0" w:evenVBand="0" w:oddHBand="1" w:evenHBand="0" w:firstRowFirstColumn="0" w:firstRowLastColumn="0" w:lastRowFirstColumn="0" w:lastRowLastColumn="0"/>
             </w:pPr>
             <w:r>
-              <w:t>Empty space (horizontal tunnel or cavern)</w:t>
+              <w:t>Empty sp</w:t>
+            </w:r>
+            <w:r>
+              <w:t>ace (horizontal tunnel</w:t>
+            </w:r>
+            <w:r>
+              <w:t>)</w:t>
             </w:r>
           </w:p>
         </w:tc>
@@ -1988,8 +1922,6 @@
             <w:r>
               <w:t xml:space="preserve">Cover - </w:t>
             </w:r>
-            <w:bookmarkStart w:id="0" w:name="_GoBack"/>
-            <w:bookmarkEnd w:id="0"/>
             <w:r>
               <w:t>Closed</w:t>
             </w:r>
@@ -2760,15 +2692,18 @@
               <w:cnfStyle w:val="000000000000" w:firstRow="0" w:lastRow="0" w:firstColumn="0" w:lastColumn="0" w:oddVBand="0" w:evenVBand="0" w:oddHBand="0" w:evenHBand="0" w:firstRowFirstColumn="0" w:firstRowLastColumn="0" w:lastRowFirstColumn="0" w:lastRowLastColumn="0"/>
             </w:pPr>
             <w:r>
-              <w:t xml:space="preserve">Single use, like driller, can be returned before triggered. Two types of explosion, when in a vertical shaft drills down three squares, replacing whatever is there with </w:t>
-            </w:r>
-            <w:proofErr w:type="gramStart"/>
-            <w:r>
-              <w:t>chains ;</w:t>
-            </w:r>
-            <w:proofErr w:type="gramEnd"/>
-            <w:r>
-              <w:t xml:space="preserve"> otherwise it extracts coal in a chamber pattern, dropping it on the ground, upwards only.</w:t>
+              <w:t>Single use, like driller, can be returned before triggered. Two types of explosion, when in a vertical shaft drills down three squares, replacing whatever is there with chains ;</w:t>
+            </w:r>
+            <w:r>
+              <w:t xml:space="preserve"> otherwise it extracts coal in a chamber pattern, dropping it on the ground, upwards only</w:t>
+            </w:r>
+            <w:r>
+              <w:t>, but not removing earth, just the coal…. Okay this doesn’t make logical sense</w:t>
+            </w:r>
+            <w:bookmarkStart w:id="0" w:name="_GoBack"/>
+            <w:bookmarkEnd w:id="0"/>
+            <w:r>
+              <w:t>.</w:t>
             </w:r>
             <w:r>
               <w:t xml:space="preserve"> Rails and Chains are unaffected whatever.</w:t>
@@ -2780,6 +2715,1196 @@
     <w:p/>
     <w:p>
       <w:r>
+        <w:t>Note: for the route finder to work, tunnels must always be dug away from the centre, and the shaft must end in a tunnel at the bottom, but not at the top, see the picture. It uses the presence of a shaft to go up, and the absence to go horizontally.</w:t>
+      </w:r>
+    </w:p>
+    <w:tbl>
+      <w:tblPr>
+        <w:tblStyle w:val="TableGrid"/>
+        <w:tblW w:w="0" w:type="auto"/>
+        <w:tblBorders>
+          <w:top w:val="none" w:sz="0" w:space="0" w:color="auto"/>
+          <w:left w:val="none" w:sz="0" w:space="0" w:color="auto"/>
+          <w:bottom w:val="none" w:sz="0" w:space="0" w:color="auto"/>
+          <w:right w:val="none" w:sz="0" w:space="0" w:color="auto"/>
+          <w:insideH w:val="none" w:sz="0" w:space="0" w:color="auto"/>
+          <w:insideV w:val="none" w:sz="0" w:space="0" w:color="auto"/>
+        </w:tblBorders>
+        <w:tblCellMar>
+          <w:left w:w="0" w:type="dxa"/>
+          <w:right w:w="0" w:type="dxa"/>
+        </w:tblCellMar>
+        <w:tblLook w:val="04A0" w:firstRow="1" w:lastRow="0" w:firstColumn="1" w:lastColumn="0" w:noHBand="0" w:noVBand="1"/>
+      </w:tblPr>
+      <w:tblGrid>
+        <w:gridCol w:w="720"/>
+        <w:gridCol w:w="720"/>
+        <w:gridCol w:w="828"/>
+      </w:tblGrid>
+      <w:tr>
+        <w:tc>
+          <w:tcPr>
+            <w:tcW w:w="720" w:type="dxa"/>
+          </w:tcPr>
+          <w:p>
+            <w:pPr>
+              <w:rPr>
+                <w:u w:val="single"/>
+              </w:rPr>
+            </w:pPr>
+            <w:r>
+              <w:rPr>
+                <w:noProof/>
+                <w:lang w:eastAsia="en-GB"/>
+              </w:rPr>
+              <w:drawing>
+                <wp:inline distT="0" distB="0" distL="0" distR="0" wp14:anchorId="79735174" wp14:editId="5808C394">
+                  <wp:extent cx="457200" cy="457200"/>
+                  <wp:effectExtent l="0" t="0" r="0" b="0"/>
+                  <wp:docPr id="25" name="Picture 25" descr="C:\Construct2\Underground\Graphics\earth.png"/>
+                  <wp:cNvGraphicFramePr>
+                    <a:graphicFrameLocks xmlns:a="http://schemas.openxmlformats.org/drawingml/2006/main" noChangeAspect="1"/>
+                  </wp:cNvGraphicFramePr>
+                  <a:graphic xmlns:a="http://schemas.openxmlformats.org/drawingml/2006/main">
+                    <a:graphicData uri="http://schemas.openxmlformats.org/drawingml/2006/picture">
+                      <pic:pic xmlns:pic="http://schemas.openxmlformats.org/drawingml/2006/picture">
+                        <pic:nvPicPr>
+                          <pic:cNvPr id="0" name="Picture 4" descr="C:\Construct2\Underground\Graphics\earth.png"/>
+                          <pic:cNvPicPr>
+                            <a:picLocks noChangeAspect="1" noChangeArrowheads="1"/>
+                          </pic:cNvPicPr>
+                        </pic:nvPicPr>
+                        <pic:blipFill>
+                          <a:blip r:embed="rId5">
+                            <a:extLst>
+                              <a:ext uri="{28A0092B-C50C-407E-A947-70E740481C1C}">
+                                <a14:useLocalDpi xmlns:a14="http://schemas.microsoft.com/office/drawing/2010/main" val="0"/>
+                              </a:ext>
+                            </a:extLst>
+                          </a:blip>
+                          <a:srcRect/>
+                          <a:stretch>
+                            <a:fillRect/>
+                          </a:stretch>
+                        </pic:blipFill>
+                        <pic:spPr bwMode="auto">
+                          <a:xfrm>
+                            <a:off x="0" y="0"/>
+                            <a:ext cx="457200" cy="457200"/>
+                          </a:xfrm>
+                          <a:prstGeom prst="rect">
+                            <a:avLst/>
+                          </a:prstGeom>
+                          <a:noFill/>
+                          <a:ln>
+                            <a:noFill/>
+                          </a:ln>
+                        </pic:spPr>
+                      </pic:pic>
+                    </a:graphicData>
+                  </a:graphic>
+                </wp:inline>
+              </w:drawing>
+            </w:r>
+          </w:p>
+        </w:tc>
+        <w:tc>
+          <w:tcPr>
+            <w:tcW w:w="720" w:type="dxa"/>
+          </w:tcPr>
+          <w:p>
+            <w:pPr>
+              <w:rPr>
+                <w:u w:val="single"/>
+              </w:rPr>
+            </w:pPr>
+            <w:r>
+              <w:rPr>
+                <w:noProof/>
+                <w:lang w:eastAsia="en-GB"/>
+              </w:rPr>
+              <w:drawing>
+                <wp:inline distT="0" distB="0" distL="0" distR="0" wp14:anchorId="79735174" wp14:editId="5808C394">
+                  <wp:extent cx="457200" cy="457200"/>
+                  <wp:effectExtent l="0" t="0" r="0" b="0"/>
+                  <wp:docPr id="26" name="Picture 26" descr="C:\Construct2\Underground\Graphics\earth.png"/>
+                  <wp:cNvGraphicFramePr>
+                    <a:graphicFrameLocks xmlns:a="http://schemas.openxmlformats.org/drawingml/2006/main" noChangeAspect="1"/>
+                  </wp:cNvGraphicFramePr>
+                  <a:graphic xmlns:a="http://schemas.openxmlformats.org/drawingml/2006/main">
+                    <a:graphicData uri="http://schemas.openxmlformats.org/drawingml/2006/picture">
+                      <pic:pic xmlns:pic="http://schemas.openxmlformats.org/drawingml/2006/picture">
+                        <pic:nvPicPr>
+                          <pic:cNvPr id="0" name="Picture 4" descr="C:\Construct2\Underground\Graphics\earth.png"/>
+                          <pic:cNvPicPr>
+                            <a:picLocks noChangeAspect="1" noChangeArrowheads="1"/>
+                          </pic:cNvPicPr>
+                        </pic:nvPicPr>
+                        <pic:blipFill>
+                          <a:blip r:embed="rId5">
+                            <a:extLst>
+                              <a:ext uri="{28A0092B-C50C-407E-A947-70E740481C1C}">
+                                <a14:useLocalDpi xmlns:a14="http://schemas.microsoft.com/office/drawing/2010/main" val="0"/>
+                              </a:ext>
+                            </a:extLst>
+                          </a:blip>
+                          <a:srcRect/>
+                          <a:stretch>
+                            <a:fillRect/>
+                          </a:stretch>
+                        </pic:blipFill>
+                        <pic:spPr bwMode="auto">
+                          <a:xfrm>
+                            <a:off x="0" y="0"/>
+                            <a:ext cx="457200" cy="457200"/>
+                          </a:xfrm>
+                          <a:prstGeom prst="rect">
+                            <a:avLst/>
+                          </a:prstGeom>
+                          <a:noFill/>
+                          <a:ln>
+                            <a:noFill/>
+                          </a:ln>
+                        </pic:spPr>
+                      </pic:pic>
+                    </a:graphicData>
+                  </a:graphic>
+                </wp:inline>
+              </w:drawing>
+            </w:r>
+          </w:p>
+        </w:tc>
+        <w:tc>
+          <w:tcPr>
+            <w:tcW w:w="828" w:type="dxa"/>
+          </w:tcPr>
+          <w:p>
+            <w:pPr>
+              <w:rPr>
+                <w:u w:val="single"/>
+              </w:rPr>
+            </w:pPr>
+            <w:r>
+              <w:rPr>
+                <w:noProof/>
+                <w:lang w:eastAsia="en-GB"/>
+              </w:rPr>
+              <w:drawing>
+                <wp:inline distT="0" distB="0" distL="0" distR="0" wp14:anchorId="79735174" wp14:editId="5808C394">
+                  <wp:extent cx="457200" cy="457200"/>
+                  <wp:effectExtent l="0" t="0" r="0" b="0"/>
+                  <wp:docPr id="27" name="Picture 27" descr="C:\Construct2\Underground\Graphics\earth.png"/>
+                  <wp:cNvGraphicFramePr>
+                    <a:graphicFrameLocks xmlns:a="http://schemas.openxmlformats.org/drawingml/2006/main" noChangeAspect="1"/>
+                  </wp:cNvGraphicFramePr>
+                  <a:graphic xmlns:a="http://schemas.openxmlformats.org/drawingml/2006/main">
+                    <a:graphicData uri="http://schemas.openxmlformats.org/drawingml/2006/picture">
+                      <pic:pic xmlns:pic="http://schemas.openxmlformats.org/drawingml/2006/picture">
+                        <pic:nvPicPr>
+                          <pic:cNvPr id="0" name="Picture 4" descr="C:\Construct2\Underground\Graphics\earth.png"/>
+                          <pic:cNvPicPr>
+                            <a:picLocks noChangeAspect="1" noChangeArrowheads="1"/>
+                          </pic:cNvPicPr>
+                        </pic:nvPicPr>
+                        <pic:blipFill>
+                          <a:blip r:embed="rId5">
+                            <a:extLst>
+                              <a:ext uri="{28A0092B-C50C-407E-A947-70E740481C1C}">
+                                <a14:useLocalDpi xmlns:a14="http://schemas.microsoft.com/office/drawing/2010/main" val="0"/>
+                              </a:ext>
+                            </a:extLst>
+                          </a:blip>
+                          <a:srcRect/>
+                          <a:stretch>
+                            <a:fillRect/>
+                          </a:stretch>
+                        </pic:blipFill>
+                        <pic:spPr bwMode="auto">
+                          <a:xfrm>
+                            <a:off x="0" y="0"/>
+                            <a:ext cx="457200" cy="457200"/>
+                          </a:xfrm>
+                          <a:prstGeom prst="rect">
+                            <a:avLst/>
+                          </a:prstGeom>
+                          <a:noFill/>
+                          <a:ln>
+                            <a:noFill/>
+                          </a:ln>
+                        </pic:spPr>
+                      </pic:pic>
+                    </a:graphicData>
+                  </a:graphic>
+                </wp:inline>
+              </w:drawing>
+            </w:r>
+          </w:p>
+        </w:tc>
+      </w:tr>
+      <w:tr>
+        <w:tc>
+          <w:tcPr>
+            <w:tcW w:w="720" w:type="dxa"/>
+          </w:tcPr>
+          <w:p>
+            <w:pPr>
+              <w:rPr>
+                <w:u w:val="single"/>
+              </w:rPr>
+            </w:pPr>
+            <w:r>
+              <w:rPr>
+                <w:noProof/>
+                <w:lang w:eastAsia="en-GB"/>
+              </w:rPr>
+              <w:drawing>
+                <wp:inline distT="0" distB="0" distL="0" distR="0" wp14:anchorId="361233D3" wp14:editId="735AF48D">
+                  <wp:extent cx="457200" cy="457200"/>
+                  <wp:effectExtent l="0" t="0" r="0" b="0"/>
+                  <wp:docPr id="40" name="Picture 40" descr="C:\Construct2\Underground\Graphics\empty.png"/>
+                  <wp:cNvGraphicFramePr>
+                    <a:graphicFrameLocks xmlns:a="http://schemas.openxmlformats.org/drawingml/2006/main" noChangeAspect="1"/>
+                  </wp:cNvGraphicFramePr>
+                  <a:graphic xmlns:a="http://schemas.openxmlformats.org/drawingml/2006/main">
+                    <a:graphicData uri="http://schemas.openxmlformats.org/drawingml/2006/picture">
+                      <pic:pic xmlns:pic="http://schemas.openxmlformats.org/drawingml/2006/picture">
+                        <pic:nvPicPr>
+                          <pic:cNvPr id="0" name="Picture 12" descr="C:\Construct2\Underground\Graphics\empty.png"/>
+                          <pic:cNvPicPr>
+                            <a:picLocks noChangeAspect="1" noChangeArrowheads="1"/>
+                          </pic:cNvPicPr>
+                        </pic:nvPicPr>
+                        <pic:blipFill>
+                          <a:blip r:embed="rId7">
+                            <a:extLst>
+                              <a:ext uri="{28A0092B-C50C-407E-A947-70E740481C1C}">
+                                <a14:useLocalDpi xmlns:a14="http://schemas.microsoft.com/office/drawing/2010/main" val="0"/>
+                              </a:ext>
+                            </a:extLst>
+                          </a:blip>
+                          <a:srcRect/>
+                          <a:stretch>
+                            <a:fillRect/>
+                          </a:stretch>
+                        </pic:blipFill>
+                        <pic:spPr bwMode="auto">
+                          <a:xfrm>
+                            <a:off x="0" y="0"/>
+                            <a:ext cx="457200" cy="457200"/>
+                          </a:xfrm>
+                          <a:prstGeom prst="rect">
+                            <a:avLst/>
+                          </a:prstGeom>
+                          <a:noFill/>
+                          <a:ln>
+                            <a:noFill/>
+                          </a:ln>
+                        </pic:spPr>
+                      </pic:pic>
+                    </a:graphicData>
+                  </a:graphic>
+                </wp:inline>
+              </w:drawing>
+            </w:r>
+          </w:p>
+        </w:tc>
+        <w:tc>
+          <w:tcPr>
+            <w:tcW w:w="720" w:type="dxa"/>
+          </w:tcPr>
+          <w:p>
+            <w:pPr>
+              <w:rPr>
+                <w:u w:val="single"/>
+              </w:rPr>
+            </w:pPr>
+          </w:p>
+        </w:tc>
+        <w:tc>
+          <w:tcPr>
+            <w:tcW w:w="828" w:type="dxa"/>
+          </w:tcPr>
+          <w:p>
+            <w:pPr>
+              <w:rPr>
+                <w:u w:val="single"/>
+              </w:rPr>
+            </w:pPr>
+            <w:r>
+              <w:rPr>
+                <w:noProof/>
+                <w:lang w:eastAsia="en-GB"/>
+              </w:rPr>
+              <w:drawing>
+                <wp:inline distT="0" distB="0" distL="0" distR="0" wp14:anchorId="361233D3" wp14:editId="735AF48D">
+                  <wp:extent cx="457200" cy="457200"/>
+                  <wp:effectExtent l="0" t="0" r="0" b="0"/>
+                  <wp:docPr id="41" name="Picture 41" descr="C:\Construct2\Underground\Graphics\empty.png"/>
+                  <wp:cNvGraphicFramePr>
+                    <a:graphicFrameLocks xmlns:a="http://schemas.openxmlformats.org/drawingml/2006/main" noChangeAspect="1"/>
+                  </wp:cNvGraphicFramePr>
+                  <a:graphic xmlns:a="http://schemas.openxmlformats.org/drawingml/2006/main">
+                    <a:graphicData uri="http://schemas.openxmlformats.org/drawingml/2006/picture">
+                      <pic:pic xmlns:pic="http://schemas.openxmlformats.org/drawingml/2006/picture">
+                        <pic:nvPicPr>
+                          <pic:cNvPr id="0" name="Picture 12" descr="C:\Construct2\Underground\Graphics\empty.png"/>
+                          <pic:cNvPicPr>
+                            <a:picLocks noChangeAspect="1" noChangeArrowheads="1"/>
+                          </pic:cNvPicPr>
+                        </pic:nvPicPr>
+                        <pic:blipFill>
+                          <a:blip r:embed="rId7">
+                            <a:extLst>
+                              <a:ext uri="{28A0092B-C50C-407E-A947-70E740481C1C}">
+                                <a14:useLocalDpi xmlns:a14="http://schemas.microsoft.com/office/drawing/2010/main" val="0"/>
+                              </a:ext>
+                            </a:extLst>
+                          </a:blip>
+                          <a:srcRect/>
+                          <a:stretch>
+                            <a:fillRect/>
+                          </a:stretch>
+                        </pic:blipFill>
+                        <pic:spPr bwMode="auto">
+                          <a:xfrm>
+                            <a:off x="0" y="0"/>
+                            <a:ext cx="457200" cy="457200"/>
+                          </a:xfrm>
+                          <a:prstGeom prst="rect">
+                            <a:avLst/>
+                          </a:prstGeom>
+                          <a:noFill/>
+                          <a:ln>
+                            <a:noFill/>
+                          </a:ln>
+                        </pic:spPr>
+                      </pic:pic>
+                    </a:graphicData>
+                  </a:graphic>
+                </wp:inline>
+              </w:drawing>
+            </w:r>
+          </w:p>
+        </w:tc>
+      </w:tr>
+      <w:tr>
+        <w:tc>
+          <w:tcPr>
+            <w:tcW w:w="720" w:type="dxa"/>
+          </w:tcPr>
+          <w:p>
+            <w:pPr>
+              <w:rPr>
+                <w:u w:val="single"/>
+              </w:rPr>
+            </w:pPr>
+            <w:r>
+              <w:rPr>
+                <w:noProof/>
+                <w:lang w:eastAsia="en-GB"/>
+              </w:rPr>
+              <w:drawing>
+                <wp:inline distT="0" distB="0" distL="0" distR="0" wp14:anchorId="79735174" wp14:editId="5808C394">
+                  <wp:extent cx="457200" cy="457200"/>
+                  <wp:effectExtent l="0" t="0" r="0" b="0"/>
+                  <wp:docPr id="28" name="Picture 28" descr="C:\Construct2\Underground\Graphics\earth.png"/>
+                  <wp:cNvGraphicFramePr>
+                    <a:graphicFrameLocks xmlns:a="http://schemas.openxmlformats.org/drawingml/2006/main" noChangeAspect="1"/>
+                  </wp:cNvGraphicFramePr>
+                  <a:graphic xmlns:a="http://schemas.openxmlformats.org/drawingml/2006/main">
+                    <a:graphicData uri="http://schemas.openxmlformats.org/drawingml/2006/picture">
+                      <pic:pic xmlns:pic="http://schemas.openxmlformats.org/drawingml/2006/picture">
+                        <pic:nvPicPr>
+                          <pic:cNvPr id="0" name="Picture 4" descr="C:\Construct2\Underground\Graphics\earth.png"/>
+                          <pic:cNvPicPr>
+                            <a:picLocks noChangeAspect="1" noChangeArrowheads="1"/>
+                          </pic:cNvPicPr>
+                        </pic:nvPicPr>
+                        <pic:blipFill>
+                          <a:blip r:embed="rId5">
+                            <a:extLst>
+                              <a:ext uri="{28A0092B-C50C-407E-A947-70E740481C1C}">
+                                <a14:useLocalDpi xmlns:a14="http://schemas.microsoft.com/office/drawing/2010/main" val="0"/>
+                              </a:ext>
+                            </a:extLst>
+                          </a:blip>
+                          <a:srcRect/>
+                          <a:stretch>
+                            <a:fillRect/>
+                          </a:stretch>
+                        </pic:blipFill>
+                        <pic:spPr bwMode="auto">
+                          <a:xfrm>
+                            <a:off x="0" y="0"/>
+                            <a:ext cx="457200" cy="457200"/>
+                          </a:xfrm>
+                          <a:prstGeom prst="rect">
+                            <a:avLst/>
+                          </a:prstGeom>
+                          <a:noFill/>
+                          <a:ln>
+                            <a:noFill/>
+                          </a:ln>
+                        </pic:spPr>
+                      </pic:pic>
+                    </a:graphicData>
+                  </a:graphic>
+                </wp:inline>
+              </w:drawing>
+            </w:r>
+          </w:p>
+        </w:tc>
+        <w:tc>
+          <w:tcPr>
+            <w:tcW w:w="720" w:type="dxa"/>
+          </w:tcPr>
+          <w:p>
+            <w:pPr>
+              <w:rPr>
+                <w:u w:val="single"/>
+              </w:rPr>
+            </w:pPr>
+            <w:r>
+              <w:rPr>
+                <w:noProof/>
+                <w:lang w:eastAsia="en-GB"/>
+              </w:rPr>
+              <w:drawing>
+                <wp:inline distT="0" distB="0" distL="0" distR="0" wp14:anchorId="15CBBBD0" wp14:editId="43F0CECA">
+                  <wp:extent cx="457200" cy="457200"/>
+                  <wp:effectExtent l="0" t="0" r="0" b="0"/>
+                  <wp:docPr id="37" name="Picture 37" descr="C:\Construct2\Underground\Graphics\shaft.png"/>
+                  <wp:cNvGraphicFramePr>
+                    <a:graphicFrameLocks xmlns:a="http://schemas.openxmlformats.org/drawingml/2006/main" noChangeAspect="1"/>
+                  </wp:cNvGraphicFramePr>
+                  <a:graphic xmlns:a="http://schemas.openxmlformats.org/drawingml/2006/main">
+                    <a:graphicData uri="http://schemas.openxmlformats.org/drawingml/2006/picture">
+                      <pic:pic xmlns:pic="http://schemas.openxmlformats.org/drawingml/2006/picture">
+                        <pic:nvPicPr>
+                          <pic:cNvPr id="0" name="Picture 8" descr="C:\Construct2\Underground\Graphics\shaft.png"/>
+                          <pic:cNvPicPr>
+                            <a:picLocks noChangeAspect="1" noChangeArrowheads="1"/>
+                          </pic:cNvPicPr>
+                        </pic:nvPicPr>
+                        <pic:blipFill>
+                          <a:blip r:embed="rId9">
+                            <a:extLst>
+                              <a:ext uri="{28A0092B-C50C-407E-A947-70E740481C1C}">
+                                <a14:useLocalDpi xmlns:a14="http://schemas.microsoft.com/office/drawing/2010/main" val="0"/>
+                              </a:ext>
+                            </a:extLst>
+                          </a:blip>
+                          <a:srcRect/>
+                          <a:stretch>
+                            <a:fillRect/>
+                          </a:stretch>
+                        </pic:blipFill>
+                        <pic:spPr bwMode="auto">
+                          <a:xfrm>
+                            <a:off x="0" y="0"/>
+                            <a:ext cx="457200" cy="457200"/>
+                          </a:xfrm>
+                          <a:prstGeom prst="rect">
+                            <a:avLst/>
+                          </a:prstGeom>
+                          <a:noFill/>
+                          <a:ln>
+                            <a:noFill/>
+                          </a:ln>
+                        </pic:spPr>
+                      </pic:pic>
+                    </a:graphicData>
+                  </a:graphic>
+                </wp:inline>
+              </w:drawing>
+            </w:r>
+          </w:p>
+        </w:tc>
+        <w:tc>
+          <w:tcPr>
+            <w:tcW w:w="828" w:type="dxa"/>
+          </w:tcPr>
+          <w:p>
+            <w:pPr>
+              <w:rPr>
+                <w:u w:val="single"/>
+              </w:rPr>
+            </w:pPr>
+            <w:r>
+              <w:rPr>
+                <w:noProof/>
+                <w:lang w:eastAsia="en-GB"/>
+              </w:rPr>
+              <w:drawing>
+                <wp:inline distT="0" distB="0" distL="0" distR="0" wp14:anchorId="79735174" wp14:editId="5808C394">
+                  <wp:extent cx="457200" cy="457200"/>
+                  <wp:effectExtent l="0" t="0" r="0" b="0"/>
+                  <wp:docPr id="30" name="Picture 30" descr="C:\Construct2\Underground\Graphics\earth.png"/>
+                  <wp:cNvGraphicFramePr>
+                    <a:graphicFrameLocks xmlns:a="http://schemas.openxmlformats.org/drawingml/2006/main" noChangeAspect="1"/>
+                  </wp:cNvGraphicFramePr>
+                  <a:graphic xmlns:a="http://schemas.openxmlformats.org/drawingml/2006/main">
+                    <a:graphicData uri="http://schemas.openxmlformats.org/drawingml/2006/picture">
+                      <pic:pic xmlns:pic="http://schemas.openxmlformats.org/drawingml/2006/picture">
+                        <pic:nvPicPr>
+                          <pic:cNvPr id="0" name="Picture 4" descr="C:\Construct2\Underground\Graphics\earth.png"/>
+                          <pic:cNvPicPr>
+                            <a:picLocks noChangeAspect="1" noChangeArrowheads="1"/>
+                          </pic:cNvPicPr>
+                        </pic:nvPicPr>
+                        <pic:blipFill>
+                          <a:blip r:embed="rId5">
+                            <a:extLst>
+                              <a:ext uri="{28A0092B-C50C-407E-A947-70E740481C1C}">
+                                <a14:useLocalDpi xmlns:a14="http://schemas.microsoft.com/office/drawing/2010/main" val="0"/>
+                              </a:ext>
+                            </a:extLst>
+                          </a:blip>
+                          <a:srcRect/>
+                          <a:stretch>
+                            <a:fillRect/>
+                          </a:stretch>
+                        </pic:blipFill>
+                        <pic:spPr bwMode="auto">
+                          <a:xfrm>
+                            <a:off x="0" y="0"/>
+                            <a:ext cx="457200" cy="457200"/>
+                          </a:xfrm>
+                          <a:prstGeom prst="rect">
+                            <a:avLst/>
+                          </a:prstGeom>
+                          <a:noFill/>
+                          <a:ln>
+                            <a:noFill/>
+                          </a:ln>
+                        </pic:spPr>
+                      </pic:pic>
+                    </a:graphicData>
+                  </a:graphic>
+                </wp:inline>
+              </w:drawing>
+            </w:r>
+          </w:p>
+        </w:tc>
+      </w:tr>
+      <w:tr>
+        <w:tc>
+          <w:tcPr>
+            <w:tcW w:w="720" w:type="dxa"/>
+          </w:tcPr>
+          <w:p>
+            <w:pPr>
+              <w:rPr>
+                <w:u w:val="single"/>
+              </w:rPr>
+            </w:pPr>
+            <w:r>
+              <w:rPr>
+                <w:noProof/>
+                <w:lang w:eastAsia="en-GB"/>
+              </w:rPr>
+              <w:drawing>
+                <wp:inline distT="0" distB="0" distL="0" distR="0" wp14:anchorId="79735174" wp14:editId="5808C394">
+                  <wp:extent cx="457200" cy="457200"/>
+                  <wp:effectExtent l="0" t="0" r="0" b="0"/>
+                  <wp:docPr id="31" name="Picture 31" descr="C:\Construct2\Underground\Graphics\earth.png"/>
+                  <wp:cNvGraphicFramePr>
+                    <a:graphicFrameLocks xmlns:a="http://schemas.openxmlformats.org/drawingml/2006/main" noChangeAspect="1"/>
+                  </wp:cNvGraphicFramePr>
+                  <a:graphic xmlns:a="http://schemas.openxmlformats.org/drawingml/2006/main">
+                    <a:graphicData uri="http://schemas.openxmlformats.org/drawingml/2006/picture">
+                      <pic:pic xmlns:pic="http://schemas.openxmlformats.org/drawingml/2006/picture">
+                        <pic:nvPicPr>
+                          <pic:cNvPr id="0" name="Picture 4" descr="C:\Construct2\Underground\Graphics\earth.png"/>
+                          <pic:cNvPicPr>
+                            <a:picLocks noChangeAspect="1" noChangeArrowheads="1"/>
+                          </pic:cNvPicPr>
+                        </pic:nvPicPr>
+                        <pic:blipFill>
+                          <a:blip r:embed="rId5">
+                            <a:extLst>
+                              <a:ext uri="{28A0092B-C50C-407E-A947-70E740481C1C}">
+                                <a14:useLocalDpi xmlns:a14="http://schemas.microsoft.com/office/drawing/2010/main" val="0"/>
+                              </a:ext>
+                            </a:extLst>
+                          </a:blip>
+                          <a:srcRect/>
+                          <a:stretch>
+                            <a:fillRect/>
+                          </a:stretch>
+                        </pic:blipFill>
+                        <pic:spPr bwMode="auto">
+                          <a:xfrm>
+                            <a:off x="0" y="0"/>
+                            <a:ext cx="457200" cy="457200"/>
+                          </a:xfrm>
+                          <a:prstGeom prst="rect">
+                            <a:avLst/>
+                          </a:prstGeom>
+                          <a:noFill/>
+                          <a:ln>
+                            <a:noFill/>
+                          </a:ln>
+                        </pic:spPr>
+                      </pic:pic>
+                    </a:graphicData>
+                  </a:graphic>
+                </wp:inline>
+              </w:drawing>
+            </w:r>
+          </w:p>
+        </w:tc>
+        <w:tc>
+          <w:tcPr>
+            <w:tcW w:w="720" w:type="dxa"/>
+          </w:tcPr>
+          <w:p>
+            <w:pPr>
+              <w:rPr>
+                <w:u w:val="single"/>
+              </w:rPr>
+            </w:pPr>
+            <w:r>
+              <w:rPr>
+                <w:noProof/>
+                <w:lang w:eastAsia="en-GB"/>
+              </w:rPr>
+              <w:drawing>
+                <wp:inline distT="0" distB="0" distL="0" distR="0" wp14:anchorId="15CBBBD0" wp14:editId="43F0CECA">
+                  <wp:extent cx="457200" cy="457200"/>
+                  <wp:effectExtent l="0" t="0" r="0" b="0"/>
+                  <wp:docPr id="38" name="Picture 38" descr="C:\Construct2\Underground\Graphics\shaft.png"/>
+                  <wp:cNvGraphicFramePr>
+                    <a:graphicFrameLocks xmlns:a="http://schemas.openxmlformats.org/drawingml/2006/main" noChangeAspect="1"/>
+                  </wp:cNvGraphicFramePr>
+                  <a:graphic xmlns:a="http://schemas.openxmlformats.org/drawingml/2006/main">
+                    <a:graphicData uri="http://schemas.openxmlformats.org/drawingml/2006/picture">
+                      <pic:pic xmlns:pic="http://schemas.openxmlformats.org/drawingml/2006/picture">
+                        <pic:nvPicPr>
+                          <pic:cNvPr id="0" name="Picture 8" descr="C:\Construct2\Underground\Graphics\shaft.png"/>
+                          <pic:cNvPicPr>
+                            <a:picLocks noChangeAspect="1" noChangeArrowheads="1"/>
+                          </pic:cNvPicPr>
+                        </pic:nvPicPr>
+                        <pic:blipFill>
+                          <a:blip r:embed="rId9">
+                            <a:extLst>
+                              <a:ext uri="{28A0092B-C50C-407E-A947-70E740481C1C}">
+                                <a14:useLocalDpi xmlns:a14="http://schemas.microsoft.com/office/drawing/2010/main" val="0"/>
+                              </a:ext>
+                            </a:extLst>
+                          </a:blip>
+                          <a:srcRect/>
+                          <a:stretch>
+                            <a:fillRect/>
+                          </a:stretch>
+                        </pic:blipFill>
+                        <pic:spPr bwMode="auto">
+                          <a:xfrm>
+                            <a:off x="0" y="0"/>
+                            <a:ext cx="457200" cy="457200"/>
+                          </a:xfrm>
+                          <a:prstGeom prst="rect">
+                            <a:avLst/>
+                          </a:prstGeom>
+                          <a:noFill/>
+                          <a:ln>
+                            <a:noFill/>
+                          </a:ln>
+                        </pic:spPr>
+                      </pic:pic>
+                    </a:graphicData>
+                  </a:graphic>
+                </wp:inline>
+              </w:drawing>
+            </w:r>
+          </w:p>
+        </w:tc>
+        <w:tc>
+          <w:tcPr>
+            <w:tcW w:w="828" w:type="dxa"/>
+          </w:tcPr>
+          <w:p>
+            <w:pPr>
+              <w:rPr>
+                <w:u w:val="single"/>
+              </w:rPr>
+            </w:pPr>
+            <w:r>
+              <w:rPr>
+                <w:noProof/>
+                <w:lang w:eastAsia="en-GB"/>
+              </w:rPr>
+              <w:drawing>
+                <wp:inline distT="0" distB="0" distL="0" distR="0" wp14:anchorId="79735174" wp14:editId="5808C394">
+                  <wp:extent cx="457200" cy="457200"/>
+                  <wp:effectExtent l="0" t="0" r="0" b="0"/>
+                  <wp:docPr id="33" name="Picture 33" descr="C:\Construct2\Underground\Graphics\earth.png"/>
+                  <wp:cNvGraphicFramePr>
+                    <a:graphicFrameLocks xmlns:a="http://schemas.openxmlformats.org/drawingml/2006/main" noChangeAspect="1"/>
+                  </wp:cNvGraphicFramePr>
+                  <a:graphic xmlns:a="http://schemas.openxmlformats.org/drawingml/2006/main">
+                    <a:graphicData uri="http://schemas.openxmlformats.org/drawingml/2006/picture">
+                      <pic:pic xmlns:pic="http://schemas.openxmlformats.org/drawingml/2006/picture">
+                        <pic:nvPicPr>
+                          <pic:cNvPr id="0" name="Picture 4" descr="C:\Construct2\Underground\Graphics\earth.png"/>
+                          <pic:cNvPicPr>
+                            <a:picLocks noChangeAspect="1" noChangeArrowheads="1"/>
+                          </pic:cNvPicPr>
+                        </pic:nvPicPr>
+                        <pic:blipFill>
+                          <a:blip r:embed="rId5">
+                            <a:extLst>
+                              <a:ext uri="{28A0092B-C50C-407E-A947-70E740481C1C}">
+                                <a14:useLocalDpi xmlns:a14="http://schemas.microsoft.com/office/drawing/2010/main" val="0"/>
+                              </a:ext>
+                            </a:extLst>
+                          </a:blip>
+                          <a:srcRect/>
+                          <a:stretch>
+                            <a:fillRect/>
+                          </a:stretch>
+                        </pic:blipFill>
+                        <pic:spPr bwMode="auto">
+                          <a:xfrm>
+                            <a:off x="0" y="0"/>
+                            <a:ext cx="457200" cy="457200"/>
+                          </a:xfrm>
+                          <a:prstGeom prst="rect">
+                            <a:avLst/>
+                          </a:prstGeom>
+                          <a:noFill/>
+                          <a:ln>
+                            <a:noFill/>
+                          </a:ln>
+                        </pic:spPr>
+                      </pic:pic>
+                    </a:graphicData>
+                  </a:graphic>
+                </wp:inline>
+              </w:drawing>
+            </w:r>
+          </w:p>
+        </w:tc>
+      </w:tr>
+      <w:tr>
+        <w:tc>
+          <w:tcPr>
+            <w:tcW w:w="720" w:type="dxa"/>
+          </w:tcPr>
+          <w:p>
+            <w:pPr>
+              <w:rPr>
+                <w:noProof/>
+                <w:lang w:eastAsia="en-GB"/>
+              </w:rPr>
+            </w:pPr>
+            <w:r>
+              <w:rPr>
+                <w:noProof/>
+                <w:lang w:eastAsia="en-GB"/>
+              </w:rPr>
+              <w:drawing>
+                <wp:inline distT="0" distB="0" distL="0" distR="0" wp14:anchorId="361233D3" wp14:editId="735AF48D">
+                  <wp:extent cx="457200" cy="457200"/>
+                  <wp:effectExtent l="0" t="0" r="0" b="0"/>
+                  <wp:docPr id="43" name="Picture 43" descr="C:\Construct2\Underground\Graphics\empty.png"/>
+                  <wp:cNvGraphicFramePr>
+                    <a:graphicFrameLocks xmlns:a="http://schemas.openxmlformats.org/drawingml/2006/main" noChangeAspect="1"/>
+                  </wp:cNvGraphicFramePr>
+                  <a:graphic xmlns:a="http://schemas.openxmlformats.org/drawingml/2006/main">
+                    <a:graphicData uri="http://schemas.openxmlformats.org/drawingml/2006/picture">
+                      <pic:pic xmlns:pic="http://schemas.openxmlformats.org/drawingml/2006/picture">
+                        <pic:nvPicPr>
+                          <pic:cNvPr id="0" name="Picture 12" descr="C:\Construct2\Underground\Graphics\empty.png"/>
+                          <pic:cNvPicPr>
+                            <a:picLocks noChangeAspect="1" noChangeArrowheads="1"/>
+                          </pic:cNvPicPr>
+                        </pic:nvPicPr>
+                        <pic:blipFill>
+                          <a:blip r:embed="rId7">
+                            <a:extLst>
+                              <a:ext uri="{28A0092B-C50C-407E-A947-70E740481C1C}">
+                                <a14:useLocalDpi xmlns:a14="http://schemas.microsoft.com/office/drawing/2010/main" val="0"/>
+                              </a:ext>
+                            </a:extLst>
+                          </a:blip>
+                          <a:srcRect/>
+                          <a:stretch>
+                            <a:fillRect/>
+                          </a:stretch>
+                        </pic:blipFill>
+                        <pic:spPr bwMode="auto">
+                          <a:xfrm>
+                            <a:off x="0" y="0"/>
+                            <a:ext cx="457200" cy="457200"/>
+                          </a:xfrm>
+                          <a:prstGeom prst="rect">
+                            <a:avLst/>
+                          </a:prstGeom>
+                          <a:noFill/>
+                          <a:ln>
+                            <a:noFill/>
+                          </a:ln>
+                        </pic:spPr>
+                      </pic:pic>
+                    </a:graphicData>
+                  </a:graphic>
+                </wp:inline>
+              </w:drawing>
+            </w:r>
+          </w:p>
+        </w:tc>
+        <w:tc>
+          <w:tcPr>
+            <w:tcW w:w="720" w:type="dxa"/>
+          </w:tcPr>
+          <w:p>
+            <w:pPr>
+              <w:rPr>
+                <w:noProof/>
+                <w:lang w:eastAsia="en-GB"/>
+              </w:rPr>
+            </w:pPr>
+            <w:r>
+              <w:rPr>
+                <w:noProof/>
+                <w:lang w:eastAsia="en-GB"/>
+              </w:rPr>
+              <w:drawing>
+                <wp:inline distT="0" distB="0" distL="0" distR="0" wp14:anchorId="15CBBBD0" wp14:editId="43F0CECA">
+                  <wp:extent cx="457200" cy="457200"/>
+                  <wp:effectExtent l="0" t="0" r="0" b="0"/>
+                  <wp:docPr id="39" name="Picture 39" descr="C:\Construct2\Underground\Graphics\shaft.png"/>
+                  <wp:cNvGraphicFramePr>
+                    <a:graphicFrameLocks xmlns:a="http://schemas.openxmlformats.org/drawingml/2006/main" noChangeAspect="1"/>
+                  </wp:cNvGraphicFramePr>
+                  <a:graphic xmlns:a="http://schemas.openxmlformats.org/drawingml/2006/main">
+                    <a:graphicData uri="http://schemas.openxmlformats.org/drawingml/2006/picture">
+                      <pic:pic xmlns:pic="http://schemas.openxmlformats.org/drawingml/2006/picture">
+                        <pic:nvPicPr>
+                          <pic:cNvPr id="0" name="Picture 8" descr="C:\Construct2\Underground\Graphics\shaft.png"/>
+                          <pic:cNvPicPr>
+                            <a:picLocks noChangeAspect="1" noChangeArrowheads="1"/>
+                          </pic:cNvPicPr>
+                        </pic:nvPicPr>
+                        <pic:blipFill>
+                          <a:blip r:embed="rId9">
+                            <a:extLst>
+                              <a:ext uri="{28A0092B-C50C-407E-A947-70E740481C1C}">
+                                <a14:useLocalDpi xmlns:a14="http://schemas.microsoft.com/office/drawing/2010/main" val="0"/>
+                              </a:ext>
+                            </a:extLst>
+                          </a:blip>
+                          <a:srcRect/>
+                          <a:stretch>
+                            <a:fillRect/>
+                          </a:stretch>
+                        </pic:blipFill>
+                        <pic:spPr bwMode="auto">
+                          <a:xfrm>
+                            <a:off x="0" y="0"/>
+                            <a:ext cx="457200" cy="457200"/>
+                          </a:xfrm>
+                          <a:prstGeom prst="rect">
+                            <a:avLst/>
+                          </a:prstGeom>
+                          <a:noFill/>
+                          <a:ln>
+                            <a:noFill/>
+                          </a:ln>
+                        </pic:spPr>
+                      </pic:pic>
+                    </a:graphicData>
+                  </a:graphic>
+                </wp:inline>
+              </w:drawing>
+            </w:r>
+          </w:p>
+        </w:tc>
+        <w:tc>
+          <w:tcPr>
+            <w:tcW w:w="828" w:type="dxa"/>
+          </w:tcPr>
+          <w:p>
+            <w:pPr>
+              <w:rPr>
+                <w:noProof/>
+                <w:lang w:eastAsia="en-GB"/>
+              </w:rPr>
+            </w:pPr>
+            <w:r>
+              <w:rPr>
+                <w:noProof/>
+                <w:lang w:eastAsia="en-GB"/>
+              </w:rPr>
+              <w:drawing>
+                <wp:inline distT="0" distB="0" distL="0" distR="0" wp14:anchorId="361233D3" wp14:editId="735AF48D">
+                  <wp:extent cx="457200" cy="457200"/>
+                  <wp:effectExtent l="0" t="0" r="0" b="0"/>
+                  <wp:docPr id="44" name="Picture 44" descr="C:\Construct2\Underground\Graphics\empty.png"/>
+                  <wp:cNvGraphicFramePr>
+                    <a:graphicFrameLocks xmlns:a="http://schemas.openxmlformats.org/drawingml/2006/main" noChangeAspect="1"/>
+                  </wp:cNvGraphicFramePr>
+                  <a:graphic xmlns:a="http://schemas.openxmlformats.org/drawingml/2006/main">
+                    <a:graphicData uri="http://schemas.openxmlformats.org/drawingml/2006/picture">
+                      <pic:pic xmlns:pic="http://schemas.openxmlformats.org/drawingml/2006/picture">
+                        <pic:nvPicPr>
+                          <pic:cNvPr id="0" name="Picture 12" descr="C:\Construct2\Underground\Graphics\empty.png"/>
+                          <pic:cNvPicPr>
+                            <a:picLocks noChangeAspect="1" noChangeArrowheads="1"/>
+                          </pic:cNvPicPr>
+                        </pic:nvPicPr>
+                        <pic:blipFill>
+                          <a:blip r:embed="rId7">
+                            <a:extLst>
+                              <a:ext uri="{28A0092B-C50C-407E-A947-70E740481C1C}">
+                                <a14:useLocalDpi xmlns:a14="http://schemas.microsoft.com/office/drawing/2010/main" val="0"/>
+                              </a:ext>
+                            </a:extLst>
+                          </a:blip>
+                          <a:srcRect/>
+                          <a:stretch>
+                            <a:fillRect/>
+                          </a:stretch>
+                        </pic:blipFill>
+                        <pic:spPr bwMode="auto">
+                          <a:xfrm>
+                            <a:off x="0" y="0"/>
+                            <a:ext cx="457200" cy="457200"/>
+                          </a:xfrm>
+                          <a:prstGeom prst="rect">
+                            <a:avLst/>
+                          </a:prstGeom>
+                          <a:noFill/>
+                          <a:ln>
+                            <a:noFill/>
+                          </a:ln>
+                        </pic:spPr>
+                      </pic:pic>
+                    </a:graphicData>
+                  </a:graphic>
+                </wp:inline>
+              </w:drawing>
+            </w:r>
+          </w:p>
+        </w:tc>
+      </w:tr>
+      <w:tr>
+        <w:tc>
+          <w:tcPr>
+            <w:tcW w:w="720" w:type="dxa"/>
+          </w:tcPr>
+          <w:p>
+            <w:pPr>
+              <w:rPr>
+                <w:noProof/>
+                <w:lang w:eastAsia="en-GB"/>
+              </w:rPr>
+            </w:pPr>
+            <w:r>
+              <w:rPr>
+                <w:noProof/>
+                <w:lang w:eastAsia="en-GB"/>
+              </w:rPr>
+              <w:lastRenderedPageBreak/>
+              <w:drawing>
+                <wp:inline distT="0" distB="0" distL="0" distR="0" wp14:anchorId="79735174" wp14:editId="5808C394">
+                  <wp:extent cx="457200" cy="457200"/>
+                  <wp:effectExtent l="0" t="0" r="0" b="0"/>
+                  <wp:docPr id="34" name="Picture 34" descr="C:\Construct2\Underground\Graphics\earth.png"/>
+                  <wp:cNvGraphicFramePr>
+                    <a:graphicFrameLocks xmlns:a="http://schemas.openxmlformats.org/drawingml/2006/main" noChangeAspect="1"/>
+                  </wp:cNvGraphicFramePr>
+                  <a:graphic xmlns:a="http://schemas.openxmlformats.org/drawingml/2006/main">
+                    <a:graphicData uri="http://schemas.openxmlformats.org/drawingml/2006/picture">
+                      <pic:pic xmlns:pic="http://schemas.openxmlformats.org/drawingml/2006/picture">
+                        <pic:nvPicPr>
+                          <pic:cNvPr id="0" name="Picture 4" descr="C:\Construct2\Underground\Graphics\earth.png"/>
+                          <pic:cNvPicPr>
+                            <a:picLocks noChangeAspect="1" noChangeArrowheads="1"/>
+                          </pic:cNvPicPr>
+                        </pic:nvPicPr>
+                        <pic:blipFill>
+                          <a:blip r:embed="rId5">
+                            <a:extLst>
+                              <a:ext uri="{28A0092B-C50C-407E-A947-70E740481C1C}">
+                                <a14:useLocalDpi xmlns:a14="http://schemas.microsoft.com/office/drawing/2010/main" val="0"/>
+                              </a:ext>
+                            </a:extLst>
+                          </a:blip>
+                          <a:srcRect/>
+                          <a:stretch>
+                            <a:fillRect/>
+                          </a:stretch>
+                        </pic:blipFill>
+                        <pic:spPr bwMode="auto">
+                          <a:xfrm>
+                            <a:off x="0" y="0"/>
+                            <a:ext cx="457200" cy="457200"/>
+                          </a:xfrm>
+                          <a:prstGeom prst="rect">
+                            <a:avLst/>
+                          </a:prstGeom>
+                          <a:noFill/>
+                          <a:ln>
+                            <a:noFill/>
+                          </a:ln>
+                        </pic:spPr>
+                      </pic:pic>
+                    </a:graphicData>
+                  </a:graphic>
+                </wp:inline>
+              </w:drawing>
+            </w:r>
+          </w:p>
+        </w:tc>
+        <w:tc>
+          <w:tcPr>
+            <w:tcW w:w="720" w:type="dxa"/>
+          </w:tcPr>
+          <w:p>
+            <w:pPr>
+              <w:rPr>
+                <w:noProof/>
+                <w:lang w:eastAsia="en-GB"/>
+              </w:rPr>
+            </w:pPr>
+            <w:r>
+              <w:rPr>
+                <w:noProof/>
+                <w:lang w:eastAsia="en-GB"/>
+              </w:rPr>
+              <w:drawing>
+                <wp:inline distT="0" distB="0" distL="0" distR="0" wp14:anchorId="79735174" wp14:editId="5808C394">
+                  <wp:extent cx="457200" cy="457200"/>
+                  <wp:effectExtent l="0" t="0" r="0" b="0"/>
+                  <wp:docPr id="35" name="Picture 35" descr="C:\Construct2\Underground\Graphics\earth.png"/>
+                  <wp:cNvGraphicFramePr>
+                    <a:graphicFrameLocks xmlns:a="http://schemas.openxmlformats.org/drawingml/2006/main" noChangeAspect="1"/>
+                  </wp:cNvGraphicFramePr>
+                  <a:graphic xmlns:a="http://schemas.openxmlformats.org/drawingml/2006/main">
+                    <a:graphicData uri="http://schemas.openxmlformats.org/drawingml/2006/picture">
+                      <pic:pic xmlns:pic="http://schemas.openxmlformats.org/drawingml/2006/picture">
+                        <pic:nvPicPr>
+                          <pic:cNvPr id="0" name="Picture 4" descr="C:\Construct2\Underground\Graphics\earth.png"/>
+                          <pic:cNvPicPr>
+                            <a:picLocks noChangeAspect="1" noChangeArrowheads="1"/>
+                          </pic:cNvPicPr>
+                        </pic:nvPicPr>
+                        <pic:blipFill>
+                          <a:blip r:embed="rId5">
+                            <a:extLst>
+                              <a:ext uri="{28A0092B-C50C-407E-A947-70E740481C1C}">
+                                <a14:useLocalDpi xmlns:a14="http://schemas.microsoft.com/office/drawing/2010/main" val="0"/>
+                              </a:ext>
+                            </a:extLst>
+                          </a:blip>
+                          <a:srcRect/>
+                          <a:stretch>
+                            <a:fillRect/>
+                          </a:stretch>
+                        </pic:blipFill>
+                        <pic:spPr bwMode="auto">
+                          <a:xfrm>
+                            <a:off x="0" y="0"/>
+                            <a:ext cx="457200" cy="457200"/>
+                          </a:xfrm>
+                          <a:prstGeom prst="rect">
+                            <a:avLst/>
+                          </a:prstGeom>
+                          <a:noFill/>
+                          <a:ln>
+                            <a:noFill/>
+                          </a:ln>
+                        </pic:spPr>
+                      </pic:pic>
+                    </a:graphicData>
+                  </a:graphic>
+                </wp:inline>
+              </w:drawing>
+            </w:r>
+          </w:p>
+        </w:tc>
+        <w:tc>
+          <w:tcPr>
+            <w:tcW w:w="828" w:type="dxa"/>
+          </w:tcPr>
+          <w:p>
+            <w:pPr>
+              <w:rPr>
+                <w:noProof/>
+                <w:lang w:eastAsia="en-GB"/>
+              </w:rPr>
+            </w:pPr>
+            <w:r>
+              <w:rPr>
+                <w:noProof/>
+                <w:lang w:eastAsia="en-GB"/>
+              </w:rPr>
+              <w:drawing>
+                <wp:inline distT="0" distB="0" distL="0" distR="0" wp14:anchorId="79735174" wp14:editId="5808C394">
+                  <wp:extent cx="457200" cy="457200"/>
+                  <wp:effectExtent l="0" t="0" r="0" b="0"/>
+                  <wp:docPr id="36" name="Picture 36" descr="C:\Construct2\Underground\Graphics\earth.png"/>
+                  <wp:cNvGraphicFramePr>
+                    <a:graphicFrameLocks xmlns:a="http://schemas.openxmlformats.org/drawingml/2006/main" noChangeAspect="1"/>
+                  </wp:cNvGraphicFramePr>
+                  <a:graphic xmlns:a="http://schemas.openxmlformats.org/drawingml/2006/main">
+                    <a:graphicData uri="http://schemas.openxmlformats.org/drawingml/2006/picture">
+                      <pic:pic xmlns:pic="http://schemas.openxmlformats.org/drawingml/2006/picture">
+                        <pic:nvPicPr>
+                          <pic:cNvPr id="0" name="Picture 4" descr="C:\Construct2\Underground\Graphics\earth.png"/>
+                          <pic:cNvPicPr>
+                            <a:picLocks noChangeAspect="1" noChangeArrowheads="1"/>
+                          </pic:cNvPicPr>
+                        </pic:nvPicPr>
+                        <pic:blipFill>
+                          <a:blip r:embed="rId5">
+                            <a:extLst>
+                              <a:ext uri="{28A0092B-C50C-407E-A947-70E740481C1C}">
+                                <a14:useLocalDpi xmlns:a14="http://schemas.microsoft.com/office/drawing/2010/main" val="0"/>
+                              </a:ext>
+                            </a:extLst>
+                          </a:blip>
+                          <a:srcRect/>
+                          <a:stretch>
+                            <a:fillRect/>
+                          </a:stretch>
+                        </pic:blipFill>
+                        <pic:spPr bwMode="auto">
+                          <a:xfrm>
+                            <a:off x="0" y="0"/>
+                            <a:ext cx="457200" cy="457200"/>
+                          </a:xfrm>
+                          <a:prstGeom prst="rect">
+                            <a:avLst/>
+                          </a:prstGeom>
+                          <a:noFill/>
+                          <a:ln>
+                            <a:noFill/>
+                          </a:ln>
+                        </pic:spPr>
+                      </pic:pic>
+                    </a:graphicData>
+                  </a:graphic>
+                </wp:inline>
+              </w:drawing>
+            </w:r>
+          </w:p>
+        </w:tc>
+      </w:tr>
+    </w:tbl>
+    <w:p>
+      <w:pPr>
+        <w:rPr>
+          <w:u w:val="single"/>
+        </w:rPr>
+      </w:pPr>
+      <w:r>
+        <w:rPr>
+          <w:u w:val="single"/>
+        </w:rPr>
         <w:br w:type="page"/>
       </w:r>
     </w:p>
@@ -2878,15 +4003,13 @@
         </w:numPr>
       </w:pPr>
       <w:r>
-        <w:t xml:space="preserve">Create the initial </w:t>
+        <w:t>Create the initial tilemaps and add opening code</w:t>
       </w:r>
-      <w:proofErr w:type="spellStart"/>
       <w:r>
-        <w:t>tilemaps</w:t>
+        <w:t>, and home function</w:t>
       </w:r>
-      <w:proofErr w:type="spellEnd"/>
       <w:r>
-        <w:t xml:space="preserve"> and add opening code and test it.</w:t>
+        <w:t xml:space="preserve"> and test it.</w:t>
       </w:r>
     </w:p>
     <w:p>
@@ -2901,13 +4024,8 @@
         <w:t>Movemen</w:t>
       </w:r>
       <w:r>
-        <w:t xml:space="preserve">t via dragging / return to home tapping on </w:t>
+        <w:t>t via dragging / return to home tapping on top ?</w:t>
       </w:r>
-      <w:proofErr w:type="gramStart"/>
-      <w:r>
-        <w:t>top ?</w:t>
-      </w:r>
-      <w:proofErr w:type="gramEnd"/>
     </w:p>
     <w:p>
       <w:pPr>

</xml_diff>

<commit_message>
Marker implemented and double initial shaft
</commit_message>
<xml_diff>
--- a/Documentation/Underground Game Specification.docx
+++ b/Documentation/Underground Game Specification.docx
@@ -27,7 +27,15 @@
     </w:p>
     <w:p>
       <w:r>
-        <w:t>This document specifies the game for the Scirra Underground Jam August/September 2015.</w:t>
+        <w:t xml:space="preserve">This document specifies the game for the </w:t>
+      </w:r>
+      <w:proofErr w:type="spellStart"/>
+      <w:r>
+        <w:t>Scirra</w:t>
+      </w:r>
+      <w:proofErr w:type="spellEnd"/>
+      <w:r>
+        <w:t xml:space="preserve"> Underground Jam August/September 2015.</w:t>
       </w:r>
     </w:p>
     <w:p>
@@ -50,12 +58,28 @@
     </w:p>
     <w:p>
       <w:r>
-        <w:t>The game is rather like Lemmings in some respects ; objects are sent to a specific position and then they do their thing.</w:t>
+        <w:t xml:space="preserve">The game is rather like Lemmings in some </w:t>
+      </w:r>
+      <w:proofErr w:type="gramStart"/>
+      <w:r>
+        <w:t>respects ;</w:t>
+      </w:r>
+      <w:proofErr w:type="gramEnd"/>
+      <w:r>
+        <w:t xml:space="preserve"> objects are sent to a specific position and then they do their thing.</w:t>
       </w:r>
     </w:p>
     <w:p>
       <w:r>
-        <w:t>Unlike Lemmings, when they are finished (various definitions !) they return to a queue of objects to be “dispatched”.</w:t>
+        <w:t xml:space="preserve">Unlike Lemmings, when they are finished (various </w:t>
+      </w:r>
+      <w:proofErr w:type="gramStart"/>
+      <w:r>
+        <w:t>definitions !</w:t>
+      </w:r>
+      <w:proofErr w:type="gramEnd"/>
+      <w:r>
+        <w:t>) they return to a queue of objects to be “dispatched”.</w:t>
       </w:r>
     </w:p>
     <w:p>
@@ -73,7 +97,15 @@
     </w:p>
     <w:p>
       <w:r>
-        <w:t xml:space="preserve">The target square must be (i) visible and (ii) open (e.g. an open area with or without coal, a rail area, or a </w:t>
+        <w:t>The target square must be (</w:t>
+      </w:r>
+      <w:proofErr w:type="spellStart"/>
+      <w:r>
+        <w:t>i</w:t>
+      </w:r>
+      <w:proofErr w:type="spellEnd"/>
+      <w:r>
+        <w:t xml:space="preserve">) visible and (ii) open (e.g. an open area with or without coal, a rail area, or a </w:t>
       </w:r>
       <w:r>
         <w:t>shaft.</w:t>
@@ -98,7 +130,15 @@
     </w:p>
     <w:p>
       <w:r>
-        <w:t>Moving the window is done via clicking and dragging ; however touching the top line automatically “homes the cursor” so the initial shaft is top and centre.</w:t>
+        <w:t xml:space="preserve">Moving the window is done via clicking and </w:t>
+      </w:r>
+      <w:proofErr w:type="gramStart"/>
+      <w:r>
+        <w:t>dragging ;</w:t>
+      </w:r>
+      <w:proofErr w:type="gramEnd"/>
+      <w:r>
+        <w:t xml:space="preserve"> however touching the top line automatically “homes the cursor” so the initial shaft is top and centre.</w:t>
       </w:r>
     </w:p>
     <w:p>
@@ -127,13 +167,38 @@
         <w:t xml:space="preserve"> depth </w:t>
       </w:r>
       <w:r>
-        <w:t xml:space="preserve">10 </w:t>
-      </w:r>
-      <w:r>
-        <w:t>is predug at the horizontal mid p</w:t>
-      </w:r>
-      <w:r>
-        <w:t>oint of the area (from the top), and the area around this is opened up 3x3 for visibility.</w:t>
+        <w:t>10</w:t>
+      </w:r>
+      <w:r>
+        <w:t xml:space="preserve"> x 2</w:t>
+      </w:r>
+      <w:r>
+        <w:t xml:space="preserve"> wide</w:t>
+      </w:r>
+      <w:r>
+        <w:t xml:space="preserve"> </w:t>
+      </w:r>
+      <w:r>
+        <w:t xml:space="preserve">is </w:t>
+      </w:r>
+      <w:proofErr w:type="spellStart"/>
+      <w:r>
+        <w:t>predug</w:t>
+      </w:r>
+      <w:proofErr w:type="spellEnd"/>
+      <w:r>
+        <w:t xml:space="preserve"> at the horizontal </w:t>
+      </w:r>
+      <w:proofErr w:type="spellStart"/>
+      <w:r>
+        <w:t>mid p</w:t>
+      </w:r>
+      <w:r>
+        <w:t>oint</w:t>
+      </w:r>
+      <w:proofErr w:type="spellEnd"/>
+      <w:r>
+        <w:t xml:space="preserve"> of the area (from the top), and the area around this is opened up 3x3 for visibility.</w:t>
       </w:r>
     </w:p>
     <w:p>
@@ -143,7 +208,23 @@
     </w:p>
     <w:p>
       <w:r>
-        <w:t>Mapped on top of this is a ‘visibilty’ tilemap which allows unvisited parts of the mine to be hidden from view, which uses tiles 33 – 38.</w:t>
+        <w:t>Mapped on top of this is a ‘</w:t>
+      </w:r>
+      <w:proofErr w:type="spellStart"/>
+      <w:r>
+        <w:t>visibilty</w:t>
+      </w:r>
+      <w:proofErr w:type="spellEnd"/>
+      <w:r>
+        <w:t xml:space="preserve">’ </w:t>
+      </w:r>
+      <w:proofErr w:type="spellStart"/>
+      <w:r>
+        <w:t>tilemap</w:t>
+      </w:r>
+      <w:proofErr w:type="spellEnd"/>
+      <w:r>
+        <w:t xml:space="preserve"> which allows unvisited parts of the mine to be hidden from view, which uses tiles 33 – 38.</w:t>
       </w:r>
     </w:p>
     <w:p>
@@ -2700,8 +2781,6 @@
             <w:r>
               <w:t>, but not removing earth, just the coal…. Okay this doesn’t make logical sense</w:t>
             </w:r>
-            <w:bookmarkStart w:id="0" w:name="_GoBack"/>
-            <w:bookmarkEnd w:id="0"/>
             <w:r>
               <w:t>.</w:t>
             </w:r>
@@ -2715,6 +2794,12 @@
     <w:p/>
     <w:p>
       <w:r>
+        <w:br w:type="page"/>
+      </w:r>
+    </w:p>
+    <w:p>
+      <w:r>
+        <w:lastRenderedPageBreak/>
         <w:t>Note: for the route finder to work, tunnels must always be dug away from the centre, and the shaft must end in a tunnel at the bottom, but not at the top, see the picture. It uses the presence of a shaft to go up, and the absence to go horizontally.</w:t>
       </w:r>
     </w:p>
@@ -3707,7 +3792,6 @@
                 <w:noProof/>
                 <w:lang w:eastAsia="en-GB"/>
               </w:rPr>
-              <w:lastRenderedPageBreak/>
               <w:drawing>
                 <wp:inline distT="0" distB="0" distL="0" distR="0" wp14:anchorId="79735174" wp14:editId="5808C394">
                   <wp:extent cx="457200" cy="457200"/>
@@ -3901,12 +3985,6 @@
           <w:u w:val="single"/>
         </w:rPr>
       </w:pPr>
-      <w:r>
-        <w:rPr>
-          <w:u w:val="single"/>
-        </w:rPr>
-        <w:br w:type="page"/>
-      </w:r>
     </w:p>
     <w:p>
       <w:pPr>
@@ -3918,7 +3996,6 @@
         <w:rPr>
           <w:u w:val="single"/>
         </w:rPr>
-        <w:lastRenderedPageBreak/>
         <w:t>TODO List</w:t>
       </w:r>
     </w:p>
@@ -4001,14 +4078,40 @@
           <w:ilvl w:val="0"/>
           <w:numId w:val="1"/>
         </w:numPr>
+        <w:rPr>
+          <w:strike/>
+        </w:rPr>
       </w:pPr>
       <w:r>
-        <w:t>Create the initial tilemaps and add opening code</w:t>
-      </w:r>
-      <w:r>
+        <w:rPr>
+          <w:strike/>
+        </w:rPr>
+        <w:t xml:space="preserve">Create the initial </w:t>
+      </w:r>
+      <w:proofErr w:type="spellStart"/>
+      <w:r>
+        <w:rPr>
+          <w:strike/>
+        </w:rPr>
+        <w:t>tilemaps</w:t>
+      </w:r>
+      <w:proofErr w:type="spellEnd"/>
+      <w:r>
+        <w:rPr>
+          <w:strike/>
+        </w:rPr>
+        <w:t xml:space="preserve"> and add opening code</w:t>
+      </w:r>
+      <w:r>
+        <w:rPr>
+          <w:strike/>
+        </w:rPr>
         <w:t>, and home function</w:t>
       </w:r>
       <w:r>
+        <w:rPr>
+          <w:strike/>
+        </w:rPr>
         <w:t xml:space="preserve"> and test it.</w:t>
       </w:r>
     </w:p>
@@ -4019,12 +4122,55 @@
           <w:ilvl w:val="0"/>
           <w:numId w:val="1"/>
         </w:numPr>
+        <w:rPr>
+          <w:strike/>
+        </w:rPr>
       </w:pPr>
       <w:r>
+        <w:rPr>
+          <w:strike/>
+        </w:rPr>
         <w:t>Movemen</w:t>
       </w:r>
       <w:r>
-        <w:t>t via dragging / return to home tapping on top ?</w:t>
+        <w:rPr>
+          <w:strike/>
+        </w:rPr>
+        <w:t>t via dragging / return to home tappin</w:t>
+      </w:r>
+      <w:bookmarkStart w:id="0" w:name="_GoBack"/>
+      <w:bookmarkEnd w:id="0"/>
+      <w:r>
+        <w:rPr>
+          <w:strike/>
+        </w:rPr>
+        <w:t xml:space="preserve">g on </w:t>
+      </w:r>
+      <w:proofErr w:type="gramStart"/>
+      <w:r>
+        <w:rPr>
+          <w:strike/>
+        </w:rPr>
+        <w:t>top ?</w:t>
+      </w:r>
+      <w:proofErr w:type="gramEnd"/>
+    </w:p>
+    <w:p>
+      <w:pPr>
+        <w:pStyle w:val="ListParagraph"/>
+        <w:numPr>
+          <w:ilvl w:val="0"/>
+          <w:numId w:val="1"/>
+        </w:numPr>
+        <w:rPr>
+          <w:strike/>
+        </w:rPr>
+      </w:pPr>
+      <w:r>
+        <w:rPr>
+          <w:strike/>
+        </w:rPr>
+        <w:t>Marker code</w:t>
       </w:r>
     </w:p>
     <w:p>

</xml_diff>

<commit_message>
Written wagon creation code
(velocities still not set correctly)
</commit_message>
<xml_diff>
--- a/Documentation/Underground Game Specification.docx
+++ b/Documentation/Underground Game Specification.docx
@@ -51,12 +51,7 @@
     </w:p>
     <w:p>
       <w:r>
-        <w:t>The purpose of the game is to efficiently mine an area through a serious of semi-autonomous robots. Mor</w:t>
-      </w:r>
-      <w:bookmarkStart w:id="0" w:name="_GoBack"/>
-      <w:bookmarkEnd w:id="0"/>
-      <w:r>
-        <w:t>e robots can be purchased using the money raised.</w:t>
+        <w:t>The purpose of the game is to efficiently mine an area through a serious of semi-autonomous robots. More robots can be purchased using the money raised.</w:t>
       </w:r>
     </w:p>
     <w:p>
@@ -4140,8 +4135,14 @@
           <w:ilvl w:val="0"/>
           <w:numId w:val="1"/>
         </w:numPr>
+        <w:rPr>
+          <w:strike/>
+        </w:rPr>
       </w:pPr>
       <w:r>
+        <w:rPr>
+          <w:strike/>
+        </w:rPr>
         <w:t>Write Wagon Object creation code</w:t>
       </w:r>
     </w:p>
@@ -4805,6 +4806,41 @@
             </w:r>
             <w:r>
               <w:t>, becomes invisible again.</w:t>
+            </w:r>
+          </w:p>
+        </w:tc>
+      </w:tr>
+      <w:tr>
+        <w:trPr>
+          <w:cnfStyle w:val="000000100000" w:firstRow="0" w:lastRow="0" w:firstColumn="0" w:lastColumn="0" w:oddVBand="0" w:evenVBand="0" w:oddHBand="1" w:evenHBand="0" w:firstRowFirstColumn="0" w:firstRowLastColumn="0" w:lastRowFirstColumn="0" w:lastRowLastColumn="0"/>
+        </w:trPr>
+        <w:tc>
+          <w:tcPr>
+            <w:cnfStyle w:val="001000000000" w:firstRow="0" w:lastRow="0" w:firstColumn="1" w:lastColumn="0" w:oddVBand="0" w:evenVBand="0" w:oddHBand="0" w:evenHBand="0" w:firstRowFirstColumn="0" w:firstRowLastColumn="0" w:lastRowFirstColumn="0" w:lastRowLastColumn="0"/>
+            <w:tcW w:w="1118" w:type="dxa"/>
+          </w:tcPr>
+          <w:p>
+            <w:pPr>
+              <w:pStyle w:val="ListParagraph"/>
+              <w:ind w:left="0"/>
+            </w:pPr>
+            <w:r>
+              <w:t>WST_DESTROYED</w:t>
+            </w:r>
+          </w:p>
+        </w:tc>
+        <w:tc>
+          <w:tcPr>
+            <w:tcW w:w="7178" w:type="dxa"/>
+          </w:tcPr>
+          <w:p>
+            <w:pPr>
+              <w:pStyle w:val="ListParagraph"/>
+              <w:ind w:left="0"/>
+              <w:cnfStyle w:val="000000100000" w:firstRow="0" w:lastRow="0" w:firstColumn="0" w:lastColumn="0" w:oddVBand="0" w:evenVBand="0" w:oddHBand="1" w:evenHBand="0" w:firstRowFirstColumn="0" w:firstRowLastColumn="0" w:lastRowFirstColumn="0" w:lastRowLastColumn="0"/>
+            </w:pPr>
+            <w:r>
+              <w:t>No longer operating.</w:t>
             </w:r>
           </w:p>
         </w:tc>
@@ -5178,7 +5214,15 @@
               <w:cnfStyle w:val="000000000000" w:firstRow="0" w:lastRow="0" w:firstColumn="0" w:lastColumn="0" w:oddVBand="0" w:evenVBand="0" w:oddHBand="0" w:evenHBand="0" w:firstRowFirstColumn="0" w:firstRowLastColumn="0" w:lastRowFirstColumn="0" w:lastRowLastColumn="0"/>
             </w:pPr>
             <w:r>
-              <w:t>If this is non-zero, the number of times an action can be done. Exploder is 1, Miner is 6, all others run infinitely.</w:t>
+              <w:t>If this is non-zero, the number of times an action c</w:t>
+            </w:r>
+            <w:r>
+              <w:t>an be done. Exploder is 1, Driller</w:t>
+            </w:r>
+            <w:bookmarkStart w:id="0" w:name="_GoBack"/>
+            <w:bookmarkEnd w:id="0"/>
+            <w:r>
+              <w:t xml:space="preserve"> is 6, all others run infinitely.</w:t>
             </w:r>
           </w:p>
         </w:tc>

</xml_diff>

<commit_message>
Wagon State Machine completed
No real check/executes but the code works in a demo version which lays
tracks until granite is encountered.
</commit_message>
<xml_diff>
--- a/Documentation/Underground Game Specification.docx
+++ b/Documentation/Underground Game Specification.docx
@@ -4153,8 +4153,14 @@
           <w:ilvl w:val="0"/>
           <w:numId w:val="1"/>
         </w:numPr>
+        <w:rPr>
+          <w:strike/>
+        </w:rPr>
       </w:pPr>
       <w:r>
+        <w:rPr>
+          <w:strike/>
+        </w:rPr>
         <w:t>Write code to do OUTBOUND, DONE and RETURN states and test it works.</w:t>
       </w:r>
     </w:p>
@@ -4165,8 +4171,14 @@
           <w:ilvl w:val="0"/>
           <w:numId w:val="1"/>
         </w:numPr>
+        <w:rPr>
+          <w:strike/>
+        </w:rPr>
       </w:pPr>
       <w:r>
+        <w:rPr>
+          <w:strike/>
+        </w:rPr>
         <w:t>Implement the EXAMINE/WAIT/EXECUTE/MOVE core part.</w:t>
       </w:r>
     </w:p>
@@ -5219,8 +5231,6 @@
             <w:r>
               <w:t>an be done. Exploder is 1, Driller</w:t>
             </w:r>
-            <w:bookmarkStart w:id="0" w:name="_GoBack"/>
-            <w:bookmarkEnd w:id="0"/>
             <w:r>
               <w:t xml:space="preserve"> is 6, all others run infinitely.</w:t>
             </w:r>
@@ -5799,6 +5809,11 @@
       <w:r>
         <w:t>The wagon should execute the task in question – drill, mine or whatever.</w:t>
       </w:r>
+      <w:r>
+        <w:t xml:space="preserve"> It returns zero if the next thing it should do is move horizontally, and non zero if it should move vertically down.</w:t>
+      </w:r>
+      <w:bookmarkStart w:id="0" w:name="_GoBack"/>
+      <w:bookmarkEnd w:id="0"/>
     </w:p>
     <w:p>
       <w:pPr>

</xml_diff>

<commit_message>
Exploder - shaft working
</commit_message>
<xml_diff>
--- a/Documentation/Underground Game Specification.docx
+++ b/Documentation/Underground Game Specification.docx
@@ -2793,57 +2793,51 @@
             <w:r>
               <w:t xml:space="preserve"> (stops at Granite</w:t>
             </w:r>
-            <w:r>
-              <w:t>/Explode</w:t>
-            </w:r>
-            <w:r>
-              <w:t>d Space</w:t>
-            </w:r>
-            <w:r>
-              <w:t>)</w:t>
-            </w:r>
-            <w:r>
-              <w:t xml:space="preserve"> ;</w:t>
-            </w:r>
-            <w:r>
-              <w:t xml:space="preserve"> otherwise it extracts coal in a chamber pattern, dropping it on the ground, upwards only</w:t>
-            </w:r>
-            <w:r>
-              <w:t>,  removing earth, only where</w:t>
-            </w:r>
-            <w:r>
-              <w:t xml:space="preserve"> the</w:t>
-            </w:r>
-            <w:r>
-              <w:t>re is coal.</w:t>
-            </w:r>
-          </w:p>
-          <w:p>
-            <w:pPr>
-              <w:cnfStyle w:val="000000000000" w:firstRow="0" w:lastRow="0" w:firstColumn="0" w:lastColumn="0" w:oddVBand="0" w:evenVBand="0" w:oddHBand="0" w:evenHBand="0" w:firstRowFirstColumn="0" w:firstRowLastColumn="0" w:lastRowFirstColumn="0" w:lastRowLastColumn="0"/>
-            </w:pPr>
-          </w:p>
-          <w:p>
-            <w:pPr>
-              <w:cnfStyle w:val="000000000000" w:firstRow="0" w:lastRow="0" w:firstColumn="0" w:lastColumn="0" w:oddVBand="0" w:evenVBand="0" w:oddHBand="0" w:evenHBand="0" w:firstRowFirstColumn="0" w:firstRowLastColumn="0" w:lastRowFirstColumn="0" w:lastRowLastColumn="0"/>
-            </w:pPr>
-            <w:r>
-              <w:t xml:space="preserve">Rails and Chains </w:t>
-            </w:r>
-            <w:r>
-              <w:t xml:space="preserve">and open areas </w:t>
-            </w:r>
-            <w:r>
-              <w:t>are unaffected whate</w:t>
-            </w:r>
-            <w:r>
-              <w:t>ver and block ‘mining’ above them (e.g. it does not fundamentally change the map). Mined coal is replaced by an empty space</w:t>
-            </w:r>
-            <w:r>
-              <w:t xml:space="preserve"> “Exploded Space”</w:t>
-            </w:r>
             <w:bookmarkStart w:id="0" w:name="_GoBack"/>
             <w:bookmarkEnd w:id="0"/>
+            <w:r>
+              <w:t>)</w:t>
+            </w:r>
+            <w:r>
+              <w:t xml:space="preserve"> ;</w:t>
+            </w:r>
+            <w:r>
+              <w:t xml:space="preserve"> otherwise it extracts coal in a chamber pattern, dropping it on the ground, upwards only</w:t>
+            </w:r>
+            <w:r>
+              <w:t>,  removing earth, only where</w:t>
+            </w:r>
+            <w:r>
+              <w:t xml:space="preserve"> the</w:t>
+            </w:r>
+            <w:r>
+              <w:t>re is coal.</w:t>
+            </w:r>
+          </w:p>
+          <w:p>
+            <w:pPr>
+              <w:cnfStyle w:val="000000000000" w:firstRow="0" w:lastRow="0" w:firstColumn="0" w:lastColumn="0" w:oddVBand="0" w:evenVBand="0" w:oddHBand="0" w:evenHBand="0" w:firstRowFirstColumn="0" w:firstRowLastColumn="0" w:lastRowFirstColumn="0" w:lastRowLastColumn="0"/>
+            </w:pPr>
+          </w:p>
+          <w:p>
+            <w:pPr>
+              <w:cnfStyle w:val="000000000000" w:firstRow="0" w:lastRow="0" w:firstColumn="0" w:lastColumn="0" w:oddVBand="0" w:evenVBand="0" w:oddHBand="0" w:evenHBand="0" w:firstRowFirstColumn="0" w:firstRowLastColumn="0" w:lastRowFirstColumn="0" w:lastRowLastColumn="0"/>
+            </w:pPr>
+            <w:r>
+              <w:t xml:space="preserve">Rails and Chains </w:t>
+            </w:r>
+            <w:r>
+              <w:t xml:space="preserve">and open areas </w:t>
+            </w:r>
+            <w:r>
+              <w:t>are unaffected whate</w:t>
+            </w:r>
+            <w:r>
+              <w:t>ver and block ‘mining’ above them (e.g. it does not fundamentally change the map). Mined coal is replaced by an empty space</w:t>
+            </w:r>
+            <w:r>
+              <w:t xml:space="preserve"> “Exploded Space”</w:t>
+            </w:r>
             <w:r>
               <w:t xml:space="preserve"> which cannot be penetrated by anything.</w:t>
             </w:r>

</xml_diff>

<commit_message>
Wagon explosion code done !
All wagons now operational :)
</commit_message>
<xml_diff>
--- a/Documentation/Underground Game Specification.docx
+++ b/Documentation/Underground Game Specification.docx
@@ -33,7 +33,15 @@
     </w:p>
     <w:p>
       <w:r>
-        <w:t>This document specifies the game for the Scirra Underground Jam August/September 2015.</w:t>
+        <w:t xml:space="preserve">This document specifies the game for the </w:t>
+      </w:r>
+      <w:proofErr w:type="spellStart"/>
+      <w:r>
+        <w:t>Scirra</w:t>
+      </w:r>
+      <w:proofErr w:type="spellEnd"/>
+      <w:r>
+        <w:t xml:space="preserve"> Underground Jam August/September 2015.</w:t>
       </w:r>
     </w:p>
     <w:p>
@@ -56,12 +64,28 @@
     </w:p>
     <w:p>
       <w:r>
-        <w:t>The game is rather like Lemmings in some respects ; objects are sent to a specific position and then they do their thing.</w:t>
+        <w:t xml:space="preserve">The game is rather like Lemmings in some </w:t>
+      </w:r>
+      <w:proofErr w:type="gramStart"/>
+      <w:r>
+        <w:t>respects ;</w:t>
+      </w:r>
+      <w:proofErr w:type="gramEnd"/>
+      <w:r>
+        <w:t xml:space="preserve"> objects are sent to a specific position and then they do their thing.</w:t>
       </w:r>
     </w:p>
     <w:p>
       <w:r>
-        <w:t>Unlike Lemmings, when they are finished (various definitions !) they return to a queue of objects to be “dispatched”.</w:t>
+        <w:t xml:space="preserve">Unlike Lemmings, when they are finished (various </w:t>
+      </w:r>
+      <w:proofErr w:type="gramStart"/>
+      <w:r>
+        <w:t>definitions !</w:t>
+      </w:r>
+      <w:proofErr w:type="gramEnd"/>
+      <w:r>
+        <w:t>) they return to a queue of objects to be “dispatched”.</w:t>
       </w:r>
     </w:p>
     <w:p>
@@ -79,7 +103,15 @@
     </w:p>
     <w:p>
       <w:r>
-        <w:t xml:space="preserve">The target square must be (i) visible and (ii) open (e.g. an open area with or without coal, a rail area, or a </w:t>
+        <w:t>The target square must be (</w:t>
+      </w:r>
+      <w:proofErr w:type="spellStart"/>
+      <w:r>
+        <w:t>i</w:t>
+      </w:r>
+      <w:proofErr w:type="spellEnd"/>
+      <w:r>
+        <w:t xml:space="preserve">) visible and (ii) open (e.g. an open area with or without coal, a rail area, or a </w:t>
       </w:r>
       <w:r>
         <w:t>shaft.</w:t>
@@ -104,7 +136,15 @@
     </w:p>
     <w:p>
       <w:r>
-        <w:t>Moving the window is done via clicking and dragging ; however touching the top line automatically “homes the cursor” so the initial shaft is top and centre.</w:t>
+        <w:t xml:space="preserve">Moving the window is done via clicking and </w:t>
+      </w:r>
+      <w:proofErr w:type="gramStart"/>
+      <w:r>
+        <w:t>dragging ;</w:t>
+      </w:r>
+      <w:proofErr w:type="gramEnd"/>
+      <w:r>
+        <w:t xml:space="preserve"> however touching the top line automatically “homes the cursor” so the initial shaft is top and centre.</w:t>
       </w:r>
     </w:p>
     <w:p>
@@ -145,7 +185,15 @@
         <w:t xml:space="preserve"> </w:t>
       </w:r>
       <w:r>
-        <w:t xml:space="preserve">is predug at the horizontal </w:t>
+        <w:t xml:space="preserve">is </w:t>
+      </w:r>
+      <w:proofErr w:type="spellStart"/>
+      <w:r>
+        <w:t>predug</w:t>
+      </w:r>
+      <w:proofErr w:type="spellEnd"/>
+      <w:r>
+        <w:t xml:space="preserve"> at the horizontal </w:t>
       </w:r>
       <w:r>
         <w:t>midpoint</w:t>
@@ -184,11 +232,7 @@
         <w:t>:</w:t>
       </w:r>
     </w:p>
-    <w:p>
-      <w:r>
-        <w:br w:type="page"/>
-      </w:r>
-    </w:p>
+    <w:p/>
     <w:tbl>
       <w:tblPr>
         <w:tblStyle w:val="GridTable4"/>
@@ -214,7 +258,6 @@
               <w:jc w:val="center"/>
             </w:pPr>
             <w:r>
-              <w:lastRenderedPageBreak/>
               <w:t>Code</w:t>
             </w:r>
           </w:p>
@@ -457,6 +500,7 @@
               <w:jc w:val="center"/>
             </w:pPr>
             <w:r>
+              <w:lastRenderedPageBreak/>
               <w:t>16</w:t>
             </w:r>
           </w:p>
@@ -1438,7 +1482,7 @@
               <w:t>Open</w:t>
             </w:r>
             <w:r>
-              <w:t xml:space="preserve"> / Empty space after mining.</w:t>
+              <w:t>.</w:t>
             </w:r>
           </w:p>
         </w:tc>
@@ -2073,87 +2117,6 @@
           </w:p>
         </w:tc>
       </w:tr>
-    </w:tbl>
-    <w:p/>
-    <w:p>
-      <w:pPr>
-        <w:rPr>
-          <w:u w:val="single"/>
-        </w:rPr>
-      </w:pPr>
-      <w:r>
-        <w:rPr>
-          <w:u w:val="single"/>
-        </w:rPr>
-        <w:lastRenderedPageBreak/>
-        <w:t>Autonomous Vehicles</w:t>
-      </w:r>
-    </w:p>
-    <w:p>
-      <w:r>
-        <w:t>This is a summary of the AVs in the game</w:t>
-      </w:r>
-      <w:r>
-        <w:t>. When moving objects do not change currently open squares.</w:t>
-      </w:r>
-    </w:p>
-    <w:tbl>
-      <w:tblPr>
-        <w:tblStyle w:val="GridTable4"/>
-        <w:tblW w:w="0" w:type="auto"/>
-        <w:tblLook w:val="04A0" w:firstRow="1" w:lastRow="0" w:firstColumn="1" w:lastColumn="0" w:noHBand="0" w:noVBand="1"/>
-      </w:tblPr>
-      <w:tblGrid>
-        <w:gridCol w:w="1555"/>
-        <w:gridCol w:w="1701"/>
-        <w:gridCol w:w="5760"/>
-      </w:tblGrid>
-      <w:tr>
-        <w:trPr>
-          <w:cnfStyle w:val="100000000000" w:firstRow="1" w:lastRow="0" w:firstColumn="0" w:lastColumn="0" w:oddVBand="0" w:evenVBand="0" w:oddHBand="0" w:evenHBand="0" w:firstRowFirstColumn="0" w:firstRowLastColumn="0" w:lastRowFirstColumn="0" w:lastRowLastColumn="0"/>
-        </w:trPr>
-        <w:tc>
-          <w:tcPr>
-            <w:cnfStyle w:val="001000000000" w:firstRow="0" w:lastRow="0" w:firstColumn="1" w:lastColumn="0" w:oddVBand="0" w:evenVBand="0" w:oddHBand="0" w:evenHBand="0" w:firstRowFirstColumn="0" w:firstRowLastColumn="0" w:lastRowFirstColumn="0" w:lastRowLastColumn="0"/>
-            <w:tcW w:w="1555" w:type="dxa"/>
-          </w:tcPr>
-          <w:p>
-            <w:pPr>
-              <w:jc w:val="center"/>
-            </w:pPr>
-            <w:r>
-              <w:t>Name</w:t>
-            </w:r>
-          </w:p>
-        </w:tc>
-        <w:tc>
-          <w:tcPr>
-            <w:tcW w:w="1701" w:type="dxa"/>
-          </w:tcPr>
-          <w:p>
-            <w:pPr>
-              <w:jc w:val="center"/>
-              <w:cnfStyle w:val="100000000000" w:firstRow="1" w:lastRow="0" w:firstColumn="0" w:lastColumn="0" w:oddVBand="0" w:evenVBand="0" w:oddHBand="0" w:evenHBand="0" w:firstRowFirstColumn="0" w:firstRowLastColumn="0" w:lastRowFirstColumn="0" w:lastRowLastColumn="0"/>
-            </w:pPr>
-            <w:r>
-              <w:t>Image</w:t>
-            </w:r>
-          </w:p>
-        </w:tc>
-        <w:tc>
-          <w:tcPr>
-            <w:tcW w:w="5760" w:type="dxa"/>
-          </w:tcPr>
-          <w:p>
-            <w:pPr>
-              <w:cnfStyle w:val="100000000000" w:firstRow="1" w:lastRow="0" w:firstColumn="0" w:lastColumn="0" w:oddVBand="0" w:evenVBand="0" w:oddHBand="0" w:evenHBand="0" w:firstRowFirstColumn="0" w:firstRowLastColumn="0" w:lastRowFirstColumn="0" w:lastRowLastColumn="0"/>
-            </w:pPr>
-            <w:r>
-              <w:t>Notes</w:t>
-            </w:r>
-          </w:p>
-        </w:tc>
-      </w:tr>
       <w:tr>
         <w:trPr>
           <w:cnfStyle w:val="000000100000" w:firstRow="0" w:lastRow="0" w:firstColumn="0" w:lastColumn="0" w:oddVBand="0" w:evenVBand="0" w:oddHBand="1" w:evenHBand="0" w:firstRowFirstColumn="0" w:firstRowLastColumn="0" w:lastRowFirstColumn="0" w:lastRowLastColumn="0"/>
@@ -2161,7 +2124,7 @@
         <w:tc>
           <w:tcPr>
             <w:cnfStyle w:val="001000000000" w:firstRow="0" w:lastRow="0" w:firstColumn="1" w:lastColumn="0" w:oddVBand="0" w:evenVBand="0" w:oddHBand="0" w:evenHBand="0" w:firstRowFirstColumn="0" w:firstRowLastColumn="0" w:lastRowFirstColumn="0" w:lastRowLastColumn="0"/>
-            <w:tcW w:w="1555" w:type="dxa"/>
+            <w:tcW w:w="1129" w:type="dxa"/>
             <w:vAlign w:val="center"/>
           </w:tcPr>
           <w:p>
@@ -2169,30 +2132,33 @@
               <w:jc w:val="center"/>
             </w:pPr>
             <w:r>
-              <w:t>Explorer</w:t>
-            </w:r>
-          </w:p>
-        </w:tc>
-        <w:tc>
-          <w:tcPr>
-            <w:tcW w:w="1701" w:type="dxa"/>
-            <w:vAlign w:val="center"/>
+              <w:t>40</w:t>
+            </w:r>
+          </w:p>
+        </w:tc>
+        <w:tc>
+          <w:tcPr>
+            <w:tcW w:w="1418" w:type="dxa"/>
           </w:tcPr>
           <w:p>
             <w:pPr>
               <w:jc w:val="center"/>
               <w:cnfStyle w:val="000000100000" w:firstRow="0" w:lastRow="0" w:firstColumn="0" w:lastColumn="0" w:oddVBand="0" w:evenVBand="0" w:oddHBand="1" w:evenHBand="0" w:firstRowFirstColumn="0" w:firstRowLastColumn="0" w:lastRowFirstColumn="0" w:lastRowLastColumn="0"/>
-            </w:pPr>
-            <w:r>
               <w:rPr>
                 <w:noProof/>
                 <w:lang w:eastAsia="en-GB"/>
               </w:rPr>
+            </w:pPr>
+            <w:r>
+              <w:rPr>
+                <w:noProof/>
+                <w:lang w:eastAsia="en-GB"/>
+              </w:rPr>
               <w:drawing>
                 <wp:inline distT="0" distB="0" distL="0" distR="0">
-                  <wp:extent cx="609600" cy="609600"/>
+                  <wp:extent cx="457200" cy="457200"/>
                   <wp:effectExtent l="0" t="0" r="0" b="0"/>
-                  <wp:docPr id="9" name="Picture 9" descr="C:\Users\Paul\AppData\Local\Microsoft\Windows\INetCache\Content.Word\explorer.png"/>
+                  <wp:docPr id="29" name="Picture 29" descr="C:\Construct2\Underground\Graphics\target.png"/>
                   <wp:cNvGraphicFramePr>
                     <a:graphicFrameLocks xmlns:a="http://schemas.openxmlformats.org/drawingml/2006/main" noChangeAspect="1"/>
                   </wp:cNvGraphicFramePr>
@@ -2200,7 +2166,7 @@
                     <a:graphicData uri="http://schemas.openxmlformats.org/drawingml/2006/picture">
                       <pic:pic xmlns:pic="http://schemas.openxmlformats.org/drawingml/2006/picture">
                         <pic:nvPicPr>
-                          <pic:cNvPr id="0" name="Picture 3" descr="C:\Users\Paul\AppData\Local\Microsoft\Windows\INetCache\Content.Word\explorer.png"/>
+                          <pic:cNvPr id="0" name="Picture 1" descr="C:\Construct2\Underground\Graphics\target.png"/>
                           <pic:cNvPicPr>
                             <a:picLocks noChangeAspect="1" noChangeArrowheads="1"/>
                           </pic:cNvPicPr>
@@ -2221,7 +2187,7 @@
                         <pic:spPr bwMode="auto">
                           <a:xfrm>
                             <a:off x="0" y="0"/>
-                            <a:ext cx="609600" cy="609600"/>
+                            <a:ext cx="457200" cy="457200"/>
                           </a:xfrm>
                           <a:prstGeom prst="rect">
                             <a:avLst/>
@@ -2241,17 +2207,15 @@
         </w:tc>
         <w:tc>
           <w:tcPr>
-            <w:tcW w:w="5760" w:type="dxa"/>
+            <w:tcW w:w="6469" w:type="dxa"/>
+            <w:vAlign w:val="center"/>
           </w:tcPr>
           <w:p>
             <w:pPr>
               <w:cnfStyle w:val="000000100000" w:firstRow="0" w:lastRow="0" w:firstColumn="0" w:lastColumn="0" w:oddVBand="0" w:evenVBand="0" w:oddHBand="1" w:evenHBand="0" w:firstRowFirstColumn="0" w:firstRowLastColumn="0" w:lastRowFirstColumn="0" w:lastRowLastColumn="0"/>
             </w:pPr>
             <w:r>
-              <w:t>Travels horizontally, reasonably quickly, cannot penetrate anything other than standard earth. Opens 5x5 visual grid rather than 3x3.</w:t>
-            </w:r>
-            <w:r>
-              <w:t xml:space="preserve"> Replaces standard earth with open square. Moves quickly.</w:t>
+              <w:t>Target (not currently used)</w:t>
             </w:r>
           </w:p>
         </w:tc>
@@ -2260,7 +2224,7 @@
         <w:tc>
           <w:tcPr>
             <w:cnfStyle w:val="001000000000" w:firstRow="0" w:lastRow="0" w:firstColumn="1" w:lastColumn="0" w:oddVBand="0" w:evenVBand="0" w:oddHBand="0" w:evenHBand="0" w:firstRowFirstColumn="0" w:firstRowLastColumn="0" w:lastRowFirstColumn="0" w:lastRowLastColumn="0"/>
-            <w:tcW w:w="1555" w:type="dxa"/>
+            <w:tcW w:w="1129" w:type="dxa"/>
             <w:vAlign w:val="center"/>
           </w:tcPr>
           <w:p>
@@ -2268,30 +2232,33 @@
               <w:jc w:val="center"/>
             </w:pPr>
             <w:r>
-              <w:t>Miner</w:t>
-            </w:r>
-          </w:p>
-        </w:tc>
-        <w:tc>
-          <w:tcPr>
-            <w:tcW w:w="1701" w:type="dxa"/>
-            <w:vAlign w:val="center"/>
+              <w:t>41</w:t>
+            </w:r>
+          </w:p>
+        </w:tc>
+        <w:tc>
+          <w:tcPr>
+            <w:tcW w:w="1418" w:type="dxa"/>
           </w:tcPr>
           <w:p>
             <w:pPr>
               <w:jc w:val="center"/>
               <w:cnfStyle w:val="000000000000" w:firstRow="0" w:lastRow="0" w:firstColumn="0" w:lastColumn="0" w:oddVBand="0" w:evenVBand="0" w:oddHBand="0" w:evenHBand="0" w:firstRowFirstColumn="0" w:firstRowLastColumn="0" w:lastRowFirstColumn="0" w:lastRowLastColumn="0"/>
-            </w:pPr>
-            <w:r>
               <w:rPr>
                 <w:noProof/>
                 <w:lang w:eastAsia="en-GB"/>
               </w:rPr>
+            </w:pPr>
+            <w:r>
+              <w:rPr>
+                <w:noProof/>
+                <w:lang w:eastAsia="en-GB"/>
+              </w:rPr>
               <w:drawing>
                 <wp:inline distT="0" distB="0" distL="0" distR="0">
-                  <wp:extent cx="609600" cy="609600"/>
+                  <wp:extent cx="457200" cy="457200"/>
                   <wp:effectExtent l="0" t="0" r="0" b="0"/>
-                  <wp:docPr id="19" name="Picture 19" descr="C:\Construct2\Underground\Graphics\digger.png"/>
+                  <wp:docPr id="32" name="Picture 32" descr="C:\Construct2\Underground\Graphics\explodedspace.png"/>
                   <wp:cNvGraphicFramePr>
                     <a:graphicFrameLocks xmlns:a="http://schemas.openxmlformats.org/drawingml/2006/main" noChangeAspect="1"/>
                   </wp:cNvGraphicFramePr>
@@ -2299,7 +2266,7 @@
                     <a:graphicData uri="http://schemas.openxmlformats.org/drawingml/2006/picture">
                       <pic:pic xmlns:pic="http://schemas.openxmlformats.org/drawingml/2006/picture">
                         <pic:nvPicPr>
-                          <pic:cNvPr id="0" name="Picture 4" descr="C:\Construct2\Underground\Graphics\digger.png"/>
+                          <pic:cNvPr id="0" name="Picture 2" descr="C:\Construct2\Underground\Graphics\explodedspace.png"/>
                           <pic:cNvPicPr>
                             <a:picLocks noChangeAspect="1" noChangeArrowheads="1"/>
                           </pic:cNvPicPr>
@@ -2320,7 +2287,7 @@
                         <pic:spPr bwMode="auto">
                           <a:xfrm>
                             <a:off x="0" y="0"/>
-                            <a:ext cx="609600" cy="609600"/>
+                            <a:ext cx="457200" cy="457200"/>
                           </a:xfrm>
                           <a:prstGeom prst="rect">
                             <a:avLst/>
@@ -2340,29 +2307,104 @@
         </w:tc>
         <w:tc>
           <w:tcPr>
+            <w:tcW w:w="6469" w:type="dxa"/>
+            <w:vAlign w:val="center"/>
+          </w:tcPr>
+          <w:p>
+            <w:pPr>
+              <w:cnfStyle w:val="000000000000" w:firstRow="0" w:lastRow="0" w:firstColumn="0" w:lastColumn="0" w:oddVBand="0" w:evenVBand="0" w:oddHBand="0" w:evenHBand="0" w:firstRowFirstColumn="0" w:firstRowLastColumn="0" w:lastRowFirstColumn="0" w:lastRowLastColumn="0"/>
+            </w:pPr>
+            <w:r>
+              <w:t>Space left after cave explosion</w:t>
+            </w:r>
+          </w:p>
+        </w:tc>
+      </w:tr>
+    </w:tbl>
+    <w:p/>
+    <w:p>
+      <w:pPr>
+        <w:rPr>
+          <w:u w:val="single"/>
+        </w:rPr>
+      </w:pPr>
+      <w:r>
+        <w:rPr>
+          <w:u w:val="single"/>
+        </w:rPr>
+        <w:lastRenderedPageBreak/>
+        <w:t>Autonomous Vehicles</w:t>
+      </w:r>
+    </w:p>
+    <w:p>
+      <w:r>
+        <w:t>This is a summary of the AVs in the game</w:t>
+      </w:r>
+      <w:r>
+        <w:t xml:space="preserve">. When moving objects do not change currently open </w:t>
+      </w:r>
+      <w:proofErr w:type="gramStart"/>
+      <w:r>
+        <w:t>squares</w:t>
+      </w:r>
+      <w:proofErr w:type="gramEnd"/>
+      <w:r>
+        <w:t>.</w:t>
+      </w:r>
+    </w:p>
+    <w:tbl>
+      <w:tblPr>
+        <w:tblStyle w:val="GridTable4"/>
+        <w:tblW w:w="0" w:type="auto"/>
+        <w:tblLook w:val="04A0" w:firstRow="1" w:lastRow="0" w:firstColumn="1" w:lastColumn="0" w:noHBand="0" w:noVBand="1"/>
+      </w:tblPr>
+      <w:tblGrid>
+        <w:gridCol w:w="1555"/>
+        <w:gridCol w:w="1701"/>
+        <w:gridCol w:w="5760"/>
+      </w:tblGrid>
+      <w:tr>
+        <w:trPr>
+          <w:cnfStyle w:val="100000000000" w:firstRow="1" w:lastRow="0" w:firstColumn="0" w:lastColumn="0" w:oddVBand="0" w:evenVBand="0" w:oddHBand="0" w:evenHBand="0" w:firstRowFirstColumn="0" w:firstRowLastColumn="0" w:lastRowFirstColumn="0" w:lastRowLastColumn="0"/>
+        </w:trPr>
+        <w:tc>
+          <w:tcPr>
+            <w:cnfStyle w:val="001000000000" w:firstRow="0" w:lastRow="0" w:firstColumn="1" w:lastColumn="0" w:oddVBand="0" w:evenVBand="0" w:oddHBand="0" w:evenHBand="0" w:firstRowFirstColumn="0" w:firstRowLastColumn="0" w:lastRowFirstColumn="0" w:lastRowLastColumn="0"/>
+            <w:tcW w:w="1555" w:type="dxa"/>
+          </w:tcPr>
+          <w:p>
+            <w:pPr>
+              <w:jc w:val="center"/>
+            </w:pPr>
+            <w:r>
+              <w:t>Name</w:t>
+            </w:r>
+          </w:p>
+        </w:tc>
+        <w:tc>
+          <w:tcPr>
+            <w:tcW w:w="1701" w:type="dxa"/>
+          </w:tcPr>
+          <w:p>
+            <w:pPr>
+              <w:jc w:val="center"/>
+              <w:cnfStyle w:val="100000000000" w:firstRow="1" w:lastRow="0" w:firstColumn="0" w:lastColumn="0" w:oddVBand="0" w:evenVBand="0" w:oddHBand="0" w:evenHBand="0" w:firstRowFirstColumn="0" w:firstRowLastColumn="0" w:lastRowFirstColumn="0" w:lastRowLastColumn="0"/>
+            </w:pPr>
+            <w:r>
+              <w:t>Image</w:t>
+            </w:r>
+          </w:p>
+        </w:tc>
+        <w:tc>
+          <w:tcPr>
             <w:tcW w:w="5760" w:type="dxa"/>
           </w:tcPr>
           <w:p>
             <w:pPr>
-              <w:cnfStyle w:val="000000000000" w:firstRow="0" w:lastRow="0" w:firstColumn="0" w:lastColumn="0" w:oddVBand="0" w:evenVBand="0" w:oddHBand="0" w:evenHBand="0" w:firstRowFirstColumn="0" w:firstRowLastColumn="0" w:lastRowFirstColumn="0" w:lastRowLastColumn="0"/>
-            </w:pPr>
-            <w:r>
-              <w:t>Mines coal, diamonds, gold and silver from adjacent block. When finished moves on to the next block. Cannot penetrate rock</w:t>
-            </w:r>
-            <w:r>
-              <w:t xml:space="preserve"> or granite</w:t>
-            </w:r>
-            <w:r>
-              <w:t xml:space="preserve"> or exploded</w:t>
-            </w:r>
-            <w:r>
-              <w:t xml:space="preserve"> space</w:t>
-            </w:r>
-            <w:r>
-              <w:t>. Stores Precious metals and stones but leaves coal on the floor.</w:t>
-            </w:r>
-            <w:r>
-              <w:t xml:space="preserve"> Moves at a medium pace but processes slowly.</w:t>
+              <w:cnfStyle w:val="100000000000" w:firstRow="1" w:lastRow="0" w:firstColumn="0" w:lastColumn="0" w:oddVBand="0" w:evenVBand="0" w:oddHBand="0" w:evenHBand="0" w:firstRowFirstColumn="0" w:firstRowLastColumn="0" w:lastRowFirstColumn="0" w:lastRowLastColumn="0"/>
+            </w:pPr>
+            <w:r>
+              <w:t>Notes</w:t>
             </w:r>
           </w:p>
         </w:tc>
@@ -2382,7 +2424,7 @@
               <w:jc w:val="center"/>
             </w:pPr>
             <w:r>
-              <w:t>Driller</w:t>
+              <w:t>Explorer</w:t>
             </w:r>
           </w:p>
         </w:tc>
@@ -2405,7 +2447,7 @@
                 <wp:inline distT="0" distB="0" distL="0" distR="0">
                   <wp:extent cx="609600" cy="609600"/>
                   <wp:effectExtent l="0" t="0" r="0" b="0"/>
-                  <wp:docPr id="24" name="Picture 24" descr="C:\Construct2\Underground\Graphics\driller.png"/>
+                  <wp:docPr id="9" name="Picture 9" descr="C:\Users\Paul\AppData\Local\Microsoft\Windows\INetCache\Content.Word\explorer.png"/>
                   <wp:cNvGraphicFramePr>
                     <a:graphicFrameLocks xmlns:a="http://schemas.openxmlformats.org/drawingml/2006/main" noChangeAspect="1"/>
                   </wp:cNvGraphicFramePr>
@@ -2413,7 +2455,7 @@
                     <a:graphicData uri="http://schemas.openxmlformats.org/drawingml/2006/picture">
                       <pic:pic xmlns:pic="http://schemas.openxmlformats.org/drawingml/2006/picture">
                         <pic:nvPicPr>
-                          <pic:cNvPr id="0" name="Picture 9" descr="C:\Construct2\Underground\Graphics\driller.png"/>
+                          <pic:cNvPr id="0" name="Picture 3" descr="C:\Users\Paul\AppData\Local\Microsoft\Windows\INetCache\Content.Word\explorer.png"/>
                           <pic:cNvPicPr>
                             <a:picLocks noChangeAspect="1" noChangeArrowheads="1"/>
                           </pic:cNvPicPr>
@@ -2461,34 +2503,10 @@
               <w:cnfStyle w:val="000000100000" w:firstRow="0" w:lastRow="0" w:firstColumn="0" w:lastColumn="0" w:oddVBand="0" w:evenVBand="0" w:oddHBand="1" w:evenHBand="0" w:firstRowFirstColumn="0" w:firstRowLastColumn="0" w:lastRowFirstColumn="0" w:lastRowLastColumn="0"/>
             </w:pPr>
             <w:r>
-              <w:t xml:space="preserve">Drills vertically down from the place given.  Drills a maximum depth of six squares. Single use only, though can be returned </w:t>
-            </w:r>
-            <w:r>
-              <w:rPr>
-                <w:i/>
-              </w:rPr>
-              <w:t>before</w:t>
-            </w:r>
-            <w:r>
-              <w:t xml:space="preserve"> drilling has started. Cannot penetrate rock </w:t>
-            </w:r>
-            <w:r>
-              <w:t>or granite</w:t>
-            </w:r>
-            <w:r>
-              <w:t xml:space="preserve"> or explod</w:t>
-            </w:r>
-            <w:r>
-              <w:t>ed space</w:t>
-            </w:r>
-            <w:r>
-              <w:t xml:space="preserve"> </w:t>
-            </w:r>
-            <w:r>
-              <w:t>vertically. Anything penetrated is lost and replaced by the chain.</w:t>
-            </w:r>
-            <w:r>
-              <w:t xml:space="preserve"> Moves at a slow/medium pace, processes same sort of speed.</w:t>
+              <w:t>Travels horizontally, reasonably quickly, cannot penetrate anything other than standard earth. Opens 5x5 visual grid rather than 3x3.</w:t>
+            </w:r>
+            <w:r>
+              <w:t xml:space="preserve"> Replaces standard earth with open square. Moves quickly.</w:t>
             </w:r>
           </w:p>
         </w:tc>
@@ -2505,7 +2523,7 @@
               <w:jc w:val="center"/>
             </w:pPr>
             <w:r>
-              <w:t>Collector</w:t>
+              <w:t>Miner</w:t>
             </w:r>
           </w:p>
         </w:tc>
@@ -2528,7 +2546,7 @@
                 <wp:inline distT="0" distB="0" distL="0" distR="0">
                   <wp:extent cx="609600" cy="609600"/>
                   <wp:effectExtent l="0" t="0" r="0" b="0"/>
-                  <wp:docPr id="21" name="Picture 21" descr="C:\Construct2\Underground\Graphics\collect0.png"/>
+                  <wp:docPr id="19" name="Picture 19" descr="C:\Construct2\Underground\Graphics\digger.png"/>
                   <wp:cNvGraphicFramePr>
                     <a:graphicFrameLocks xmlns:a="http://schemas.openxmlformats.org/drawingml/2006/main" noChangeAspect="1"/>
                   </wp:cNvGraphicFramePr>
@@ -2536,7 +2554,7 @@
                     <a:graphicData uri="http://schemas.openxmlformats.org/drawingml/2006/picture">
                       <pic:pic xmlns:pic="http://schemas.openxmlformats.org/drawingml/2006/picture">
                         <pic:nvPicPr>
-                          <pic:cNvPr id="0" name="Picture 6" descr="C:\Construct2\Underground\Graphics\collect0.png"/>
+                          <pic:cNvPr id="0" name="Picture 4" descr="C:\Construct2\Underground\Graphics\digger.png"/>
                           <pic:cNvPicPr>
                             <a:picLocks noChangeAspect="1" noChangeArrowheads="1"/>
                           </pic:cNvPicPr>
@@ -2584,13 +2602,22 @@
               <w:cnfStyle w:val="000000000000" w:firstRow="0" w:lastRow="0" w:firstColumn="0" w:lastColumn="0" w:oddVBand="0" w:evenVBand="0" w:oddHBand="0" w:evenHBand="0" w:firstRowFirstColumn="0" w:firstRowLastColumn="0" w:lastRowFirstColumn="0" w:lastRowLastColumn="0"/>
             </w:pPr>
             <w:r>
-              <w:t>Picks up any coal that is lying about on the ground. Cannot penetrate anything. Automatically returns when the cart is full.</w:t>
-            </w:r>
-            <w:r>
-              <w:t xml:space="preserve"> The amount of coal carried can be seen visually.</w:t>
-            </w:r>
-            <w:r>
-              <w:t xml:space="preserve"> Moves/Processes at a medium speed.</w:t>
+              <w:t>Mines coal, diamonds, gold and silver from adjacent block. When finished moves on to the next block. Cannot penetrate rock</w:t>
+            </w:r>
+            <w:r>
+              <w:t xml:space="preserve"> or granite</w:t>
+            </w:r>
+            <w:r>
+              <w:t xml:space="preserve"> or exploded</w:t>
+            </w:r>
+            <w:r>
+              <w:t xml:space="preserve"> space</w:t>
+            </w:r>
+            <w:r>
+              <w:t>. Stores Precious metals and stones but leaves coal on the floor.</w:t>
+            </w:r>
+            <w:r>
+              <w:t xml:space="preserve"> Moves at a medium pace but processes slowly.</w:t>
             </w:r>
           </w:p>
         </w:tc>
@@ -2610,7 +2637,7 @@
               <w:jc w:val="center"/>
             </w:pPr>
             <w:r>
-              <w:t>Layer</w:t>
+              <w:t>Driller</w:t>
             </w:r>
           </w:p>
         </w:tc>
@@ -2633,7 +2660,7 @@
                 <wp:inline distT="0" distB="0" distL="0" distR="0">
                   <wp:extent cx="609600" cy="609600"/>
                   <wp:effectExtent l="0" t="0" r="0" b="0"/>
-                  <wp:docPr id="22" name="Picture 22" descr="C:\Construct2\Underground\Graphics\layer.png"/>
+                  <wp:docPr id="24" name="Picture 24" descr="C:\Construct2\Underground\Graphics\driller.png"/>
                   <wp:cNvGraphicFramePr>
                     <a:graphicFrameLocks xmlns:a="http://schemas.openxmlformats.org/drawingml/2006/main" noChangeAspect="1"/>
                   </wp:cNvGraphicFramePr>
@@ -2641,7 +2668,7 @@
                     <a:graphicData uri="http://schemas.openxmlformats.org/drawingml/2006/picture">
                       <pic:pic xmlns:pic="http://schemas.openxmlformats.org/drawingml/2006/picture">
                         <pic:nvPicPr>
-                          <pic:cNvPr id="0" name="Picture 7" descr="C:\Construct2\Underground\Graphics\layer.png"/>
+                          <pic:cNvPr id="0" name="Picture 9" descr="C:\Construct2\Underground\Graphics\driller.png"/>
                           <pic:cNvPicPr>
                             <a:picLocks noChangeAspect="1" noChangeArrowheads="1"/>
                           </pic:cNvPicPr>
@@ -2689,10 +2716,34 @@
               <w:cnfStyle w:val="000000100000" w:firstRow="0" w:lastRow="0" w:firstColumn="0" w:lastColumn="0" w:oddVBand="0" w:evenVBand="0" w:oddHBand="1" w:evenHBand="0" w:firstRowFirstColumn="0" w:firstRowLastColumn="0" w:lastRowFirstColumn="0" w:lastRowLastColumn="0"/>
             </w:pPr>
             <w:r>
-              <w:t>Lays railway tracks horizontally till it reaches a shaft or wall, cannot penetrate anything. Speed is quadrupled on rails, without rails there is a 75% speed penalty when two carts overlap.</w:t>
-            </w:r>
-            <w:r>
-              <w:t xml:space="preserve"> Moves at medium speed, processes slowly.</w:t>
+              <w:t xml:space="preserve">Drills vertically down from the place given.  Drills a maximum depth of six squares. Single use only, though can be returned </w:t>
+            </w:r>
+            <w:r>
+              <w:rPr>
+                <w:i/>
+              </w:rPr>
+              <w:t>before</w:t>
+            </w:r>
+            <w:r>
+              <w:t xml:space="preserve"> drilling has started. Cannot penetrate rock </w:t>
+            </w:r>
+            <w:r>
+              <w:t>or granite</w:t>
+            </w:r>
+            <w:r>
+              <w:t xml:space="preserve"> or explod</w:t>
+            </w:r>
+            <w:r>
+              <w:t>ed space</w:t>
+            </w:r>
+            <w:r>
+              <w:t xml:space="preserve"> </w:t>
+            </w:r>
+            <w:r>
+              <w:t>vertically. Anything penetrated is lost and replaced by the chain.</w:t>
+            </w:r>
+            <w:r>
+              <w:t xml:space="preserve"> Moves at a slow/medium pace, processes same sort of speed.</w:t>
             </w:r>
           </w:p>
         </w:tc>
@@ -2709,7 +2760,7 @@
               <w:jc w:val="center"/>
             </w:pPr>
             <w:r>
-              <w:t>Exploder</w:t>
+              <w:t>Collector</w:t>
             </w:r>
           </w:p>
         </w:tc>
@@ -2732,7 +2783,7 @@
                 <wp:inline distT="0" distB="0" distL="0" distR="0">
                   <wp:extent cx="609600" cy="609600"/>
                   <wp:effectExtent l="0" t="0" r="0" b="0"/>
-                  <wp:docPr id="23" name="Picture 23" descr="C:\Construct2\Underground\Graphics\exploder.png"/>
+                  <wp:docPr id="21" name="Picture 21" descr="C:\Construct2\Underground\Graphics\collect0.png"/>
                   <wp:cNvGraphicFramePr>
                     <a:graphicFrameLocks xmlns:a="http://schemas.openxmlformats.org/drawingml/2006/main" noChangeAspect="1"/>
                   </wp:cNvGraphicFramePr>
@@ -2740,7 +2791,7 @@
                     <a:graphicData uri="http://schemas.openxmlformats.org/drawingml/2006/picture">
                       <pic:pic xmlns:pic="http://schemas.openxmlformats.org/drawingml/2006/picture">
                         <pic:nvPicPr>
-                          <pic:cNvPr id="0" name="Picture 8" descr="C:\Construct2\Underground\Graphics\exploder.png"/>
+                          <pic:cNvPr id="0" name="Picture 6" descr="C:\Construct2\Underground\Graphics\collect0.png"/>
                           <pic:cNvPicPr>
                             <a:picLocks noChangeAspect="1" noChangeArrowheads="1"/>
                           </pic:cNvPicPr>
@@ -2788,15 +2839,214 @@
               <w:cnfStyle w:val="000000000000" w:firstRow="0" w:lastRow="0" w:firstColumn="0" w:lastColumn="0" w:oddVBand="0" w:evenVBand="0" w:oddHBand="0" w:evenHBand="0" w:firstRowFirstColumn="0" w:firstRowLastColumn="0" w:lastRowFirstColumn="0" w:lastRowLastColumn="0"/>
             </w:pPr>
             <w:r>
+              <w:t>Picks up any coal that is lying about on the ground. Cannot penetrate anything. Automatically returns when the cart is full.</w:t>
+            </w:r>
+            <w:r>
+              <w:t xml:space="preserve"> The amount of coal carried can be seen visually.</w:t>
+            </w:r>
+            <w:r>
+              <w:t xml:space="preserve"> Moves/Processes at a medium speed.</w:t>
+            </w:r>
+          </w:p>
+        </w:tc>
+      </w:tr>
+      <w:tr>
+        <w:trPr>
+          <w:cnfStyle w:val="000000100000" w:firstRow="0" w:lastRow="0" w:firstColumn="0" w:lastColumn="0" w:oddVBand="0" w:evenVBand="0" w:oddHBand="1" w:evenHBand="0" w:firstRowFirstColumn="0" w:firstRowLastColumn="0" w:lastRowFirstColumn="0" w:lastRowLastColumn="0"/>
+        </w:trPr>
+        <w:tc>
+          <w:tcPr>
+            <w:cnfStyle w:val="001000000000" w:firstRow="0" w:lastRow="0" w:firstColumn="1" w:lastColumn="0" w:oddVBand="0" w:evenVBand="0" w:oddHBand="0" w:evenHBand="0" w:firstRowFirstColumn="0" w:firstRowLastColumn="0" w:lastRowFirstColumn="0" w:lastRowLastColumn="0"/>
+            <w:tcW w:w="1555" w:type="dxa"/>
+            <w:vAlign w:val="center"/>
+          </w:tcPr>
+          <w:p>
+            <w:pPr>
+              <w:jc w:val="center"/>
+            </w:pPr>
+            <w:r>
+              <w:t>Layer</w:t>
+            </w:r>
+          </w:p>
+        </w:tc>
+        <w:tc>
+          <w:tcPr>
+            <w:tcW w:w="1701" w:type="dxa"/>
+            <w:vAlign w:val="center"/>
+          </w:tcPr>
+          <w:p>
+            <w:pPr>
+              <w:jc w:val="center"/>
+              <w:cnfStyle w:val="000000100000" w:firstRow="0" w:lastRow="0" w:firstColumn="0" w:lastColumn="0" w:oddVBand="0" w:evenVBand="0" w:oddHBand="1" w:evenHBand="0" w:firstRowFirstColumn="0" w:firstRowLastColumn="0" w:lastRowFirstColumn="0" w:lastRowLastColumn="0"/>
+            </w:pPr>
+            <w:r>
+              <w:rPr>
+                <w:noProof/>
+                <w:lang w:eastAsia="en-GB"/>
+              </w:rPr>
+              <w:drawing>
+                <wp:inline distT="0" distB="0" distL="0" distR="0">
+                  <wp:extent cx="609600" cy="609600"/>
+                  <wp:effectExtent l="0" t="0" r="0" b="0"/>
+                  <wp:docPr id="22" name="Picture 22" descr="C:\Construct2\Underground\Graphics\layer.png"/>
+                  <wp:cNvGraphicFramePr>
+                    <a:graphicFrameLocks xmlns:a="http://schemas.openxmlformats.org/drawingml/2006/main" noChangeAspect="1"/>
+                  </wp:cNvGraphicFramePr>
+                  <a:graphic xmlns:a="http://schemas.openxmlformats.org/drawingml/2006/main">
+                    <a:graphicData uri="http://schemas.openxmlformats.org/drawingml/2006/picture">
+                      <pic:pic xmlns:pic="http://schemas.openxmlformats.org/drawingml/2006/picture">
+                        <pic:nvPicPr>
+                          <pic:cNvPr id="0" name="Picture 7" descr="C:\Construct2\Underground\Graphics\layer.png"/>
+                          <pic:cNvPicPr>
+                            <a:picLocks noChangeAspect="1" noChangeArrowheads="1"/>
+                          </pic:cNvPicPr>
+                        </pic:nvPicPr>
+                        <pic:blipFill>
+                          <a:blip r:embed="rId31">
+                            <a:extLst>
+                              <a:ext uri="{28A0092B-C50C-407E-A947-70E740481C1C}">
+                                <a14:useLocalDpi xmlns:a14="http://schemas.microsoft.com/office/drawing/2010/main" val="0"/>
+                              </a:ext>
+                            </a:extLst>
+                          </a:blip>
+                          <a:srcRect/>
+                          <a:stretch>
+                            <a:fillRect/>
+                          </a:stretch>
+                        </pic:blipFill>
+                        <pic:spPr bwMode="auto">
+                          <a:xfrm>
+                            <a:off x="0" y="0"/>
+                            <a:ext cx="609600" cy="609600"/>
+                          </a:xfrm>
+                          <a:prstGeom prst="rect">
+                            <a:avLst/>
+                          </a:prstGeom>
+                          <a:noFill/>
+                          <a:ln>
+                            <a:noFill/>
+                          </a:ln>
+                        </pic:spPr>
+                      </pic:pic>
+                    </a:graphicData>
+                  </a:graphic>
+                </wp:inline>
+              </w:drawing>
+            </w:r>
+          </w:p>
+        </w:tc>
+        <w:tc>
+          <w:tcPr>
+            <w:tcW w:w="5760" w:type="dxa"/>
+          </w:tcPr>
+          <w:p>
+            <w:pPr>
+              <w:cnfStyle w:val="000000100000" w:firstRow="0" w:lastRow="0" w:firstColumn="0" w:lastColumn="0" w:oddVBand="0" w:evenVBand="0" w:oddHBand="1" w:evenHBand="0" w:firstRowFirstColumn="0" w:firstRowLastColumn="0" w:lastRowFirstColumn="0" w:lastRowLastColumn="0"/>
+            </w:pPr>
+            <w:r>
+              <w:t>Lays railway tracks horizontally till it reaches a shaft or wall, cannot penetrate anything. Speed is quadrupled on rails, without rails there is a 75% speed penalty when two carts overlap.</w:t>
+            </w:r>
+            <w:r>
+              <w:t xml:space="preserve"> Moves at medium speed, processes slowly.</w:t>
+            </w:r>
+          </w:p>
+        </w:tc>
+      </w:tr>
+      <w:tr>
+        <w:tc>
+          <w:tcPr>
+            <w:cnfStyle w:val="001000000000" w:firstRow="0" w:lastRow="0" w:firstColumn="1" w:lastColumn="0" w:oddVBand="0" w:evenVBand="0" w:oddHBand="0" w:evenHBand="0" w:firstRowFirstColumn="0" w:firstRowLastColumn="0" w:lastRowFirstColumn="0" w:lastRowLastColumn="0"/>
+            <w:tcW w:w="1555" w:type="dxa"/>
+            <w:vAlign w:val="center"/>
+          </w:tcPr>
+          <w:p>
+            <w:pPr>
+              <w:jc w:val="center"/>
+            </w:pPr>
+            <w:r>
+              <w:t>Exploder</w:t>
+            </w:r>
+          </w:p>
+        </w:tc>
+        <w:tc>
+          <w:tcPr>
+            <w:tcW w:w="1701" w:type="dxa"/>
+            <w:vAlign w:val="center"/>
+          </w:tcPr>
+          <w:p>
+            <w:pPr>
+              <w:jc w:val="center"/>
+              <w:cnfStyle w:val="000000000000" w:firstRow="0" w:lastRow="0" w:firstColumn="0" w:lastColumn="0" w:oddVBand="0" w:evenVBand="0" w:oddHBand="0" w:evenHBand="0" w:firstRowFirstColumn="0" w:firstRowLastColumn="0" w:lastRowFirstColumn="0" w:lastRowLastColumn="0"/>
+            </w:pPr>
+            <w:r>
+              <w:rPr>
+                <w:noProof/>
+                <w:lang w:eastAsia="en-GB"/>
+              </w:rPr>
+              <w:drawing>
+                <wp:inline distT="0" distB="0" distL="0" distR="0">
+                  <wp:extent cx="609600" cy="609600"/>
+                  <wp:effectExtent l="0" t="0" r="0" b="0"/>
+                  <wp:docPr id="23" name="Picture 23" descr="C:\Construct2\Underground\Graphics\exploder.png"/>
+                  <wp:cNvGraphicFramePr>
+                    <a:graphicFrameLocks xmlns:a="http://schemas.openxmlformats.org/drawingml/2006/main" noChangeAspect="1"/>
+                  </wp:cNvGraphicFramePr>
+                  <a:graphic xmlns:a="http://schemas.openxmlformats.org/drawingml/2006/main">
+                    <a:graphicData uri="http://schemas.openxmlformats.org/drawingml/2006/picture">
+                      <pic:pic xmlns:pic="http://schemas.openxmlformats.org/drawingml/2006/picture">
+                        <pic:nvPicPr>
+                          <pic:cNvPr id="0" name="Picture 8" descr="C:\Construct2\Underground\Graphics\exploder.png"/>
+                          <pic:cNvPicPr>
+                            <a:picLocks noChangeAspect="1" noChangeArrowheads="1"/>
+                          </pic:cNvPicPr>
+                        </pic:nvPicPr>
+                        <pic:blipFill>
+                          <a:blip r:embed="rId32">
+                            <a:extLst>
+                              <a:ext uri="{28A0092B-C50C-407E-A947-70E740481C1C}">
+                                <a14:useLocalDpi xmlns:a14="http://schemas.microsoft.com/office/drawing/2010/main" val="0"/>
+                              </a:ext>
+                            </a:extLst>
+                          </a:blip>
+                          <a:srcRect/>
+                          <a:stretch>
+                            <a:fillRect/>
+                          </a:stretch>
+                        </pic:blipFill>
+                        <pic:spPr bwMode="auto">
+                          <a:xfrm>
+                            <a:off x="0" y="0"/>
+                            <a:ext cx="609600" cy="609600"/>
+                          </a:xfrm>
+                          <a:prstGeom prst="rect">
+                            <a:avLst/>
+                          </a:prstGeom>
+                          <a:noFill/>
+                          <a:ln>
+                            <a:noFill/>
+                          </a:ln>
+                        </pic:spPr>
+                      </pic:pic>
+                    </a:graphicData>
+                  </a:graphic>
+                </wp:inline>
+              </w:drawing>
+            </w:r>
+          </w:p>
+        </w:tc>
+        <w:tc>
+          <w:tcPr>
+            <w:tcW w:w="5760" w:type="dxa"/>
+          </w:tcPr>
+          <w:p>
+            <w:pPr>
+              <w:cnfStyle w:val="000000000000" w:firstRow="0" w:lastRow="0" w:firstColumn="0" w:lastColumn="0" w:oddVBand="0" w:evenVBand="0" w:oddHBand="0" w:evenHBand="0" w:firstRowFirstColumn="0" w:firstRowLastColumn="0" w:lastRowFirstColumn="0" w:lastRowLastColumn="0"/>
+            </w:pPr>
+            <w:r>
               <w:t>Single use, like driller, can be returned before triggered. Two types of explosion, when in a vertical shaft drills down three squares, replacing whatever is there with chains</w:t>
             </w:r>
             <w:r>
-              <w:t xml:space="preserve"> (stops at Granite</w:t>
-            </w:r>
-            <w:bookmarkStart w:id="0" w:name="_GoBack"/>
-            <w:bookmarkEnd w:id="0"/>
-            <w:r>
-              <w:t>)</w:t>
+              <w:t xml:space="preserve"> (stops at Granite)</w:t>
             </w:r>
             <w:r>
               <w:t xml:space="preserve"> ;</w:t>
@@ -4182,6 +4432,8 @@
             </w:r>
           </w:p>
         </w:tc>
+        <w:bookmarkStart w:id="0" w:name="_GoBack"/>
+        <w:bookmarkEnd w:id="0"/>
       </w:tr>
     </w:tbl>
     <w:p>
@@ -4445,11 +4697,20 @@
           <w:ilvl w:val="0"/>
           <w:numId w:val="1"/>
         </w:numPr>
+        <w:rPr>
+          <w:strike/>
+        </w:rPr>
       </w:pPr>
       <w:r>
+        <w:rPr>
+          <w:strike/>
+        </w:rPr>
         <w:t>Implement the wagon object</w:t>
       </w:r>
       <w:r>
+        <w:rPr>
+          <w:strike/>
+        </w:rPr>
         <w:t xml:space="preserve"> functions and test they do what they are supposed to. Each function goes in its own event file.</w:t>
       </w:r>
     </w:p>
@@ -4639,11 +4900,33 @@
             <w:r>
               <w:t xml:space="preserve">Triggered by function </w:t>
             </w:r>
+            <w:proofErr w:type="spellStart"/>
             <w:r>
               <w:rPr>
                 <w:i/>
               </w:rPr>
-              <w:t>WagonStart(UID,x,y)</w:t>
+              <w:t>WagonStart</w:t>
+            </w:r>
+            <w:proofErr w:type="spellEnd"/>
+            <w:r>
+              <w:rPr>
+                <w:i/>
+              </w:rPr>
+              <w:t>(</w:t>
+            </w:r>
+            <w:proofErr w:type="spellStart"/>
+            <w:r>
+              <w:rPr>
+                <w:i/>
+              </w:rPr>
+              <w:t>UID,x,y</w:t>
+            </w:r>
+            <w:proofErr w:type="spellEnd"/>
+            <w:r>
+              <w:rPr>
+                <w:i/>
+              </w:rPr>
+              <w:t>)</w:t>
             </w:r>
           </w:p>
           <w:p>
@@ -4662,7 +4945,15 @@
               <w:t>and sets</w:t>
             </w:r>
             <w:r>
-              <w:t xml:space="preserve"> init position.</w:t>
+              <w:t xml:space="preserve"> </w:t>
+            </w:r>
+            <w:proofErr w:type="spellStart"/>
+            <w:r>
+              <w:t>init</w:t>
+            </w:r>
+            <w:proofErr w:type="spellEnd"/>
+            <w:r>
+              <w:t xml:space="preserve"> position.</w:t>
             </w:r>
           </w:p>
           <w:p>
@@ -4682,7 +4973,15 @@
               <w:cnfStyle w:val="000000000000" w:firstRow="0" w:lastRow="0" w:firstColumn="0" w:lastColumn="0" w:oddVBand="0" w:evenVBand="0" w:oddHBand="0" w:evenHBand="0" w:firstRowFirstColumn="0" w:firstRowLastColumn="0" w:lastRowFirstColumn="0" w:lastRowLastColumn="0"/>
             </w:pPr>
             <w:r>
-              <w:t>Clicking on wagon in this state calls WagonReturn(UID)</w:t>
+              <w:t xml:space="preserve">Clicking on wagon in this state calls </w:t>
+            </w:r>
+            <w:proofErr w:type="spellStart"/>
+            <w:r>
+              <w:t>WagonReturn</w:t>
+            </w:r>
+            <w:proofErr w:type="spellEnd"/>
+            <w:r>
+              <w:t>(UID)</w:t>
             </w:r>
             <w:r>
               <w:t xml:space="preserve"> (e.g. WST_RETURN)</w:t>
@@ -4899,7 +5198,15 @@
               <w:cnfStyle w:val="000000100000" w:firstRow="0" w:lastRow="0" w:firstColumn="0" w:lastColumn="0" w:oddVBand="0" w:evenVBand="0" w:oddHBand="1" w:evenHBand="0" w:firstRowFirstColumn="0" w:firstRowLastColumn="0" w:lastRowFirstColumn="0" w:lastRowLastColumn="0"/>
             </w:pPr>
             <w:r>
-              <w:t>If ActionMaxCount &gt; 0, decrement it, and if zero go to WST_DONE</w:t>
+              <w:t xml:space="preserve">If </w:t>
+            </w:r>
+            <w:proofErr w:type="spellStart"/>
+            <w:r>
+              <w:t>ActionMaxCount</w:t>
+            </w:r>
+            <w:proofErr w:type="spellEnd"/>
+            <w:r>
+              <w:t xml:space="preserve"> &gt; 0, decrement it, and if zero go to WST_DONE</w:t>
             </w:r>
           </w:p>
           <w:p>
@@ -4996,13 +5303,29 @@
               <w:cnfStyle w:val="000000100000" w:firstRow="0" w:lastRow="0" w:firstColumn="0" w:lastColumn="0" w:oddVBand="0" w:evenVBand="0" w:oddHBand="1" w:evenHBand="0" w:firstRowFirstColumn="0" w:firstRowLastColumn="0" w:lastRowFirstColumn="0" w:lastRowLastColumn="0"/>
             </w:pPr>
             <w:r>
-              <w:t xml:space="preserve">Dependent on the isOneShot instance variable, the object either </w:t>
+              <w:t xml:space="preserve">Dependent on the </w:t>
+            </w:r>
+            <w:proofErr w:type="spellStart"/>
+            <w:r>
+              <w:t>isOneShot</w:t>
+            </w:r>
+            <w:proofErr w:type="spellEnd"/>
+            <w:r>
+              <w:t xml:space="preserve"> instance variable, the object either </w:t>
             </w:r>
             <w:r>
               <w:t>self-destructs</w:t>
             </w:r>
             <w:r>
-              <w:t>, or calls WagonReturn()</w:t>
+              <w:t xml:space="preserve">, or calls </w:t>
+            </w:r>
+            <w:proofErr w:type="spellStart"/>
+            <w:r>
+              <w:t>WagonReturn</w:t>
+            </w:r>
+            <w:proofErr w:type="spellEnd"/>
+            <w:r>
+              <w:t>()</w:t>
             </w:r>
           </w:p>
         </w:tc>
@@ -5036,11 +5359,19 @@
             <w:r>
               <w:t xml:space="preserve">Triggered by calling </w:t>
             </w:r>
+            <w:proofErr w:type="spellStart"/>
             <w:r>
               <w:rPr>
                 <w:i/>
               </w:rPr>
-              <w:t>WagonReturn(UID)</w:t>
+              <w:t>WagonReturn</w:t>
+            </w:r>
+            <w:proofErr w:type="spellEnd"/>
+            <w:r>
+              <w:rPr>
+                <w:i/>
+              </w:rPr>
+              <w:t>(UID)</w:t>
             </w:r>
           </w:p>
           <w:p>
@@ -5301,9 +5632,11 @@
               <w:pStyle w:val="ListParagraph"/>
               <w:ind w:left="0"/>
             </w:pPr>
+            <w:proofErr w:type="spellStart"/>
             <w:r>
               <w:t>isOneShot</w:t>
             </w:r>
+            <w:proofErr w:type="spellEnd"/>
           </w:p>
         </w:tc>
         <w:tc>
@@ -5404,9 +5737,11 @@
               <w:pStyle w:val="ListParagraph"/>
               <w:ind w:left="0"/>
             </w:pPr>
+            <w:proofErr w:type="spellStart"/>
             <w:r>
               <w:t>viewDistance</w:t>
             </w:r>
+            <w:proofErr w:type="spellEnd"/>
           </w:p>
         </w:tc>
         <w:tc>
@@ -5451,9 +5786,11 @@
               <w:pStyle w:val="ListParagraph"/>
               <w:ind w:left="0"/>
             </w:pPr>
+            <w:proofErr w:type="spellStart"/>
             <w:r>
               <w:t>actionMaxCount</w:t>
             </w:r>
+            <w:proofErr w:type="spellEnd"/>
           </w:p>
         </w:tc>
         <w:tc>
@@ -5482,13 +5819,29 @@
               <w:cnfStyle w:val="000000000000" w:firstRow="0" w:lastRow="0" w:firstColumn="0" w:lastColumn="0" w:oddVBand="0" w:evenVBand="0" w:oddHBand="0" w:evenHBand="0" w:firstRowFirstColumn="0" w:firstRowLastColumn="0" w:lastRowFirstColumn="0" w:lastRowLastColumn="0"/>
             </w:pPr>
             <w:r>
-              <w:t>If this is non-zero, the number of times an action c</w:t>
+              <w:t xml:space="preserve">If this is non-zero, the number of times </w:t>
+            </w:r>
+            <w:proofErr w:type="gramStart"/>
+            <w:r>
+              <w:t>an</w:t>
+            </w:r>
+            <w:proofErr w:type="gramEnd"/>
+            <w:r>
+              <w:t xml:space="preserve"> action c</w:t>
             </w:r>
             <w:r>
               <w:t>an be done. Exploder is 1, Driller</w:t>
             </w:r>
             <w:r>
-              <w:t xml:space="preserve"> is 6, all others run infinitely.</w:t>
+              <w:t xml:space="preserve"> is 6, </w:t>
+            </w:r>
+            <w:proofErr w:type="gramStart"/>
+            <w:r>
+              <w:t>all</w:t>
+            </w:r>
+            <w:proofErr w:type="gramEnd"/>
+            <w:r>
+              <w:t xml:space="preserve"> others run infinitely.</w:t>
             </w:r>
           </w:p>
         </w:tc>
@@ -5507,9 +5860,11 @@
               <w:pStyle w:val="ListParagraph"/>
               <w:ind w:left="0"/>
             </w:pPr>
+            <w:proofErr w:type="spellStart"/>
             <w:r>
               <w:t>xPos,yPos</w:t>
             </w:r>
+            <w:proofErr w:type="spellEnd"/>
           </w:p>
         </w:tc>
         <w:tc>
@@ -5554,9 +5909,11 @@
               <w:pStyle w:val="ListParagraph"/>
               <w:ind w:left="0"/>
             </w:pPr>
+            <w:proofErr w:type="spellStart"/>
             <w:r>
               <w:t>xTarget,yTarget</w:t>
             </w:r>
+            <w:proofErr w:type="spellEnd"/>
           </w:p>
         </w:tc>
         <w:tc>
@@ -5651,9 +6008,11 @@
               <w:pStyle w:val="ListParagraph"/>
               <w:ind w:left="0"/>
             </w:pPr>
+            <w:proofErr w:type="spellStart"/>
             <w:r>
               <w:t>routeList</w:t>
             </w:r>
+            <w:proofErr w:type="spellEnd"/>
           </w:p>
         </w:tc>
         <w:tc>
@@ -5701,9 +6060,11 @@
               <w:pStyle w:val="ListParagraph"/>
               <w:ind w:left="0"/>
             </w:pPr>
+            <w:proofErr w:type="spellStart"/>
             <w:r>
               <w:t>coalCount</w:t>
             </w:r>
+            <w:proofErr w:type="spellEnd"/>
           </w:p>
         </w:tc>
         <w:tc>
@@ -5748,9 +6109,11 @@
               <w:pStyle w:val="ListParagraph"/>
               <w:ind w:left="0"/>
             </w:pPr>
+            <w:proofErr w:type="spellStart"/>
             <w:r>
               <w:t>silverCount</w:t>
             </w:r>
+            <w:proofErr w:type="spellEnd"/>
           </w:p>
         </w:tc>
         <w:tc>
@@ -5798,9 +6161,11 @@
               <w:pStyle w:val="ListParagraph"/>
               <w:ind w:left="0"/>
             </w:pPr>
+            <w:proofErr w:type="spellStart"/>
             <w:r>
               <w:t>goldCount</w:t>
             </w:r>
+            <w:proofErr w:type="spellEnd"/>
           </w:p>
         </w:tc>
         <w:tc>
@@ -5845,9 +6210,11 @@
               <w:pStyle w:val="ListParagraph"/>
               <w:ind w:left="0"/>
             </w:pPr>
+            <w:proofErr w:type="spellStart"/>
             <w:r>
               <w:t>diamondCount</w:t>
             </w:r>
+            <w:proofErr w:type="spellEnd"/>
           </w:p>
         </w:tc>
         <w:tc>
@@ -5895,9 +6262,11 @@
               <w:pStyle w:val="ListParagraph"/>
               <w:ind w:left="0"/>
             </w:pPr>
+            <w:proofErr w:type="spellStart"/>
             <w:r>
               <w:t>waitTime</w:t>
             </w:r>
+            <w:proofErr w:type="spellEnd"/>
           </w:p>
         </w:tc>
         <w:tc>
@@ -5944,7 +6313,15 @@
         <w:ind w:left="0"/>
       </w:pPr>
       <w:r>
-        <w:t>Additionally there is a global variable “wagonsOperating” which is non-zero when wagons are moving.</w:t>
+        <w:t>Additionally there is a global variable “</w:t>
+      </w:r>
+      <w:proofErr w:type="spellStart"/>
+      <w:r>
+        <w:t>wagonsOperating</w:t>
+      </w:r>
+      <w:proofErr w:type="spellEnd"/>
+      <w:r>
+        <w:t>” which is non-zero when wagons are moving.</w:t>
       </w:r>
     </w:p>
     <w:p>
@@ -5974,7 +6351,15 @@
         <w:t xml:space="preserve"> are used for the wagon name, e.g. this would be E</w:t>
       </w:r>
       <w:r>
-        <w:t>xploder, Miner, Layer and so on and the function would be WagonCheckLayer.</w:t>
+        <w:t xml:space="preserve">xploder, Miner, Layer and so on and the function would be </w:t>
+      </w:r>
+      <w:proofErr w:type="spellStart"/>
+      <w:r>
+        <w:t>WagonCheckLayer</w:t>
+      </w:r>
+      <w:proofErr w:type="spellEnd"/>
+      <w:r>
+        <w:t>.</w:t>
       </w:r>
     </w:p>
     <w:p>
@@ -5999,7 +6384,35 @@
           <w:i/>
           <w:u w:val="single"/>
         </w:rPr>
-        <w:t>Function WagonCheckXXXX(UID)</w:t>
+        <w:t xml:space="preserve">Function </w:t>
+      </w:r>
+      <w:proofErr w:type="spellStart"/>
+      <w:proofErr w:type="gramStart"/>
+      <w:r>
+        <w:rPr>
+          <w:b/>
+          <w:i/>
+          <w:u w:val="single"/>
+        </w:rPr>
+        <w:t>WagonCheckXXXX</w:t>
+      </w:r>
+      <w:proofErr w:type="spellEnd"/>
+      <w:r>
+        <w:rPr>
+          <w:b/>
+          <w:i/>
+          <w:u w:val="single"/>
+        </w:rPr>
+        <w:t>(</w:t>
+      </w:r>
+      <w:proofErr w:type="gramEnd"/>
+      <w:r>
+        <w:rPr>
+          <w:b/>
+          <w:i/>
+          <w:u w:val="single"/>
+        </w:rPr>
+        <w:t>UID)</w:t>
       </w:r>
     </w:p>
     <w:p>
@@ -6048,7 +6461,35 @@
           <w:i/>
           <w:u w:val="single"/>
         </w:rPr>
-        <w:t>Function WagonExecuteXXXX(UID)</w:t>
+        <w:t xml:space="preserve">Function </w:t>
+      </w:r>
+      <w:proofErr w:type="spellStart"/>
+      <w:proofErr w:type="gramStart"/>
+      <w:r>
+        <w:rPr>
+          <w:b/>
+          <w:i/>
+          <w:u w:val="single"/>
+        </w:rPr>
+        <w:t>WagonExecuteXXXX</w:t>
+      </w:r>
+      <w:proofErr w:type="spellEnd"/>
+      <w:r>
+        <w:rPr>
+          <w:b/>
+          <w:i/>
+          <w:u w:val="single"/>
+        </w:rPr>
+        <w:t>(</w:t>
+      </w:r>
+      <w:proofErr w:type="gramEnd"/>
+      <w:r>
+        <w:rPr>
+          <w:b/>
+          <w:i/>
+          <w:u w:val="single"/>
+        </w:rPr>
+        <w:t>UID)</w:t>
       </w:r>
     </w:p>
     <w:p>
@@ -6066,7 +6507,15 @@
         <w:t>The wagon should execute the task in question – drill, mine or whatever.</w:t>
       </w:r>
       <w:r>
-        <w:t xml:space="preserve"> It returns zero if the next thing it should do is move horizontally, and non zero if it should move vertically down.</w:t>
+        <w:t xml:space="preserve"> It returns zero if the next thing it should do is move horizontally, and </w:t>
+      </w:r>
+      <w:proofErr w:type="spellStart"/>
+      <w:r>
+        <w:t>non zero</w:t>
+      </w:r>
+      <w:proofErr w:type="spellEnd"/>
+      <w:r>
+        <w:t xml:space="preserve"> if it should move vertically down.</w:t>
       </w:r>
     </w:p>
     <w:p>
@@ -6091,7 +6540,7 @@
       </w:pPr>
     </w:p>
     <w:sectPr>
-      <w:footerReference w:type="default" r:id="rId31"/>
+      <w:footerReference w:type="default" r:id="rId33"/>
       <w:pgSz w:w="11906" w:h="16838"/>
       <w:pgMar w:top="1440" w:right="1440" w:bottom="1440" w:left="1440" w:header="708" w:footer="708" w:gutter="0"/>
       <w:cols w:space="708"/>

</xml_diff>

<commit_message>
Added some instructions, proper ones
</commit_message>
<xml_diff>
--- a/Documentation/Underground Game Specification.docx
+++ b/Documentation/Underground Game Specification.docx
@@ -2341,15 +2341,7 @@
         <w:t>This is a summary of the AVs in the game</w:t>
       </w:r>
       <w:r>
-        <w:t xml:space="preserve">. When moving objects do not change currently open </w:t>
-      </w:r>
-      <w:proofErr w:type="gramStart"/>
-      <w:r>
-        <w:t>squares</w:t>
-      </w:r>
-      <w:proofErr w:type="gramEnd"/>
-      <w:r>
-        <w:t>.</w:t>
+        <w:t>. When moving objects do not change currently open squares.</w:t>
       </w:r>
     </w:p>
     <w:tbl>
@@ -2444,7 +2436,7 @@
                 <w:lang w:eastAsia="en-GB"/>
               </w:rPr>
               <w:drawing>
-                <wp:inline distT="0" distB="0" distL="0" distR="0">
+                <wp:inline distT="0" distB="0" distL="0" distR="0" wp14:anchorId="0EA3091F" wp14:editId="1FA19220">
                   <wp:extent cx="609600" cy="609600"/>
                   <wp:effectExtent l="0" t="0" r="0" b="0"/>
                   <wp:docPr id="9" name="Picture 9" descr="C:\Users\Paul\AppData\Local\Microsoft\Windows\INetCache\Content.Word\explorer.png"/>
@@ -2978,6 +2970,7 @@
               <w:jc w:val="center"/>
               <w:cnfStyle w:val="000000000000" w:firstRow="0" w:lastRow="0" w:firstColumn="0" w:lastColumn="0" w:oddVBand="0" w:evenVBand="0" w:oddHBand="0" w:evenHBand="0" w:firstRowFirstColumn="0" w:firstRowLastColumn="0" w:lastRowFirstColumn="0" w:lastRowLastColumn="0"/>
             </w:pPr>
+            <w:bookmarkStart w:id="0" w:name="_GoBack"/>
             <w:r>
               <w:rPr>
                 <w:noProof/>
@@ -3032,6 +3025,7 @@
                 </wp:inline>
               </w:drawing>
             </w:r>
+            <w:bookmarkEnd w:id="0"/>
           </w:p>
         </w:tc>
         <w:tc>
@@ -4432,8 +4426,6 @@
             </w:r>
           </w:p>
         </w:tc>
-        <w:bookmarkStart w:id="0" w:name="_GoBack"/>
-        <w:bookmarkEnd w:id="0"/>
       </w:tr>
     </w:tbl>
     <w:p>

</xml_diff>